<commit_message>
j'ai mis ce que je pensais sur la partie RT
</commit_message>
<xml_diff>
--- a/Synthèse Avril 2015.docx
+++ b/Synthèse Avril 2015.docx
@@ -1,6 +1,6 @@
 
 <file path=word/document.xml><?xml version="1.0" encoding="utf-8"?>
-<w:document xmlns:wpc="http://schemas.microsoft.com/office/word/2010/wordprocessingCanvas" xmlns:mc="http://schemas.openxmlformats.org/markup-compatibility/2006" xmlns:o="urn:schemas-microsoft-com:office:office" xmlns:r="http://schemas.openxmlformats.org/officeDocument/2006/relationships" xmlns:m="http://schemas.openxmlformats.org/officeDocument/2006/math" xmlns:v="urn:schemas-microsoft-com:vml" xmlns:wp14="http://schemas.microsoft.com/office/word/2010/wordprocessingDrawing" xmlns:wp="http://schemas.openxmlformats.org/drawingml/2006/wordprocessingDrawing" xmlns:w10="urn:schemas-microsoft-com:office:word" xmlns:w="http://schemas.openxmlformats.org/wordprocessingml/2006/main" xmlns:w14="http://schemas.microsoft.com/office/word/2010/wordml" xmlns:w15="http://schemas.microsoft.com/office/word/2012/wordml" xmlns:wpg="http://schemas.microsoft.com/office/word/2010/wordprocessingGroup" xmlns:wpi="http://schemas.microsoft.com/office/word/2010/wordprocessingInk" xmlns:wne="http://schemas.microsoft.com/office/word/2006/wordml" xmlns:wps="http://schemas.microsoft.com/office/word/2010/wordprocessingShape" mc:Ignorable="w14 w15 wp14">
+<w:document xmlns:wpc="http://schemas.microsoft.com/office/word/2010/wordprocessingCanvas" xmlns:mo="http://schemas.microsoft.com/office/mac/office/2008/main" xmlns:mc="http://schemas.openxmlformats.org/markup-compatibility/2006" xmlns:mv="urn:schemas-microsoft-com:mac:vml" xmlns:o="urn:schemas-microsoft-com:office:office" xmlns:r="http://schemas.openxmlformats.org/officeDocument/2006/relationships" xmlns:m="http://schemas.openxmlformats.org/officeDocument/2006/math" xmlns:v="urn:schemas-microsoft-com:vml" xmlns:wp14="http://schemas.microsoft.com/office/word/2010/wordprocessingDrawing" xmlns:wp="http://schemas.openxmlformats.org/drawingml/2006/wordprocessingDrawing" xmlns:w10="urn:schemas-microsoft-com:office:word" xmlns:w="http://schemas.openxmlformats.org/wordprocessingml/2006/main" xmlns:w14="http://schemas.microsoft.com/office/word/2010/wordml" xmlns:wpg="http://schemas.microsoft.com/office/word/2010/wordprocessingGroup" xmlns:wpi="http://schemas.microsoft.com/office/word/2010/wordprocessingInk" xmlns:wne="http://schemas.microsoft.com/office/word/2006/wordml" xmlns:wps="http://schemas.microsoft.com/office/word/2010/wordprocessingShape" mc:Ignorable="w14 wp14">
   <w:body>
     <w:p>
       <w:pPr>
@@ -35,55 +35,13 @@
           <w:numId w:val="1"/>
         </w:numPr>
       </w:pPr>
-      <w:proofErr w:type="spellStart"/>
-      <w:r>
-        <w:t>Fsc</w:t>
-      </w:r>
-      <w:proofErr w:type="spellEnd"/>
-      <w:r>
-        <w:t xml:space="preserve"> dans lequel a été étalonnée la chambre, T°, pression, humidité, polarisation, </w:t>
-      </w:r>
-      <w:proofErr w:type="spellStart"/>
-      <w:r>
-        <w:t>krec</w:t>
-      </w:r>
-      <w:proofErr w:type="spellEnd"/>
-      <w:r>
-        <w:t>, paramètres géométriques pour l’étalonnage (DSP, taille de champ, IQ)</w:t>
-      </w:r>
-    </w:p>
-    <w:p>
-      <w:r>
-        <w:t>La géométrie pour l’étalonnage peut varier voire même les conditions (T°, pression…). A prendre en compte grâce aux facteurs correctifs que l’on connaît tous sur le bout des pieds ! (</w:t>
-      </w:r>
-      <w:proofErr w:type="spellStart"/>
-      <w:r>
-        <w:t>kpol</w:t>
-      </w:r>
-      <w:proofErr w:type="spellEnd"/>
-      <w:r>
-        <w:t xml:space="preserve">,  </w:t>
-      </w:r>
-      <w:proofErr w:type="spellStart"/>
-      <w:r>
-        <w:t>krec</w:t>
-      </w:r>
-      <w:proofErr w:type="spellEnd"/>
-      <w:r>
-        <w:t xml:space="preserve">, </w:t>
-      </w:r>
-      <w:proofErr w:type="spellStart"/>
-      <w:r>
-        <w:t>kt</w:t>
-      </w:r>
-      <w:proofErr w:type="gramStart"/>
-      <w:r>
-        <w:t>,p</w:t>
-      </w:r>
-      <w:proofErr w:type="spellEnd"/>
-      <w:proofErr w:type="gramEnd"/>
-      <w:r>
-        <w:t>..)</w:t>
+      <w:r>
+        <w:t>Fsc dans lequel a été étalonnée la chambre, T°, pression, humidité, polarisation, krec, paramètres géométriques pour l’étalonnage (DSP, taille de champ, IQ)</w:t>
+      </w:r>
+    </w:p>
+    <w:p>
+      <w:r>
+        <w:t>La géométrie pour l’étalonnage peut varier voire même les conditions (T°, pression…). A prendre en compte grâce aux facteurs correctifs que l’on connaît tous sur le bout des pieds ! (kpol,  krec, kt,p..)</w:t>
       </w:r>
     </w:p>
     <w:p>
@@ -98,15 +56,7 @@
         <w:t xml:space="preserve"> Selon l’AIEA TRS398</w:t>
       </w:r>
       <w:r>
-        <w:t xml:space="preserve"> (</w:t>
-      </w:r>
-      <w:proofErr w:type="spellStart"/>
-      <w:r>
-        <w:t>cGy</w:t>
-      </w:r>
-      <w:proofErr w:type="spellEnd"/>
-      <w:r>
-        <w:t>/UM = 1)</w:t>
+        <w:t xml:space="preserve"> (cGy/UM = 1)</w:t>
       </w:r>
       <w:r>
         <w:t> :</w:t>
@@ -119,7 +69,7 @@
     </w:p>
     <w:tbl>
       <w:tblPr>
-        <w:tblStyle w:val="Grilledutableau"/>
+        <w:tblStyle w:val="Grille"/>
         <w:tblW w:w="0" w:type="auto"/>
         <w:tblInd w:w="720" w:type="dxa"/>
         <w:tblLook w:val="04A0" w:firstRow="1" w:lastRow="0" w:firstColumn="1" w:lastColumn="0" w:noHBand="0" w:noVBand="1"/>
@@ -174,7 +124,6 @@
               <w:ind w:left="0"/>
               <w:jc w:val="center"/>
             </w:pPr>
-            <w:proofErr w:type="spellStart"/>
             <w:r>
               <w:t>z</w:t>
             </w:r>
@@ -184,7 +133,6 @@
               </w:rPr>
               <w:t>réf</w:t>
             </w:r>
-            <w:proofErr w:type="spellEnd"/>
             <w:r>
               <w:t xml:space="preserve"> = 10 g.cm</w:t>
             </w:r>
@@ -257,7 +205,6 @@
               <w:ind w:left="0"/>
               <w:jc w:val="center"/>
             </w:pPr>
-            <w:proofErr w:type="spellStart"/>
             <w:r>
               <w:t>Z</w:t>
             </w:r>
@@ -267,7 +214,6 @@
               </w:rPr>
               <w:t>réf</w:t>
             </w:r>
-            <w:proofErr w:type="spellEnd"/>
             <w:r>
               <w:t xml:space="preserve"> = 0,6R</w:t>
             </w:r>
@@ -330,6 +276,343 @@
         </w:tc>
       </w:tr>
     </w:tbl>
+    <w:p>
+      <w:pPr>
+        <w:pStyle w:val="Paragraphedeliste"/>
+      </w:pPr>
+    </w:p>
+    <w:p>
+      <w:pPr>
+        <w:pStyle w:val="Paragraphedeliste"/>
+        <w:rPr>
+          <w:rFonts w:eastAsiaTheme="minorEastAsia"/>
+          <w:color w:val="660066"/>
+        </w:rPr>
+      </w:pPr>
+      <m:oMathPara>
+        <m:oMath>
+          <m:r>
+            <w:rPr>
+              <w:rFonts w:ascii="Cambria Math" w:hAnsi="Cambria Math"/>
+              <w:color w:val="660066"/>
+            </w:rPr>
+            <m:t>D</m:t>
+          </m:r>
+          <m:d>
+            <m:dPr>
+              <m:ctrlPr>
+                <w:rPr>
+                  <w:rFonts w:ascii="Cambria Math" w:hAnsi="Cambria Math"/>
+                  <w:i/>
+                  <w:color w:val="660066"/>
+                </w:rPr>
+              </m:ctrlPr>
+            </m:dPr>
+            <m:e>
+              <m:sSub>
+                <m:sSubPr>
+                  <m:ctrlPr>
+                    <w:rPr>
+                      <w:rFonts w:ascii="Cambria Math" w:hAnsi="Cambria Math"/>
+                      <w:i/>
+                      <w:color w:val="660066"/>
+                    </w:rPr>
+                  </m:ctrlPr>
+                </m:sSubPr>
+                <m:e>
+                  <m:r>
+                    <w:rPr>
+                      <w:rFonts w:ascii="Cambria Math" w:hAnsi="Cambria Math"/>
+                      <w:color w:val="660066"/>
+                    </w:rPr>
+                    <m:t>z</m:t>
+                  </m:r>
+                </m:e>
+                <m:sub>
+                  <m:r>
+                    <w:rPr>
+                      <w:rFonts w:ascii="Cambria Math" w:hAnsi="Cambria Math"/>
+                      <w:color w:val="660066"/>
+                    </w:rPr>
+                    <m:t>ref</m:t>
+                  </m:r>
+                </m:sub>
+              </m:sSub>
+            </m:e>
+          </m:d>
+          <m:r>
+            <w:rPr>
+              <w:rFonts w:ascii="Cambria Math" w:hAnsi="Cambria Math"/>
+              <w:color w:val="660066"/>
+            </w:rPr>
+            <m:t xml:space="preserve">= </m:t>
+          </m:r>
+          <m:sSub>
+            <m:sSubPr>
+              <m:ctrlPr>
+                <w:rPr>
+                  <w:rFonts w:ascii="Cambria Math" w:hAnsi="Cambria Math"/>
+                  <w:i/>
+                  <w:color w:val="660066"/>
+                </w:rPr>
+              </m:ctrlPr>
+            </m:sSubPr>
+            <m:e>
+              <m:r>
+                <w:rPr>
+                  <w:rFonts w:ascii="Cambria Math" w:hAnsi="Cambria Math"/>
+                  <w:color w:val="660066"/>
+                </w:rPr>
+                <m:t>M</m:t>
+              </m:r>
+            </m:e>
+            <m:sub>
+              <m:r>
+                <w:rPr>
+                  <w:rFonts w:ascii="Cambria Math" w:hAnsi="Cambria Math"/>
+                  <w:color w:val="660066"/>
+                </w:rPr>
+                <m:t>Q</m:t>
+              </m:r>
+            </m:sub>
+          </m:sSub>
+          <m:r>
+            <w:rPr>
+              <w:rFonts w:ascii="Cambria Math" w:hAnsi="Cambria Math"/>
+              <w:color w:val="660066"/>
+            </w:rPr>
+            <m:t>.</m:t>
+          </m:r>
+          <m:sSub>
+            <m:sSubPr>
+              <m:ctrlPr>
+                <w:rPr>
+                  <w:rFonts w:ascii="Cambria Math" w:hAnsi="Cambria Math"/>
+                  <w:i/>
+                  <w:color w:val="660066"/>
+                </w:rPr>
+              </m:ctrlPr>
+            </m:sSubPr>
+            <m:e>
+              <m:r>
+                <w:rPr>
+                  <w:rFonts w:ascii="Cambria Math" w:hAnsi="Cambria Math"/>
+                  <w:color w:val="660066"/>
+                </w:rPr>
+                <m:t>N</m:t>
+              </m:r>
+            </m:e>
+            <m:sub>
+              <m:r>
+                <w:rPr>
+                  <w:rFonts w:ascii="Cambria Math" w:hAnsi="Cambria Math"/>
+                  <w:color w:val="660066"/>
+                </w:rPr>
+                <m:t>D</m:t>
+              </m:r>
+            </m:sub>
+          </m:sSub>
+          <m:r>
+            <w:rPr>
+              <w:rFonts w:ascii="Cambria Math" w:hAnsi="Cambria Math"/>
+              <w:color w:val="660066"/>
+            </w:rPr>
+            <m:t>.</m:t>
+          </m:r>
+          <m:sSub>
+            <m:sSubPr>
+              <m:ctrlPr>
+                <w:rPr>
+                  <w:rFonts w:ascii="Cambria Math" w:hAnsi="Cambria Math"/>
+                  <w:i/>
+                  <w:color w:val="660066"/>
+                </w:rPr>
+              </m:ctrlPr>
+            </m:sSubPr>
+            <m:e>
+              <m:r>
+                <w:rPr>
+                  <w:rFonts w:ascii="Cambria Math" w:hAnsi="Cambria Math"/>
+                  <w:color w:val="660066"/>
+                </w:rPr>
+                <m:t>k</m:t>
+              </m:r>
+            </m:e>
+            <m:sub>
+              <m:r>
+                <w:rPr>
+                  <w:rFonts w:ascii="Cambria Math" w:hAnsi="Cambria Math"/>
+                  <w:color w:val="660066"/>
+                </w:rPr>
+                <m:t>Q,</m:t>
+              </m:r>
+              <m:sSub>
+                <m:sSubPr>
+                  <m:ctrlPr>
+                    <w:rPr>
+                      <w:rFonts w:ascii="Cambria Math" w:hAnsi="Cambria Math"/>
+                      <w:i/>
+                      <w:color w:val="660066"/>
+                    </w:rPr>
+                  </m:ctrlPr>
+                </m:sSubPr>
+                <m:e>
+                  <m:r>
+                    <w:rPr>
+                      <w:rFonts w:ascii="Cambria Math" w:hAnsi="Cambria Math"/>
+                      <w:color w:val="660066"/>
+                    </w:rPr>
+                    <m:t>Q</m:t>
+                  </m:r>
+                </m:e>
+                <m:sub>
+                  <m:r>
+                    <w:rPr>
+                      <w:rFonts w:ascii="Cambria Math" w:hAnsi="Cambria Math"/>
+                      <w:color w:val="660066"/>
+                    </w:rPr>
+                    <m:t>0</m:t>
+                  </m:r>
+                </m:sub>
+              </m:sSub>
+            </m:sub>
+          </m:sSub>
+        </m:oMath>
+      </m:oMathPara>
+    </w:p>
+    <w:p>
+      <w:pPr>
+        <w:rPr>
+          <w:color w:val="660066"/>
+        </w:rPr>
+      </w:pPr>
+      <w:r>
+        <w:rPr>
+          <w:color w:val="660066"/>
+        </w:rPr>
+        <w:t>M</w:t>
+      </w:r>
+      <w:r>
+        <w:rPr>
+          <w:color w:val="660066"/>
+          <w:vertAlign w:val="subscript"/>
+        </w:rPr>
+        <w:t>Q</w:t>
+      </w:r>
+      <w:r>
+        <w:rPr>
+          <w:color w:val="660066"/>
+        </w:rPr>
+        <w:t xml:space="preserve"> la lecture corrigé des conditions de mesures (T, P …)</w:t>
+      </w:r>
+    </w:p>
+    <w:p>
+      <w:pPr>
+        <w:rPr>
+          <w:color w:val="660066"/>
+        </w:rPr>
+      </w:pPr>
+      <w:r>
+        <w:rPr>
+          <w:color w:val="660066"/>
+        </w:rPr>
+        <w:t>N</w:t>
+      </w:r>
+      <w:r>
+        <w:rPr>
+          <w:color w:val="660066"/>
+          <w:vertAlign w:val="subscript"/>
+        </w:rPr>
+        <w:t>D</w:t>
+      </w:r>
+      <w:r>
+        <w:rPr>
+          <w:color w:val="660066"/>
+        </w:rPr>
+        <w:t xml:space="preserve"> le </w:t>
+      </w:r>
+      <w:r>
+        <w:rPr>
+          <w:b/>
+          <w:color w:val="660066"/>
+          <w:u w:val="single"/>
+        </w:rPr>
+        <w:t>coefficient</w:t>
+      </w:r>
+      <w:r>
+        <w:rPr>
+          <w:color w:val="660066"/>
+        </w:rPr>
+        <w:t xml:space="preserve"> d’étalonnage et </w:t>
+      </w:r>
+      <m:oMath>
+        <m:sSub>
+          <m:sSubPr>
+            <m:ctrlPr>
+              <w:rPr>
+                <w:rFonts w:ascii="Cambria Math" w:hAnsi="Cambria Math"/>
+                <w:i/>
+                <w:color w:val="660066"/>
+              </w:rPr>
+            </m:ctrlPr>
+          </m:sSubPr>
+          <m:e>
+            <m:r>
+              <w:rPr>
+                <w:rFonts w:ascii="Cambria Math" w:hAnsi="Cambria Math"/>
+                <w:color w:val="660066"/>
+              </w:rPr>
+              <m:t>k</m:t>
+            </m:r>
+          </m:e>
+          <m:sub>
+            <m:r>
+              <w:rPr>
+                <w:rFonts w:ascii="Cambria Math" w:hAnsi="Cambria Math"/>
+                <w:color w:val="660066"/>
+              </w:rPr>
+              <m:t>Q,</m:t>
+            </m:r>
+            <m:sSub>
+              <m:sSubPr>
+                <m:ctrlPr>
+                  <w:rPr>
+                    <w:rFonts w:ascii="Cambria Math" w:hAnsi="Cambria Math"/>
+                    <w:i/>
+                    <w:color w:val="660066"/>
+                  </w:rPr>
+                </m:ctrlPr>
+              </m:sSubPr>
+              <m:e>
+                <m:r>
+                  <w:rPr>
+                    <w:rFonts w:ascii="Cambria Math" w:hAnsi="Cambria Math"/>
+                    <w:color w:val="660066"/>
+                  </w:rPr>
+                  <m:t>Q</m:t>
+                </m:r>
+              </m:e>
+              <m:sub>
+                <m:r>
+                  <w:rPr>
+                    <w:rFonts w:ascii="Cambria Math" w:hAnsi="Cambria Math"/>
+                    <w:color w:val="660066"/>
+                  </w:rPr>
+                  <m:t>0</m:t>
+                </m:r>
+              </m:sub>
+            </m:sSub>
+          </m:sub>
+        </m:sSub>
+      </m:oMath>
+      <w:r>
+        <w:rPr>
+          <w:rFonts w:eastAsiaTheme="minorEastAsia"/>
+          <w:color w:val="660066"/>
+        </w:rPr>
+        <w:t xml:space="preserve"> le facteur de correction de la différence de qualité de faisceau entre la mesure et l’étalonnage de la chambre d’ionisation</w:t>
+      </w:r>
+    </w:p>
     <w:p>
       <w:pPr>
         <w:pStyle w:val="Paragraphedeliste"/>
@@ -344,34 +627,155 @@
         </w:numPr>
       </w:pPr>
       <w:r>
-        <w:t xml:space="preserve">1 </w:t>
-      </w:r>
-      <w:proofErr w:type="spellStart"/>
-      <w:r>
-        <w:t>cGy</w:t>
-      </w:r>
-      <w:proofErr w:type="spellEnd"/>
-      <w:r>
-        <w:t>/UM à l’is</w:t>
-      </w:r>
-      <w:r>
-        <w:t xml:space="preserve">o et environ 0,68 </w:t>
-      </w:r>
-      <w:proofErr w:type="spellStart"/>
-      <w:r>
-        <w:t>cGy</w:t>
-      </w:r>
-      <w:proofErr w:type="spellEnd"/>
-      <w:r>
-        <w:t xml:space="preserve">/UM à </w:t>
-      </w:r>
-      <w:proofErr w:type="spellStart"/>
-      <w:r>
-        <w:t>dmax</w:t>
-      </w:r>
-      <w:proofErr w:type="spellEnd"/>
-      <w:r>
-        <w:t>.</w:t>
+        <w:t>1 cGy/UM à l’is</w:t>
+      </w:r>
+      <w:r>
+        <w:t>o et environ 0,68 cGy/UM à dmax.</w:t>
+      </w:r>
+      <w:r>
+        <w:t xml:space="preserve"> </w:t>
+      </w:r>
+      <w:r>
+        <w:rPr>
+          <w:color w:val="660066"/>
+        </w:rPr>
+        <w:t>(</w:t>
+      </w:r>
+      <w:r>
+        <w:rPr>
+          <w:color w:val="660066"/>
+        </w:rPr>
+        <w:sym w:font="Wingdings" w:char="F0DF"/>
+      </w:r>
+      <w:r>
+        <w:rPr>
+          <w:color w:val="660066"/>
+        </w:rPr>
+        <w:t xml:space="preserve"> ah je </w:t>
+      </w:r>
+      <w:r>
+        <w:rPr>
+          <w:color w:val="660066"/>
+        </w:rPr>
+        <w:t xml:space="preserve">ne </w:t>
+      </w:r>
+      <w:r>
+        <w:rPr>
+          <w:color w:val="660066"/>
+        </w:rPr>
+        <w:t>suis pas d’</w:t>
+      </w:r>
+      <w:r>
+        <w:rPr>
+          <w:color w:val="660066"/>
+        </w:rPr>
+        <w:t>accord</w:t>
+      </w:r>
+      <w:r>
+        <w:rPr>
+          <w:color w:val="660066"/>
+        </w:rPr>
+        <w:t>)</w:t>
+      </w:r>
+    </w:p>
+    <w:p>
+      <w:pPr>
+        <w:pStyle w:val="Paragraphedeliste"/>
+        <w:numPr>
+          <w:ilvl w:val="0"/>
+          <w:numId w:val="9"/>
+        </w:numPr>
+        <w:rPr>
+          <w:color w:val="660066"/>
+        </w:rPr>
+      </w:pPr>
+      <w:r>
+        <w:rPr>
+          <w:color w:val="660066"/>
+        </w:rPr>
+        <w:t>Indice de qualité d’un faisceau de 6 MV : 0,68</w:t>
+      </w:r>
+    </w:p>
+    <w:p>
+      <w:pPr>
+        <w:pStyle w:val="Paragraphedeliste"/>
+        <w:numPr>
+          <w:ilvl w:val="0"/>
+          <w:numId w:val="9"/>
+        </w:numPr>
+        <w:rPr>
+          <w:color w:val="660066"/>
+        </w:rPr>
+      </w:pPr>
+      <w:r>
+        <w:rPr>
+          <w:color w:val="660066"/>
+        </w:rPr>
+        <w:t>L’indice de qualité represente l’attenuation du faisceau par 10 cm d’eau après le built up</w:t>
+      </w:r>
+    </w:p>
+    <w:p>
+      <w:pPr>
+        <w:pStyle w:val="Paragraphedeliste"/>
+        <w:numPr>
+          <w:ilvl w:val="0"/>
+          <w:numId w:val="9"/>
+        </w:numPr>
+        <w:rPr>
+          <w:color w:val="660066"/>
+        </w:rPr>
+      </w:pPr>
+      <w:r>
+        <w:rPr>
+          <w:color w:val="660066"/>
+        </w:rPr>
+        <w:t>Zmax en 6 MV est environ à 1,5 cm, le point de mesure  dans les conditions de ref (TRS 398) à 10 cm de profondeur. Il y a donc presque 10 cm entre les 2 points</w:t>
+      </w:r>
+    </w:p>
+    <w:p>
+      <w:pPr>
+        <w:ind w:left="720"/>
+        <w:rPr>
+          <w:color w:val="660066"/>
+        </w:rPr>
+      </w:pPr>
+      <w:r>
+        <w:rPr>
+          <w:color w:val="660066"/>
+        </w:rPr>
+        <w:t>D</w:t>
+      </w:r>
+      <w:r>
+        <w:rPr>
+          <w:color w:val="660066"/>
+        </w:rPr>
+        <w:t>onc pou</w:t>
+      </w:r>
+      <w:r>
+        <w:rPr>
+          <w:color w:val="660066"/>
+        </w:rPr>
+        <w:t>r avoir 1cGy/UM à z</w:t>
+      </w:r>
+      <w:r>
+        <w:rPr>
+          <w:color w:val="660066"/>
+          <w:vertAlign w:val="subscript"/>
+        </w:rPr>
+        <w:t>max</w:t>
+      </w:r>
+      <w:r>
+        <w:rPr>
+          <w:color w:val="660066"/>
+        </w:rPr>
+        <w:t>, il faut 0,68 cGy à z</w:t>
+      </w:r>
+      <w:r>
+        <w:rPr>
+          <w:color w:val="660066"/>
+          <w:vertAlign w:val="subscript"/>
+        </w:rPr>
+        <w:t>ref.</w:t>
       </w:r>
     </w:p>
     <w:p>
@@ -388,7 +792,28 @@
         </w:numPr>
       </w:pPr>
       <w:r>
-        <w:t>Tolérance sur le TOP</w:t>
+        <w:t>Tolérance sur le</w:t>
+      </w:r>
+      <w:r>
+        <w:t xml:space="preserve"> </w:t>
+      </w:r>
+      <w:r>
+        <w:rPr>
+          <w:color w:val="660066"/>
+        </w:rPr>
+        <w:t>contrôle de constance de la stabilité d’étalonnage des faisceaux</w:t>
+      </w:r>
+      <w:r>
+        <w:t xml:space="preserve"> </w:t>
+      </w:r>
+      <w:r>
+        <w:t>« </w:t>
+      </w:r>
+      <w:r>
+        <w:t>TOP</w:t>
+      </w:r>
+      <w:r>
+        <w:t> »</w:t>
       </w:r>
       <w:r>
         <w:t xml:space="preserve"> (ANSM)</w:t>
@@ -456,8 +881,99 @@
     <w:p>
       <w:pPr>
         <w:pStyle w:val="Paragraphedeliste"/>
-      </w:pPr>
-    </w:p>
+        <w:rPr>
+          <w:color w:val="660066"/>
+        </w:rPr>
+      </w:pPr>
+      <w:r>
+        <w:rPr>
+          <w:color w:val="660066"/>
+        </w:rPr>
+        <w:t xml:space="preserve">Valeur du rapport de dose </w:t>
+      </w:r>
+      <w:r>
+        <w:rPr>
+          <w:color w:val="660066"/>
+        </w:rPr>
+        <w:t>de 1,003 cGy/UM</w:t>
+      </w:r>
+      <w:r>
+        <w:rPr>
+          <w:color w:val="660066"/>
+        </w:rPr>
+        <w:t>, pas de précision des conditions ??</w:t>
+      </w:r>
+      <w:r>
+        <w:rPr>
+          <w:color w:val="660066"/>
+        </w:rPr>
+        <w:t xml:space="preserve">? </w:t>
+      </w:r>
+    </w:p>
+    <w:p>
+      <w:pPr>
+        <w:pStyle w:val="Paragraphedeliste"/>
+        <w:rPr>
+          <w:color w:val="660066"/>
+        </w:rPr>
+      </w:pPr>
+      <w:r>
+        <w:rPr>
+          <w:color w:val="660066"/>
+        </w:rPr>
+        <w:lastRenderedPageBreak/>
+        <w:t>Si le Linac est étalonné à 1 cGy/UM à l’iso dans les conditions de ref (10 cm x 10 cm, zref= 10 cm …)</w:t>
+      </w:r>
+      <w:r>
+        <w:rPr>
+          <w:color w:val="660066"/>
+        </w:rPr>
+        <w:t xml:space="preserve"> et que la valeur du rapport Dose/UM est donnée pour les conditions de ref</w:t>
+      </w:r>
+      <w:r>
+        <w:rPr>
+          <w:color w:val="660066"/>
+        </w:rPr>
+        <w:t xml:space="preserve"> alors l’écart est seulement de 0,3 % donc rien à faire car pas de dérive et que le résultat données correspond à la mesure dans le condition de ref.</w:t>
+      </w:r>
+    </w:p>
+    <w:p>
+      <w:pPr>
+        <w:pStyle w:val="Paragraphedeliste"/>
+        <w:rPr>
+          <w:color w:val="660066"/>
+        </w:rPr>
+      </w:pPr>
+    </w:p>
+    <w:p>
+      <w:pPr>
+        <w:pStyle w:val="Paragraphedeliste"/>
+        <w:rPr>
+          <w:color w:val="660066"/>
+        </w:rPr>
+      </w:pPr>
+      <w:r>
+        <w:rPr>
+          <w:color w:val="660066"/>
+        </w:rPr>
+        <w:t>Si le Linac est étalonné à zmax et que le rapport dose/UM est donnée pour ces même conditions alors il y a un écart de 47%. Il est nécessaire d’arrêter la machine et de prendre les mesures nécessaires pour la remise en conformité.</w:t>
+      </w:r>
+    </w:p>
+    <w:p>
+      <w:pPr>
+        <w:pStyle w:val="Paragraphedeliste"/>
+        <w:rPr>
+          <w:color w:val="660066"/>
+        </w:rPr>
+      </w:pPr>
+      <w:r>
+        <w:rPr>
+          <w:color w:val="660066"/>
+        </w:rPr>
+        <w:t>Réaliser seconde mesure le jour même, avec une autre chaine de detecteur, d’autre opérateur, mesure dans l’eau. Appeler le constructeur + signalement ANSM</w:t>
+      </w:r>
+    </w:p>
+    <w:p/>
     <w:p>
       <w:pPr>
         <w:pStyle w:val="Paragraphedeliste"/>
@@ -531,7 +1047,19 @@
         </w:numPr>
       </w:pPr>
       <w:r>
-        <w:t>Chambre à cavité d’air. Vont par paire. Permettent de contrôle le débit de dose, l’homogénéité et la symétrie du faisc</w:t>
+        <w:t>Chambre à cavité d’air</w:t>
+      </w:r>
+      <w:r>
+        <w:t> </w:t>
+      </w:r>
+      <w:r>
+        <w:rPr>
+          <w:color w:val="660066"/>
+        </w:rPr>
+        <w:t>plate : Une tension est appliqué entre des électrodes quand un rayonnement ionisant traverse l’air, il se produit une ionisation du gaz. Un nombre de charge proportionnel à la dose déposé est collecté par le biais des électrodes</w:t>
+      </w:r>
+      <w:r>
+        <w:t>. Vont par paire. Permettent de contrôle le débit de dose, l’homogénéité et la symétrie du faisc</w:t>
       </w:r>
       <w:r>
         <w:t>e</w:t>
@@ -557,16 +1085,7 @@
         <w:pStyle w:val="Paragraphedeliste"/>
       </w:pPr>
       <w:r>
-        <w:lastRenderedPageBreak/>
-        <w:t xml:space="preserve">On chercher à obtenir des valeurs et profiles proche du </w:t>
-      </w:r>
-      <w:proofErr w:type="spellStart"/>
-      <w:r>
-        <w:t>commisionning</w:t>
-      </w:r>
-      <w:proofErr w:type="spellEnd"/>
-      <w:r>
-        <w:t xml:space="preserve"> pour ne pas trop avoir de différences avec les données de modélisation du TPS.</w:t>
+        <w:t>On chercher à obtenir des valeurs et profiles proche du commisionning pour ne pas trop avoir de différences avec les données de modélisation du TPS.</w:t>
       </w:r>
       <w:r>
         <w:t xml:space="preserve"> Sinon cohérence calcul mesure pourrie</w:t>
@@ -596,6 +1115,12 @@
       <w:r>
         <w:t xml:space="preserve"> 120 kV 300 mAs, épaisseur de coupe 2 mm car présence de petits organes. (chiasma, oreille interne). Acquisition hélicoïdale. </w:t>
       </w:r>
+      <w:r>
+        <w:rPr>
+          <w:color w:val="660066"/>
+        </w:rPr>
+        <w:t xml:space="preserve"> L’acquisition se fait du Vertex (sommet du crâne) jusqu’à la base de la nuque</w:t>
+      </w:r>
     </w:p>
     <w:p>
       <w:pPr>
@@ -628,63 +1153,7 @@
         </w:numPr>
       </w:pPr>
       <w:r>
-        <w:t xml:space="preserve">Bleu : cristallin, violet : œil, jaune : nerf optique, </w:t>
-      </w:r>
-      <w:proofErr w:type="spellStart"/>
-      <w:r>
-        <w:t>ptit</w:t>
-      </w:r>
-      <w:proofErr w:type="spellEnd"/>
-      <w:r>
-        <w:t xml:space="preserve"> rond au milieu : hypophyse, vert : tronc cérébral, rouge : </w:t>
-      </w:r>
-      <w:proofErr w:type="spellStart"/>
-      <w:r>
-        <w:t>gtv</w:t>
-      </w:r>
-      <w:proofErr w:type="spellEnd"/>
-      <w:r>
-        <w:t xml:space="preserve">, violet : </w:t>
-      </w:r>
-      <w:proofErr w:type="spellStart"/>
-      <w:r>
-        <w:t>ctv</w:t>
-      </w:r>
-      <w:proofErr w:type="spellEnd"/>
-      <w:r>
-        <w:t xml:space="preserve"> (</w:t>
-      </w:r>
-      <w:proofErr w:type="spellStart"/>
-      <w:r>
-        <w:t>gtv</w:t>
-      </w:r>
-      <w:proofErr w:type="spellEnd"/>
-      <w:r>
-        <w:t xml:space="preserve"> + extensions micro), bleu : </w:t>
-      </w:r>
-      <w:proofErr w:type="spellStart"/>
-      <w:r>
-        <w:t>ptv</w:t>
-      </w:r>
-      <w:proofErr w:type="spellEnd"/>
-      <w:r>
-        <w:t xml:space="preserve"> (</w:t>
-      </w:r>
-      <w:proofErr w:type="spellStart"/>
-      <w:r>
-        <w:t>gtv</w:t>
-      </w:r>
-      <w:proofErr w:type="spellEnd"/>
-      <w:r>
-        <w:t xml:space="preserve"> + marges pour incertitudes géométriques), les 2 verts </w:t>
-      </w:r>
-      <w:proofErr w:type="gramStart"/>
-      <w:r>
-        <w:t>caca</w:t>
-      </w:r>
-      <w:proofErr w:type="gramEnd"/>
-      <w:r>
-        <w:t xml:space="preserve"> d’oie :</w:t>
+        <w:t>Bleu : cristallin, violet : œil, jaune : nerf optique, ptit rond au milieu : hypophyse, vert : tronc cérébral, rouge : gtv, violet : ctv (gtv + extensions micro), bleu : ptv (gtv + marges pour incertitudes géométriques), les 2 verts caca d’oie :</w:t>
       </w:r>
       <w:r>
         <w:t xml:space="preserve"> </w:t>
@@ -693,11 +1162,712 @@
         <w:t>oreille interne.</w:t>
       </w:r>
     </w:p>
-    <w:p>
-      <w:pPr>
-        <w:pStyle w:val="Paragraphedeliste"/>
-      </w:pPr>
-    </w:p>
+    <w:tbl>
+      <w:tblPr>
+        <w:tblStyle w:val="Grille"/>
+        <w:tblW w:w="0" w:type="auto"/>
+        <w:tblLook w:val="04A0" w:firstRow="1" w:lastRow="0" w:firstColumn="1" w:lastColumn="0" w:noHBand="0" w:noVBand="1"/>
+      </w:tblPr>
+      <w:tblGrid>
+        <w:gridCol w:w="3070"/>
+        <w:gridCol w:w="3071"/>
+        <w:gridCol w:w="3071"/>
+      </w:tblGrid>
+      <w:tr>
+        <w:tc>
+          <w:tcPr>
+            <w:tcW w:w="3070" w:type="dxa"/>
+            <w:vAlign w:val="center"/>
+          </w:tcPr>
+          <w:p>
+            <w:pPr>
+              <w:jc w:val="center"/>
+              <w:rPr>
+                <w:b/>
+                <w:color w:val="660066"/>
+              </w:rPr>
+            </w:pPr>
+            <w:r>
+              <w:rPr>
+                <w:b/>
+                <w:color w:val="660066"/>
+              </w:rPr>
+              <w:t>Type de VOI</w:t>
+            </w:r>
+          </w:p>
+        </w:tc>
+        <w:tc>
+          <w:tcPr>
+            <w:tcW w:w="3071" w:type="dxa"/>
+          </w:tcPr>
+          <w:p>
+            <w:pPr>
+              <w:jc w:val="center"/>
+              <w:rPr>
+                <w:b/>
+                <w:color w:val="660066"/>
+              </w:rPr>
+            </w:pPr>
+            <w:r>
+              <w:rPr>
+                <w:b/>
+                <w:color w:val="660066"/>
+              </w:rPr>
+              <w:t>Nom de la VOI</w:t>
+            </w:r>
+          </w:p>
+        </w:tc>
+        <w:tc>
+          <w:tcPr>
+            <w:tcW w:w="3071" w:type="dxa"/>
+          </w:tcPr>
+          <w:p>
+            <w:pPr>
+              <w:jc w:val="center"/>
+              <w:rPr>
+                <w:b/>
+                <w:color w:val="660066"/>
+              </w:rPr>
+            </w:pPr>
+            <w:r>
+              <w:rPr>
+                <w:b/>
+                <w:color w:val="660066"/>
+              </w:rPr>
+              <w:t>Contrainte</w:t>
+            </w:r>
+          </w:p>
+        </w:tc>
+      </w:tr>
+      <w:tr>
+        <w:tc>
+          <w:tcPr>
+            <w:tcW w:w="3070" w:type="dxa"/>
+            <w:vMerge w:val="restart"/>
+            <w:vAlign w:val="center"/>
+          </w:tcPr>
+          <w:p>
+            <w:pPr>
+              <w:jc w:val="center"/>
+              <w:rPr>
+                <w:color w:val="660066"/>
+              </w:rPr>
+            </w:pPr>
+            <w:r>
+              <w:rPr>
+                <w:color w:val="660066"/>
+              </w:rPr>
+              <w:t>VC</w:t>
+            </w:r>
+          </w:p>
+        </w:tc>
+        <w:tc>
+          <w:tcPr>
+            <w:tcW w:w="3071" w:type="dxa"/>
+          </w:tcPr>
+          <w:p>
+            <w:pPr>
+              <w:rPr>
+                <w:color w:val="660066"/>
+              </w:rPr>
+            </w:pPr>
+            <w:r>
+              <w:rPr>
+                <w:color w:val="660066"/>
+              </w:rPr>
+              <w:t>GTV</w:t>
+            </w:r>
+          </w:p>
+        </w:tc>
+        <w:tc>
+          <w:tcPr>
+            <w:tcW w:w="3071" w:type="dxa"/>
+          </w:tcPr>
+          <w:p>
+            <w:pPr>
+              <w:rPr>
+                <w:color w:val="660066"/>
+              </w:rPr>
+            </w:pPr>
+          </w:p>
+        </w:tc>
+      </w:tr>
+      <w:tr>
+        <w:tc>
+          <w:tcPr>
+            <w:tcW w:w="3070" w:type="dxa"/>
+            <w:vMerge/>
+            <w:vAlign w:val="center"/>
+          </w:tcPr>
+          <w:p>
+            <w:pPr>
+              <w:jc w:val="center"/>
+              <w:rPr>
+                <w:color w:val="660066"/>
+              </w:rPr>
+            </w:pPr>
+          </w:p>
+        </w:tc>
+        <w:tc>
+          <w:tcPr>
+            <w:tcW w:w="3071" w:type="dxa"/>
+          </w:tcPr>
+          <w:p>
+            <w:pPr>
+              <w:rPr>
+                <w:color w:val="660066"/>
+              </w:rPr>
+            </w:pPr>
+            <w:r>
+              <w:rPr>
+                <w:color w:val="660066"/>
+              </w:rPr>
+              <w:t xml:space="preserve">CTV (GTV + marges de prise en </w:t>
+            </w:r>
+            <w:r>
+              <w:rPr>
+                <w:color w:val="660066"/>
+              </w:rPr>
+              <w:lastRenderedPageBreak/>
+              <w:t>compte extensions micro de la maladie)</w:t>
+            </w:r>
+          </w:p>
+        </w:tc>
+        <w:tc>
+          <w:tcPr>
+            <w:tcW w:w="3071" w:type="dxa"/>
+          </w:tcPr>
+          <w:p>
+            <w:pPr>
+              <w:rPr>
+                <w:color w:val="660066"/>
+              </w:rPr>
+            </w:pPr>
+          </w:p>
+        </w:tc>
+      </w:tr>
+      <w:tr>
+        <w:tc>
+          <w:tcPr>
+            <w:tcW w:w="3070" w:type="dxa"/>
+            <w:vMerge/>
+            <w:vAlign w:val="center"/>
+          </w:tcPr>
+          <w:p>
+            <w:pPr>
+              <w:jc w:val="center"/>
+              <w:rPr>
+                <w:color w:val="660066"/>
+              </w:rPr>
+            </w:pPr>
+          </w:p>
+        </w:tc>
+        <w:tc>
+          <w:tcPr>
+            <w:tcW w:w="3071" w:type="dxa"/>
+          </w:tcPr>
+          <w:p>
+            <w:pPr>
+              <w:rPr>
+                <w:color w:val="660066"/>
+              </w:rPr>
+            </w:pPr>
+            <w:r>
+              <w:rPr>
+                <w:color w:val="660066"/>
+              </w:rPr>
+              <w:t>PTV (GTV + marges de prises en compte incertitudes géométriques)</w:t>
+            </w:r>
+          </w:p>
+        </w:tc>
+        <w:tc>
+          <w:tcPr>
+            <w:tcW w:w="3071" w:type="dxa"/>
+          </w:tcPr>
+          <w:p>
+            <w:pPr>
+              <w:rPr>
+                <w:color w:val="660066"/>
+              </w:rPr>
+            </w:pPr>
+          </w:p>
+        </w:tc>
+      </w:tr>
+      <w:tr>
+        <w:tc>
+          <w:tcPr>
+            <w:tcW w:w="3070" w:type="dxa"/>
+            <w:vMerge w:val="restart"/>
+            <w:vAlign w:val="center"/>
+          </w:tcPr>
+          <w:p>
+            <w:pPr>
+              <w:jc w:val="center"/>
+              <w:rPr>
+                <w:color w:val="660066"/>
+              </w:rPr>
+            </w:pPr>
+            <w:r>
+              <w:rPr>
+                <w:color w:val="660066"/>
+              </w:rPr>
+              <w:t>OAR</w:t>
+            </w:r>
+          </w:p>
+        </w:tc>
+        <w:tc>
+          <w:tcPr>
+            <w:tcW w:w="3071" w:type="dxa"/>
+          </w:tcPr>
+          <w:p>
+            <w:pPr>
+              <w:rPr>
+                <w:color w:val="660066"/>
+              </w:rPr>
+            </w:pPr>
+            <w:r>
+              <w:rPr>
+                <w:color w:val="660066"/>
+              </w:rPr>
+              <w:t>Tronc Cérébral</w:t>
+            </w:r>
+          </w:p>
+        </w:tc>
+        <w:tc>
+          <w:tcPr>
+            <w:tcW w:w="3071" w:type="dxa"/>
+            <w:vAlign w:val="center"/>
+          </w:tcPr>
+          <w:p>
+            <w:pPr>
+              <w:jc w:val="center"/>
+              <w:rPr>
+                <w:color w:val="660066"/>
+              </w:rPr>
+            </w:pPr>
+            <w:r>
+              <w:rPr>
+                <w:color w:val="660066"/>
+              </w:rPr>
+              <w:t>D</w:t>
+            </w:r>
+            <w:r>
+              <w:rPr>
+                <w:color w:val="660066"/>
+                <w:vertAlign w:val="subscript"/>
+              </w:rPr>
+              <w:t>2%</w:t>
+            </w:r>
+            <w:r>
+              <w:rPr>
+                <w:color w:val="660066"/>
+              </w:rPr>
+              <w:t xml:space="preserve"> &lt; 50 Gy</w:t>
+            </w:r>
+          </w:p>
+        </w:tc>
+      </w:tr>
+      <w:tr>
+        <w:tc>
+          <w:tcPr>
+            <w:tcW w:w="3070" w:type="dxa"/>
+            <w:vMerge/>
+          </w:tcPr>
+          <w:p>
+            <w:pPr>
+              <w:rPr>
+                <w:color w:val="660066"/>
+              </w:rPr>
+            </w:pPr>
+          </w:p>
+        </w:tc>
+        <w:tc>
+          <w:tcPr>
+            <w:tcW w:w="3071" w:type="dxa"/>
+          </w:tcPr>
+          <w:p>
+            <w:pPr>
+              <w:rPr>
+                <w:color w:val="660066"/>
+              </w:rPr>
+            </w:pPr>
+            <w:r>
+              <w:rPr>
+                <w:color w:val="660066"/>
+              </w:rPr>
+              <w:t>Hypophyse</w:t>
+            </w:r>
+          </w:p>
+        </w:tc>
+        <w:tc>
+          <w:tcPr>
+            <w:tcW w:w="3071" w:type="dxa"/>
+            <w:vAlign w:val="center"/>
+          </w:tcPr>
+          <w:p>
+            <w:pPr>
+              <w:jc w:val="center"/>
+              <w:rPr>
+                <w:color w:val="660066"/>
+              </w:rPr>
+            </w:pPr>
+            <w:r>
+              <w:rPr>
+                <w:color w:val="660066"/>
+              </w:rPr>
+              <w:t>D</w:t>
+            </w:r>
+            <w:r>
+              <w:rPr>
+                <w:color w:val="660066"/>
+                <w:vertAlign w:val="subscript"/>
+              </w:rPr>
+              <w:t>0,035cm3</w:t>
+            </w:r>
+            <w:r>
+              <w:rPr>
+                <w:color w:val="660066"/>
+                <w:vertAlign w:val="subscript"/>
+              </w:rPr>
+              <w:t xml:space="preserve"> </w:t>
+            </w:r>
+            <w:r>
+              <w:rPr>
+                <w:color w:val="660066"/>
+              </w:rPr>
+              <w:t>&lt; 45 Gy</w:t>
+            </w:r>
+          </w:p>
+        </w:tc>
+      </w:tr>
+      <w:tr>
+        <w:tc>
+          <w:tcPr>
+            <w:tcW w:w="3070" w:type="dxa"/>
+            <w:vMerge/>
+          </w:tcPr>
+          <w:p>
+            <w:pPr>
+              <w:rPr>
+                <w:color w:val="660066"/>
+              </w:rPr>
+            </w:pPr>
+          </w:p>
+        </w:tc>
+        <w:tc>
+          <w:tcPr>
+            <w:tcW w:w="3071" w:type="dxa"/>
+          </w:tcPr>
+          <w:p>
+            <w:pPr>
+              <w:rPr>
+                <w:color w:val="660066"/>
+              </w:rPr>
+            </w:pPr>
+            <w:r>
+              <w:rPr>
+                <w:color w:val="660066"/>
+              </w:rPr>
+              <w:t>Œil G</w:t>
+            </w:r>
+          </w:p>
+        </w:tc>
+        <w:tc>
+          <w:tcPr>
+            <w:tcW w:w="3071" w:type="dxa"/>
+            <w:vMerge w:val="restart"/>
+            <w:vAlign w:val="center"/>
+          </w:tcPr>
+          <w:p>
+            <w:pPr>
+              <w:jc w:val="center"/>
+              <w:rPr>
+                <w:color w:val="660066"/>
+              </w:rPr>
+            </w:pPr>
+            <w:r>
+              <w:rPr>
+                <w:color w:val="660066"/>
+              </w:rPr>
+              <w:t>V50 Gy &lt; 30 %</w:t>
+            </w:r>
+          </w:p>
+        </w:tc>
+      </w:tr>
+      <w:tr>
+        <w:tc>
+          <w:tcPr>
+            <w:tcW w:w="3070" w:type="dxa"/>
+            <w:vMerge/>
+          </w:tcPr>
+          <w:p>
+            <w:pPr>
+              <w:rPr>
+                <w:color w:val="660066"/>
+              </w:rPr>
+            </w:pPr>
+          </w:p>
+        </w:tc>
+        <w:tc>
+          <w:tcPr>
+            <w:tcW w:w="3071" w:type="dxa"/>
+          </w:tcPr>
+          <w:p>
+            <w:pPr>
+              <w:rPr>
+                <w:color w:val="660066"/>
+              </w:rPr>
+            </w:pPr>
+            <w:r>
+              <w:rPr>
+                <w:color w:val="660066"/>
+              </w:rPr>
+              <w:t>Œil D</w:t>
+            </w:r>
+          </w:p>
+        </w:tc>
+        <w:tc>
+          <w:tcPr>
+            <w:tcW w:w="3071" w:type="dxa"/>
+            <w:vMerge/>
+          </w:tcPr>
+          <w:p>
+            <w:pPr>
+              <w:rPr>
+                <w:color w:val="660066"/>
+              </w:rPr>
+            </w:pPr>
+          </w:p>
+        </w:tc>
+      </w:tr>
+      <w:tr>
+        <w:tc>
+          <w:tcPr>
+            <w:tcW w:w="3070" w:type="dxa"/>
+            <w:vMerge/>
+          </w:tcPr>
+          <w:p>
+            <w:pPr>
+              <w:rPr>
+                <w:color w:val="660066"/>
+              </w:rPr>
+            </w:pPr>
+          </w:p>
+        </w:tc>
+        <w:tc>
+          <w:tcPr>
+            <w:tcW w:w="3071" w:type="dxa"/>
+          </w:tcPr>
+          <w:p>
+            <w:pPr>
+              <w:rPr>
+                <w:color w:val="660066"/>
+              </w:rPr>
+            </w:pPr>
+            <w:r>
+              <w:rPr>
+                <w:color w:val="660066"/>
+              </w:rPr>
+              <w:t>NO G</w:t>
+            </w:r>
+          </w:p>
+        </w:tc>
+        <w:tc>
+          <w:tcPr>
+            <w:tcW w:w="3071" w:type="dxa"/>
+            <w:vMerge w:val="restart"/>
+            <w:vAlign w:val="center"/>
+          </w:tcPr>
+          <w:p>
+            <w:pPr>
+              <w:jc w:val="center"/>
+              <w:rPr>
+                <w:color w:val="660066"/>
+              </w:rPr>
+            </w:pPr>
+            <w:r>
+              <w:rPr>
+                <w:color w:val="660066"/>
+              </w:rPr>
+              <w:t>D</w:t>
+            </w:r>
+            <w:r>
+              <w:rPr>
+                <w:color w:val="660066"/>
+                <w:vertAlign w:val="subscript"/>
+              </w:rPr>
+              <w:t>0,035cm3</w:t>
+            </w:r>
+            <w:r>
+              <w:rPr>
+                <w:color w:val="660066"/>
+              </w:rPr>
+              <w:t xml:space="preserve"> &lt; 45 Gy</w:t>
+            </w:r>
+          </w:p>
+        </w:tc>
+      </w:tr>
+      <w:tr>
+        <w:tc>
+          <w:tcPr>
+            <w:tcW w:w="3070" w:type="dxa"/>
+            <w:vMerge/>
+          </w:tcPr>
+          <w:p>
+            <w:pPr>
+              <w:rPr>
+                <w:color w:val="660066"/>
+              </w:rPr>
+            </w:pPr>
+          </w:p>
+        </w:tc>
+        <w:tc>
+          <w:tcPr>
+            <w:tcW w:w="3071" w:type="dxa"/>
+          </w:tcPr>
+          <w:p>
+            <w:pPr>
+              <w:rPr>
+                <w:color w:val="660066"/>
+              </w:rPr>
+            </w:pPr>
+            <w:r>
+              <w:rPr>
+                <w:color w:val="660066"/>
+              </w:rPr>
+              <w:t>NO D</w:t>
+            </w:r>
+          </w:p>
+        </w:tc>
+        <w:tc>
+          <w:tcPr>
+            <w:tcW w:w="3071" w:type="dxa"/>
+            <w:vMerge/>
+          </w:tcPr>
+          <w:p>
+            <w:pPr>
+              <w:rPr>
+                <w:color w:val="660066"/>
+              </w:rPr>
+            </w:pPr>
+          </w:p>
+        </w:tc>
+      </w:tr>
+      <w:tr>
+        <w:tc>
+          <w:tcPr>
+            <w:tcW w:w="3070" w:type="dxa"/>
+            <w:vMerge/>
+          </w:tcPr>
+          <w:p>
+            <w:pPr>
+              <w:rPr>
+                <w:color w:val="660066"/>
+              </w:rPr>
+            </w:pPr>
+          </w:p>
+        </w:tc>
+        <w:tc>
+          <w:tcPr>
+            <w:tcW w:w="3071" w:type="dxa"/>
+          </w:tcPr>
+          <w:p>
+            <w:pPr>
+              <w:rPr>
+                <w:color w:val="660066"/>
+              </w:rPr>
+            </w:pPr>
+            <w:r>
+              <w:rPr>
+                <w:color w:val="660066"/>
+              </w:rPr>
+              <w:t>Critallin G</w:t>
+            </w:r>
+          </w:p>
+        </w:tc>
+        <w:tc>
+          <w:tcPr>
+            <w:tcW w:w="3071" w:type="dxa"/>
+            <w:vMerge w:val="restart"/>
+            <w:vAlign w:val="center"/>
+          </w:tcPr>
+          <w:p>
+            <w:pPr>
+              <w:jc w:val="center"/>
+              <w:rPr>
+                <w:color w:val="660066"/>
+              </w:rPr>
+            </w:pPr>
+            <w:r>
+              <w:rPr>
+                <w:color w:val="660066"/>
+              </w:rPr>
+              <w:t>D</w:t>
+            </w:r>
+            <w:r>
+              <w:rPr>
+                <w:color w:val="660066"/>
+                <w:vertAlign w:val="subscript"/>
+              </w:rPr>
+              <w:t>0,035cm3</w:t>
+            </w:r>
+            <w:r>
+              <w:rPr>
+                <w:color w:val="660066"/>
+              </w:rPr>
+              <w:t xml:space="preserve"> &lt; 6 Gy</w:t>
+            </w:r>
+          </w:p>
+        </w:tc>
+      </w:tr>
+      <w:tr>
+        <w:tc>
+          <w:tcPr>
+            <w:tcW w:w="3070" w:type="dxa"/>
+            <w:vMerge/>
+          </w:tcPr>
+          <w:p>
+            <w:pPr>
+              <w:rPr>
+                <w:color w:val="660066"/>
+              </w:rPr>
+            </w:pPr>
+          </w:p>
+        </w:tc>
+        <w:tc>
+          <w:tcPr>
+            <w:tcW w:w="3071" w:type="dxa"/>
+          </w:tcPr>
+          <w:p>
+            <w:pPr>
+              <w:rPr>
+                <w:color w:val="660066"/>
+              </w:rPr>
+            </w:pPr>
+            <w:r>
+              <w:rPr>
+                <w:color w:val="660066"/>
+              </w:rPr>
+              <w:t>Critallin D</w:t>
+            </w:r>
+          </w:p>
+        </w:tc>
+        <w:tc>
+          <w:tcPr>
+            <w:tcW w:w="3071" w:type="dxa"/>
+            <w:vMerge/>
+          </w:tcPr>
+          <w:p>
+            <w:pPr>
+              <w:rPr>
+                <w:color w:val="660066"/>
+              </w:rPr>
+            </w:pPr>
+          </w:p>
+        </w:tc>
+      </w:tr>
+    </w:tbl>
+    <w:p/>
     <w:p>
       <w:pPr>
         <w:pStyle w:val="Paragraphedeliste"/>
@@ -707,7 +1877,16 @@
         </w:numPr>
       </w:pPr>
       <w:r>
-        <w:t>IRM</w:t>
+        <w:t>Imagerie IRM</w:t>
+      </w:r>
+      <w:r>
+        <w:t xml:space="preserve"> : </w:t>
+      </w:r>
+      <w:r>
+        <w:rPr>
+          <w:color w:val="660066"/>
+        </w:rPr>
+        <w:t>C’est l’imagerie de référence pour la délinéation pour les localisations crâne</w:t>
       </w:r>
     </w:p>
     <w:p>
@@ -722,9 +1901,15 @@
           <w:ilvl w:val="0"/>
           <w:numId w:val="2"/>
         </w:numPr>
-      </w:pPr>
-      <w:r>
-        <w:t>.</w:t>
+        <w:rPr>
+          <w:color w:val="660066"/>
+        </w:rPr>
+      </w:pPr>
+      <w:r>
+        <w:rPr>
+          <w:color w:val="660066"/>
+        </w:rPr>
+        <w:t>Voir réponse c</w:t>
       </w:r>
     </w:p>
     <w:p>
@@ -741,15 +1926,10 @@
         </w:numPr>
       </w:pPr>
       <w:r>
-        <w:t xml:space="preserve">En RC3D </w:t>
-      </w:r>
-      <w:proofErr w:type="spellStart"/>
-      <w:r>
-        <w:t>on</w:t>
-      </w:r>
-      <w:proofErr w:type="spellEnd"/>
-      <w:r>
-        <w:t xml:space="preserve"> prescrit une dose sur un point. En RCMI prescription sur un volume</w:t>
+        <w:t>En RC3D on prescrit une dose sur un point. En RCMI prescription sur un volume</w:t>
+      </w:r>
+      <w:r>
+        <w:t>.</w:t>
       </w:r>
     </w:p>
     <w:p>
@@ -774,8 +1954,60 @@
     </w:p>
     <w:p>
       <w:pPr>
-        <w:pStyle w:val="Paragraphedeliste"/>
-      </w:pPr>
+        <w:rPr>
+          <w:color w:val="660066"/>
+        </w:rPr>
+      </w:pPr>
+      <w:r>
+        <w:rPr>
+          <w:color w:val="660066"/>
+        </w:rPr>
+        <w:t>J’</w:t>
+      </w:r>
+      <w:r>
+        <w:rPr>
+          <w:color w:val="660066"/>
+        </w:rPr>
+        <w:t>ai mis une réponse similaire.</w:t>
+      </w:r>
+      <w:r>
+        <w:rPr>
+          <w:color w:val="660066"/>
+        </w:rPr>
+        <w:t xml:space="preserve"> En précisant</w:t>
+      </w:r>
+      <w:r>
+        <w:rPr>
+          <w:color w:val="660066"/>
+        </w:rPr>
+        <w:t xml:space="preserve"> que la dose à l’iso </w:t>
+      </w:r>
+      <w:r>
+        <w:rPr>
+          <w:color w:val="660066"/>
+        </w:rPr>
+        <w:t xml:space="preserve">en 2DkV dose de 1 mGy à 8 mGy. Et CBCT de </w:t>
+      </w:r>
+      <w:r>
+        <w:rPr>
+          <w:color w:val="660066"/>
+        </w:rPr>
+        <w:t>20</w:t>
+      </w:r>
+      <w:r>
+        <w:rPr>
+          <w:color w:val="660066"/>
+        </w:rPr>
+        <w:t xml:space="preserve"> mGy à 4</w:t>
+      </w:r>
+      <w:r>
+        <w:rPr>
+          <w:color w:val="660066"/>
+        </w:rPr>
+        <w:t>0 mGy.</w:t>
+      </w:r>
+      <w:bookmarkStart w:id="0" w:name="_GoBack"/>
+      <w:bookmarkEnd w:id="0"/>
     </w:p>
     <w:p>
       <w:r>
@@ -798,18 +2030,16 @@
       <w:r>
         <w:tab/>
       </w:r>
-      <w:proofErr w:type="spellStart"/>
-      <w:r>
-        <w:t>Recommendations</w:t>
-      </w:r>
-      <w:proofErr w:type="spellEnd"/>
+      <w:r>
+        <w:t>Recommandations</w:t>
+      </w:r>
       <w:r>
         <w:t xml:space="preserve"> SFPM et NEMA</w:t>
       </w:r>
     </w:p>
     <w:tbl>
       <w:tblPr>
-        <w:tblStyle w:val="Grilledutableau"/>
+        <w:tblStyle w:val="Grille"/>
         <w:tblW w:w="0" w:type="auto"/>
         <w:jc w:val="center"/>
         <w:tblLook w:val="04A0" w:firstRow="1" w:lastRow="0" w:firstColumn="1" w:lastColumn="0" w:noHBand="0" w:noVBand="1"/>
@@ -1221,13 +2451,8 @@
     </w:p>
     <w:p>
       <w:r>
-        <w:t xml:space="preserve">350 </w:t>
-      </w:r>
-      <w:proofErr w:type="spellStart"/>
-      <w:r>
-        <w:t>MBq</w:t>
-      </w:r>
-      <w:proofErr w:type="spellEnd"/>
+        <w:t>350 MBq</w:t>
+      </w:r>
     </w:p>
     <w:p>
       <w:r>
@@ -1278,19 +2503,11 @@
         </w:rPr>
         <w:t xml:space="preserve">B) </w:t>
       </w:r>
-      <w:proofErr w:type="gramStart"/>
       <w:r>
         <w:rPr>
           <w:lang w:val="en-US"/>
         </w:rPr>
-        <w:t>SUV :</w:t>
-      </w:r>
-      <w:proofErr w:type="gramEnd"/>
-      <w:r>
-        <w:rPr>
-          <w:lang w:val="en-US"/>
-        </w:rPr>
-        <w:t xml:space="preserve"> Standard Uptake Value. </w:t>
+        <w:t xml:space="preserve">SUV : Standard Uptake Value. </w:t>
       </w:r>
       <w:r>
         <w:t>Indice semi-quantitatif de l’accumulation du FDG permettant d’effectuer des comparaisons entre examens</w:t>
@@ -1612,11 +2829,7 @@
     </w:p>
     <w:p>
       <w:r>
-        <w:t xml:space="preserve">Le </w:t>
-      </w:r>
-      <w:proofErr w:type="spellStart"/>
-      <w:r>
-        <w:t>SUV</w:t>
+        <w:t>Le SUV</w:t>
       </w:r>
       <w:r>
         <w:rPr>
@@ -1624,33 +2837,8 @@
         </w:rPr>
         <w:t>max</w:t>
       </w:r>
-      <w:proofErr w:type="spellEnd"/>
-      <w:r>
-        <w:t xml:space="preserve"> représente le </w:t>
-      </w:r>
-      <w:proofErr w:type="spellStart"/>
-      <w:r>
-        <w:t>le</w:t>
-      </w:r>
-      <w:proofErr w:type="spellEnd"/>
-      <w:r>
-        <w:t xml:space="preserve"> SUV sur 1 </w:t>
-      </w:r>
-      <w:proofErr w:type="spellStart"/>
-      <w:r>
-        <w:t>voxel</w:t>
-      </w:r>
-      <w:proofErr w:type="spellEnd"/>
-      <w:r>
-        <w:t xml:space="preserve">. Non dépendant de l’utilisateur, paramètre le moins sensible à l’effet de volume partiel, très dépendant du protocole d’acquisition (filtrage des images), décrit le métabolisme d’une tumeur à partir d’un </w:t>
-      </w:r>
-      <w:proofErr w:type="spellStart"/>
-      <w:r>
-        <w:t>voxel</w:t>
-      </w:r>
-      <w:proofErr w:type="spellEnd"/>
-      <w:r>
-        <w:t>.</w:t>
+      <w:r>
+        <w:t xml:space="preserve"> représente le le SUV sur 1 voxel. Non dépendant de l’utilisateur, paramètre le moins sensible à l’effet de volume partiel, très dépendant du protocole d’acquisition (filtrage des images), décrit le métabolisme d’une tumeur à partir d’un voxel.</w:t>
       </w:r>
     </w:p>
     <w:p>
@@ -1668,28 +2856,12 @@
         <w:t>Avantages SUV </w:t>
       </w:r>
       <w:r>
-        <w:t xml:space="preserve">: très souvent corrélée à la réponse </w:t>
-      </w:r>
-      <w:proofErr w:type="spellStart"/>
-      <w:r>
-        <w:t>histopathologique</w:t>
-      </w:r>
-      <w:proofErr w:type="spellEnd"/>
-      <w:r>
-        <w:t xml:space="preserve"> des tumeurs. Facilite la distinction bénin/malin et est corrélée au pronostic.</w:t>
-      </w:r>
-    </w:p>
-    <w:p>
-      <w:r>
-        <w:t xml:space="preserve">La conversion des images en SUV permet de « normaliser » les images et de les rendre comparables d’un sujet à l’autre et d’un examen à l’autre, puisque la valeur attendue est toujours 1, </w:t>
-      </w:r>
-      <w:proofErr w:type="spellStart"/>
-      <w:r>
-        <w:t>qq</w:t>
-      </w:r>
-      <w:proofErr w:type="spellEnd"/>
-      <w:r>
-        <w:t xml:space="preserve"> soit l’injectée et la corpulence du sujet. </w:t>
+        <w:t>: très souvent corrélée à la réponse histopathologique des tumeurs. Facilite la distinction bénin/malin et est corrélée au pronostic.</w:t>
+      </w:r>
+    </w:p>
+    <w:p>
+      <w:r>
+        <w:t xml:space="preserve">La conversion des images en SUV permet de « normaliser » les images et de les rendre comparables d’un sujet à l’autre et d’un examen à l’autre, puisque la valeur attendue est toujours 1, qq soit l’injectée et la corpulence du sujet. </w:t>
       </w:r>
       <w:r>
         <w:tab/>
@@ -1707,15 +2879,7 @@
         <w:t>: limite principale : sensibilité à la taille de la tumeur</w:t>
       </w:r>
       <w:r>
-        <w:t xml:space="preserve">. Grande variabilité dans la préparation des patients, et dans les protocoles d’acquisition et de traitement des données (activité injectée, temps d’acquisition post injection, durée d’acquisition, </w:t>
-      </w:r>
-      <w:proofErr w:type="spellStart"/>
-      <w:r>
-        <w:t>algo</w:t>
-      </w:r>
-      <w:proofErr w:type="spellEnd"/>
-      <w:r>
-        <w:t xml:space="preserve"> de reconstruction, index de quantification…)</w:t>
+        <w:t>. Grande variabilité dans la préparation des patients, et dans les protocoles d’acquisition et de traitement des données (activité injectée, temps d’acquisition post injection, durée d’acquisition, algo de reconstruction, index de quantification…)</w:t>
       </w:r>
     </w:p>
     <w:p>
@@ -1756,21 +2920,7 @@
         <w:rPr>
           <w:color w:val="FF0000"/>
         </w:rPr>
-        <w:t xml:space="preserve">décrit le métabolisme d’une tumeur à partir d’un </w:t>
-      </w:r>
-      <w:proofErr w:type="spellStart"/>
-      <w:r>
-        <w:rPr>
-          <w:color w:val="FF0000"/>
-        </w:rPr>
-        <w:t>voxel</w:t>
-      </w:r>
-      <w:proofErr w:type="spellEnd"/>
-      <w:r>
-        <w:rPr>
-          <w:color w:val="FF0000"/>
-        </w:rPr>
-        <w:t>.</w:t>
+        <w:t>décrit le métabolisme d’une tumeur à partir d’un voxel.</w:t>
       </w:r>
     </w:p>
     <w:p>
@@ -1814,15 +2964,7 @@
         </w:numPr>
       </w:pPr>
       <w:r>
-        <w:t xml:space="preserve">Passage d’un nombre de coups par pixel à </w:t>
-      </w:r>
-      <w:proofErr w:type="spellStart"/>
-      <w:r>
-        <w:t>kBq</w:t>
-      </w:r>
-      <w:proofErr w:type="spellEnd"/>
-      <w:r>
-        <w:t>/ml.</w:t>
+        <w:t>Passage d’un nombre de coups par pixel à kBq/ml.</w:t>
       </w:r>
       <w:r>
         <w:t xml:space="preserve"> Fantôme cylindrique uniformément rempli de </w:t>
@@ -1834,37 +2976,8 @@
         <w:t>18</w:t>
       </w:r>
       <w:r>
-        <w:t xml:space="preserve">F d’activité connue. </w:t>
-      </w:r>
-      <w:proofErr w:type="spellStart"/>
-      <w:r>
-        <w:t>Cpm</w:t>
-      </w:r>
-      <w:proofErr w:type="spellEnd"/>
-      <w:r>
-        <w:t>/</w:t>
-      </w:r>
-      <w:proofErr w:type="spellStart"/>
-      <w:r>
-        <w:t>voxel</w:t>
-      </w:r>
-      <w:proofErr w:type="spellEnd"/>
-      <w:r>
-        <w:t>=&gt;</w:t>
-      </w:r>
-      <w:proofErr w:type="spellStart"/>
-      <w:r>
-        <w:t>kBq</w:t>
-      </w:r>
-      <w:proofErr w:type="spellEnd"/>
-      <w:r>
-        <w:t>/</w:t>
-      </w:r>
-      <w:proofErr w:type="spellStart"/>
-      <w:r>
-        <w:t>mL</w:t>
-      </w:r>
-      <w:proofErr w:type="spellEnd"/>
+        <w:t>F d’activité connue. Cpm/voxel=&gt;kBq/mL</w:t>
+      </w:r>
     </w:p>
     <w:p>
       <w:pPr>
@@ -1918,13 +3031,8 @@
         <w:t>I</w:t>
       </w:r>
       <w:r>
-        <w:t xml:space="preserve">. période 13,6h. E X : 156 </w:t>
-      </w:r>
-      <w:proofErr w:type="spellStart"/>
-      <w:r>
-        <w:t>keV</w:t>
-      </w:r>
-      <w:proofErr w:type="spellEnd"/>
+        <w:t>. période 13,6h. E X : 156 keV</w:t>
+      </w:r>
     </w:p>
     <w:p>
       <w:pPr>
@@ -1938,15 +3046,7 @@
         </w:rPr>
       </w:pPr>
       <w:r>
-        <w:t xml:space="preserve">156 </w:t>
-      </w:r>
-      <w:proofErr w:type="spellStart"/>
-      <w:r>
-        <w:t>keV</w:t>
-      </w:r>
-      <w:proofErr w:type="spellEnd"/>
-      <w:r>
-        <w:t xml:space="preserve"> + 20 %</w:t>
+        <w:t>156 keV + 20 %</w:t>
       </w:r>
     </w:p>
     <w:p>
@@ -1993,8 +3093,6 @@
       <w:r>
         <w:t>Visuelle. Différente classification possible</w:t>
       </w:r>
-      <w:bookmarkStart w:id="0" w:name="_GoBack"/>
-      <w:bookmarkEnd w:id="0"/>
     </w:p>
     <w:p>
       <w:pPr>
@@ -2017,8 +3115,8 @@
 </file>
 
 <file path=word/numbering.xml><?xml version="1.0" encoding="utf-8"?>
-<w:numbering xmlns:wpc="http://schemas.microsoft.com/office/word/2010/wordprocessingCanvas" xmlns:mc="http://schemas.openxmlformats.org/markup-compatibility/2006" xmlns:o="urn:schemas-microsoft-com:office:office" xmlns:r="http://schemas.openxmlformats.org/officeDocument/2006/relationships" xmlns:m="http://schemas.openxmlformats.org/officeDocument/2006/math" xmlns:v="urn:schemas-microsoft-com:vml" xmlns:wp14="http://schemas.microsoft.com/office/word/2010/wordprocessingDrawing" xmlns:wp="http://schemas.openxmlformats.org/drawingml/2006/wordprocessingDrawing" xmlns:w10="urn:schemas-microsoft-com:office:word" xmlns:w="http://schemas.openxmlformats.org/wordprocessingml/2006/main" xmlns:w14="http://schemas.microsoft.com/office/word/2010/wordml" xmlns:w15="http://schemas.microsoft.com/office/word/2012/wordml" xmlns:wpg="http://schemas.microsoft.com/office/word/2010/wordprocessingGroup" xmlns:wpi="http://schemas.microsoft.com/office/word/2010/wordprocessingInk" xmlns:wne="http://schemas.microsoft.com/office/word/2006/wordml" xmlns:wps="http://schemas.microsoft.com/office/word/2010/wordprocessingShape" mc:Ignorable="w14 w15 wp14">
-  <w:abstractNum w:abstractNumId="0" w15:restartNumberingAfterBreak="0">
+<w:numbering xmlns:wpc="http://schemas.microsoft.com/office/word/2010/wordprocessingCanvas" xmlns:mo="http://schemas.microsoft.com/office/mac/office/2008/main" xmlns:mc="http://schemas.openxmlformats.org/markup-compatibility/2006" xmlns:mv="urn:schemas-microsoft-com:mac:vml" xmlns:o="urn:schemas-microsoft-com:office:office" xmlns:r="http://schemas.openxmlformats.org/officeDocument/2006/relationships" xmlns:m="http://schemas.openxmlformats.org/officeDocument/2006/math" xmlns:v="urn:schemas-microsoft-com:vml" xmlns:wp14="http://schemas.microsoft.com/office/word/2010/wordprocessingDrawing" xmlns:wp="http://schemas.openxmlformats.org/drawingml/2006/wordprocessingDrawing" xmlns:w10="urn:schemas-microsoft-com:office:word" xmlns:w="http://schemas.openxmlformats.org/wordprocessingml/2006/main" xmlns:w14="http://schemas.microsoft.com/office/word/2010/wordml" xmlns:wpg="http://schemas.microsoft.com/office/word/2010/wordprocessingGroup" xmlns:wpi="http://schemas.microsoft.com/office/word/2010/wordprocessingInk" xmlns:wne="http://schemas.microsoft.com/office/word/2006/wordml" xmlns:wps="http://schemas.microsoft.com/office/word/2010/wordprocessingShape" mc:Ignorable="w14 wp14">
+  <w:abstractNum w:abstractNumId="0">
     <w:nsid w:val="0E561984"/>
     <w:multiLevelType w:val="hybridMultilevel"/>
     <w:tmpl w:val="EB70C9D4"/>
@@ -2107,7 +3205,7 @@
       </w:pPr>
     </w:lvl>
   </w:abstractNum>
-  <w:abstractNum w:abstractNumId="1" w15:restartNumberingAfterBreak="0">
+  <w:abstractNum w:abstractNumId="1">
     <w:nsid w:val="12254FD4"/>
     <w:multiLevelType w:val="hybridMultilevel"/>
     <w:tmpl w:val="6E6E1070"/>
@@ -2196,7 +3294,96 @@
       </w:pPr>
     </w:lvl>
   </w:abstractNum>
-  <w:abstractNum w:abstractNumId="2" w15:restartNumberingAfterBreak="0">
+  <w:abstractNum w:abstractNumId="2">
+    <w:nsid w:val="1B931A36"/>
+    <w:multiLevelType w:val="multilevel"/>
+    <w:tmpl w:val="455C2F4C"/>
+    <w:lvl w:ilvl="0">
+      <w:start w:val="1"/>
+      <w:numFmt w:val="lowerLetter"/>
+      <w:lvlText w:val="%1)"/>
+      <w:lvlJc w:val="left"/>
+      <w:pPr>
+        <w:ind w:left="720" w:hanging="360"/>
+      </w:pPr>
+      <w:rPr>
+        <w:rFonts w:hint="default"/>
+      </w:rPr>
+    </w:lvl>
+    <w:lvl w:ilvl="1">
+      <w:start w:val="1"/>
+      <w:numFmt w:val="lowerLetter"/>
+      <w:lvlText w:val="%2."/>
+      <w:lvlJc w:val="left"/>
+      <w:pPr>
+        <w:ind w:left="1440" w:hanging="360"/>
+      </w:pPr>
+    </w:lvl>
+    <w:lvl w:ilvl="2">
+      <w:start w:val="1"/>
+      <w:numFmt w:val="lowerRoman"/>
+      <w:lvlText w:val="%3."/>
+      <w:lvlJc w:val="right"/>
+      <w:pPr>
+        <w:ind w:left="2160" w:hanging="180"/>
+      </w:pPr>
+    </w:lvl>
+    <w:lvl w:ilvl="3">
+      <w:start w:val="1"/>
+      <w:numFmt w:val="decimal"/>
+      <w:lvlText w:val="%4."/>
+      <w:lvlJc w:val="left"/>
+      <w:pPr>
+        <w:ind w:left="2880" w:hanging="360"/>
+      </w:pPr>
+    </w:lvl>
+    <w:lvl w:ilvl="4">
+      <w:start w:val="1"/>
+      <w:numFmt w:val="lowerLetter"/>
+      <w:lvlText w:val="%5."/>
+      <w:lvlJc w:val="left"/>
+      <w:pPr>
+        <w:ind w:left="3600" w:hanging="360"/>
+      </w:pPr>
+    </w:lvl>
+    <w:lvl w:ilvl="5">
+      <w:start w:val="1"/>
+      <w:numFmt w:val="lowerRoman"/>
+      <w:lvlText w:val="%6."/>
+      <w:lvlJc w:val="right"/>
+      <w:pPr>
+        <w:ind w:left="4320" w:hanging="180"/>
+      </w:pPr>
+    </w:lvl>
+    <w:lvl w:ilvl="6">
+      <w:start w:val="1"/>
+      <w:numFmt w:val="decimal"/>
+      <w:lvlText w:val="%7."/>
+      <w:lvlJc w:val="left"/>
+      <w:pPr>
+        <w:ind w:left="5040" w:hanging="360"/>
+      </w:pPr>
+    </w:lvl>
+    <w:lvl w:ilvl="7">
+      <w:start w:val="1"/>
+      <w:numFmt w:val="lowerLetter"/>
+      <w:lvlText w:val="%8."/>
+      <w:lvlJc w:val="left"/>
+      <w:pPr>
+        <w:ind w:left="5760" w:hanging="360"/>
+      </w:pPr>
+    </w:lvl>
+    <w:lvl w:ilvl="8">
+      <w:start w:val="1"/>
+      <w:numFmt w:val="lowerRoman"/>
+      <w:lvlText w:val="%9."/>
+      <w:lvlJc w:val="right"/>
+      <w:pPr>
+        <w:ind w:left="6480" w:hanging="180"/>
+      </w:pPr>
+    </w:lvl>
+  </w:abstractNum>
+  <w:abstractNum w:abstractNumId="3">
     <w:nsid w:val="22280DC1"/>
     <w:multiLevelType w:val="hybridMultilevel"/>
     <w:tmpl w:val="455C2F4C"/>
@@ -2285,7 +3472,7 @@
       </w:pPr>
     </w:lvl>
   </w:abstractNum>
-  <w:abstractNum w:abstractNumId="3" w15:restartNumberingAfterBreak="0">
+  <w:abstractNum w:abstractNumId="4">
     <w:nsid w:val="3F3D39B5"/>
     <w:multiLevelType w:val="hybridMultilevel"/>
     <w:tmpl w:val="23A0225A"/>
@@ -2374,7 +3561,119 @@
       </w:pPr>
     </w:lvl>
   </w:abstractNum>
-  <w:abstractNum w:abstractNumId="4" w15:restartNumberingAfterBreak="0">
+  <w:abstractNum w:abstractNumId="5">
+    <w:nsid w:val="455A4574"/>
+    <w:multiLevelType w:val="hybridMultilevel"/>
+    <w:tmpl w:val="6EFAD756"/>
+    <w:lvl w:ilvl="0" w:tplc="9404DDFA">
+      <w:numFmt w:val="bullet"/>
+      <w:lvlText w:val=""/>
+      <w:lvlJc w:val="left"/>
+      <w:pPr>
+        <w:ind w:left="1080" w:hanging="360"/>
+      </w:pPr>
+      <w:rPr>
+        <w:rFonts w:ascii="Wingdings" w:eastAsiaTheme="minorHAnsi" w:hAnsi="Wingdings" w:cstheme="minorBidi" w:hint="default"/>
+      </w:rPr>
+    </w:lvl>
+    <w:lvl w:ilvl="1" w:tplc="040C0003" w:tentative="1">
+      <w:start w:val="1"/>
+      <w:numFmt w:val="bullet"/>
+      <w:lvlText w:val="o"/>
+      <w:lvlJc w:val="left"/>
+      <w:pPr>
+        <w:ind w:left="1800" w:hanging="360"/>
+      </w:pPr>
+      <w:rPr>
+        <w:rFonts w:ascii="Courier New" w:hAnsi="Courier New" w:hint="default"/>
+      </w:rPr>
+    </w:lvl>
+    <w:lvl w:ilvl="2" w:tplc="040C0005" w:tentative="1">
+      <w:start w:val="1"/>
+      <w:numFmt w:val="bullet"/>
+      <w:lvlText w:val=""/>
+      <w:lvlJc w:val="left"/>
+      <w:pPr>
+        <w:ind w:left="2520" w:hanging="360"/>
+      </w:pPr>
+      <w:rPr>
+        <w:rFonts w:ascii="Wingdings" w:hAnsi="Wingdings" w:hint="default"/>
+      </w:rPr>
+    </w:lvl>
+    <w:lvl w:ilvl="3" w:tplc="040C0001" w:tentative="1">
+      <w:start w:val="1"/>
+      <w:numFmt w:val="bullet"/>
+      <w:lvlText w:val=""/>
+      <w:lvlJc w:val="left"/>
+      <w:pPr>
+        <w:ind w:left="3240" w:hanging="360"/>
+      </w:pPr>
+      <w:rPr>
+        <w:rFonts w:ascii="Symbol" w:hAnsi="Symbol" w:hint="default"/>
+      </w:rPr>
+    </w:lvl>
+    <w:lvl w:ilvl="4" w:tplc="040C0003" w:tentative="1">
+      <w:start w:val="1"/>
+      <w:numFmt w:val="bullet"/>
+      <w:lvlText w:val="o"/>
+      <w:lvlJc w:val="left"/>
+      <w:pPr>
+        <w:ind w:left="3960" w:hanging="360"/>
+      </w:pPr>
+      <w:rPr>
+        <w:rFonts w:ascii="Courier New" w:hAnsi="Courier New" w:hint="default"/>
+      </w:rPr>
+    </w:lvl>
+    <w:lvl w:ilvl="5" w:tplc="040C0005" w:tentative="1">
+      <w:start w:val="1"/>
+      <w:numFmt w:val="bullet"/>
+      <w:lvlText w:val=""/>
+      <w:lvlJc w:val="left"/>
+      <w:pPr>
+        <w:ind w:left="4680" w:hanging="360"/>
+      </w:pPr>
+      <w:rPr>
+        <w:rFonts w:ascii="Wingdings" w:hAnsi="Wingdings" w:hint="default"/>
+      </w:rPr>
+    </w:lvl>
+    <w:lvl w:ilvl="6" w:tplc="040C0001" w:tentative="1">
+      <w:start w:val="1"/>
+      <w:numFmt w:val="bullet"/>
+      <w:lvlText w:val=""/>
+      <w:lvlJc w:val="left"/>
+      <w:pPr>
+        <w:ind w:left="5400" w:hanging="360"/>
+      </w:pPr>
+      <w:rPr>
+        <w:rFonts w:ascii="Symbol" w:hAnsi="Symbol" w:hint="default"/>
+      </w:rPr>
+    </w:lvl>
+    <w:lvl w:ilvl="7" w:tplc="040C0003" w:tentative="1">
+      <w:start w:val="1"/>
+      <w:numFmt w:val="bullet"/>
+      <w:lvlText w:val="o"/>
+      <w:lvlJc w:val="left"/>
+      <w:pPr>
+        <w:ind w:left="6120" w:hanging="360"/>
+      </w:pPr>
+      <w:rPr>
+        <w:rFonts w:ascii="Courier New" w:hAnsi="Courier New" w:hint="default"/>
+      </w:rPr>
+    </w:lvl>
+    <w:lvl w:ilvl="8" w:tplc="040C0005" w:tentative="1">
+      <w:start w:val="1"/>
+      <w:numFmt w:val="bullet"/>
+      <w:lvlText w:val=""/>
+      <w:lvlJc w:val="left"/>
+      <w:pPr>
+        <w:ind w:left="6840" w:hanging="360"/>
+      </w:pPr>
+      <w:rPr>
+        <w:rFonts w:ascii="Wingdings" w:hAnsi="Wingdings" w:hint="default"/>
+      </w:rPr>
+    </w:lvl>
+  </w:abstractNum>
+  <w:abstractNum w:abstractNumId="6">
     <w:nsid w:val="4C191A07"/>
     <w:multiLevelType w:val="hybridMultilevel"/>
     <w:tmpl w:val="4D5E86AE"/>
@@ -2487,7 +3786,7 @@
       </w:rPr>
     </w:lvl>
   </w:abstractNum>
-  <w:abstractNum w:abstractNumId="5" w15:restartNumberingAfterBreak="0">
+  <w:abstractNum w:abstractNumId="7">
     <w:nsid w:val="75F17EB1"/>
     <w:multiLevelType w:val="hybridMultilevel"/>
     <w:tmpl w:val="BE74189A"/>
@@ -2576,7 +3875,7 @@
       </w:pPr>
     </w:lvl>
   </w:abstractNum>
-  <w:abstractNum w:abstractNumId="6" w15:restartNumberingAfterBreak="0">
+  <w:abstractNum w:abstractNumId="8">
     <w:nsid w:val="75F803A9"/>
     <w:multiLevelType w:val="hybridMultilevel"/>
     <w:tmpl w:val="E60E2A10"/>
@@ -2666,7 +3965,7 @@
       </w:pPr>
     </w:lvl>
   </w:abstractNum>
-  <w:abstractNum w:abstractNumId="7" w15:restartNumberingAfterBreak="0">
+  <w:abstractNum w:abstractNumId="9">
     <w:nsid w:val="7D57434B"/>
     <w:multiLevelType w:val="hybridMultilevel"/>
     <w:tmpl w:val="CF42A822"/>
@@ -2780,34 +4079,40 @@
     </w:lvl>
   </w:abstractNum>
   <w:num w:numId="1">
-    <w:abstractNumId w:val="5"/>
+    <w:abstractNumId w:val="7"/>
   </w:num>
   <w:num w:numId="2">
-    <w:abstractNumId w:val="2"/>
+    <w:abstractNumId w:val="3"/>
   </w:num>
   <w:num w:numId="3">
-    <w:abstractNumId w:val="7"/>
+    <w:abstractNumId w:val="9"/>
   </w:num>
   <w:num w:numId="4">
-    <w:abstractNumId w:val="4"/>
+    <w:abstractNumId w:val="6"/>
   </w:num>
   <w:num w:numId="5">
     <w:abstractNumId w:val="0"/>
   </w:num>
   <w:num w:numId="6">
-    <w:abstractNumId w:val="6"/>
+    <w:abstractNumId w:val="8"/>
   </w:num>
   <w:num w:numId="7">
     <w:abstractNumId w:val="1"/>
   </w:num>
   <w:num w:numId="8">
-    <w:abstractNumId w:val="3"/>
+    <w:abstractNumId w:val="4"/>
+  </w:num>
+  <w:num w:numId="9">
+    <w:abstractNumId w:val="5"/>
+  </w:num>
+  <w:num w:numId="10">
+    <w:abstractNumId w:val="2"/>
   </w:num>
 </w:numbering>
 </file>
 
 <file path=word/styles.xml><?xml version="1.0" encoding="utf-8"?>
-<w:styles xmlns:mc="http://schemas.openxmlformats.org/markup-compatibility/2006" xmlns:r="http://schemas.openxmlformats.org/officeDocument/2006/relationships" xmlns:w="http://schemas.openxmlformats.org/wordprocessingml/2006/main" xmlns:w14="http://schemas.microsoft.com/office/word/2010/wordml" xmlns:w15="http://schemas.microsoft.com/office/word/2012/wordml" mc:Ignorable="w14 w15">
+<w:styles xmlns:mc="http://schemas.openxmlformats.org/markup-compatibility/2006" xmlns:r="http://schemas.openxmlformats.org/officeDocument/2006/relationships" xmlns:w="http://schemas.openxmlformats.org/wordprocessingml/2006/main" xmlns:w14="http://schemas.microsoft.com/office/word/2010/wordml" mc:Ignorable="w14">
   <w:docDefaults>
     <w:rPrDefault>
       <w:rPr>
@@ -2823,378 +4128,153 @@
       </w:pPr>
     </w:pPrDefault>
   </w:docDefaults>
-  <w:latentStyles w:defLockedState="0" w:defUIPriority="99" w:defSemiHidden="0" w:defUnhideWhenUsed="0" w:defQFormat="0" w:count="371">
-    <w:lsdException w:name="Normal" w:uiPriority="0" w:qFormat="1"/>
-    <w:lsdException w:name="heading 1" w:uiPriority="9" w:qFormat="1"/>
-    <w:lsdException w:name="heading 2" w:semiHidden="1" w:uiPriority="9" w:unhideWhenUsed="1" w:qFormat="1"/>
-    <w:lsdException w:name="heading 3" w:semiHidden="1" w:uiPriority="9" w:unhideWhenUsed="1" w:qFormat="1"/>
-    <w:lsdException w:name="heading 4" w:semiHidden="1" w:uiPriority="9" w:unhideWhenUsed="1" w:qFormat="1"/>
-    <w:lsdException w:name="heading 5" w:semiHidden="1" w:uiPriority="9" w:unhideWhenUsed="1" w:qFormat="1"/>
-    <w:lsdException w:name="heading 6" w:semiHidden="1" w:uiPriority="9" w:unhideWhenUsed="1" w:qFormat="1"/>
-    <w:lsdException w:name="heading 7" w:semiHidden="1" w:uiPriority="9" w:unhideWhenUsed="1" w:qFormat="1"/>
-    <w:lsdException w:name="heading 8" w:semiHidden="1" w:uiPriority="9" w:unhideWhenUsed="1" w:qFormat="1"/>
-    <w:lsdException w:name="heading 9" w:semiHidden="1" w:uiPriority="9" w:unhideWhenUsed="1" w:qFormat="1"/>
-    <w:lsdException w:name="index 1" w:semiHidden="1" w:unhideWhenUsed="1"/>
-    <w:lsdException w:name="index 2" w:semiHidden="1" w:unhideWhenUsed="1"/>
-    <w:lsdException w:name="index 3" w:semiHidden="1" w:unhideWhenUsed="1"/>
-    <w:lsdException w:name="index 4" w:semiHidden="1" w:unhideWhenUsed="1"/>
-    <w:lsdException w:name="index 5" w:semiHidden="1" w:unhideWhenUsed="1"/>
-    <w:lsdException w:name="index 6" w:semiHidden="1" w:unhideWhenUsed="1"/>
-    <w:lsdException w:name="index 7" w:semiHidden="1" w:unhideWhenUsed="1"/>
-    <w:lsdException w:name="index 8" w:semiHidden="1" w:unhideWhenUsed="1"/>
-    <w:lsdException w:name="index 9" w:semiHidden="1" w:unhideWhenUsed="1"/>
-    <w:lsdException w:name="toc 1" w:semiHidden="1" w:uiPriority="39" w:unhideWhenUsed="1"/>
-    <w:lsdException w:name="toc 2" w:semiHidden="1" w:uiPriority="39" w:unhideWhenUsed="1"/>
-    <w:lsdException w:name="toc 3" w:semiHidden="1" w:uiPriority="39" w:unhideWhenUsed="1"/>
-    <w:lsdException w:name="toc 4" w:semiHidden="1" w:uiPriority="39" w:unhideWhenUsed="1"/>
-    <w:lsdException w:name="toc 5" w:semiHidden="1" w:uiPriority="39" w:unhideWhenUsed="1"/>
-    <w:lsdException w:name="toc 6" w:semiHidden="1" w:uiPriority="39" w:unhideWhenUsed="1"/>
-    <w:lsdException w:name="toc 7" w:semiHidden="1" w:uiPriority="39" w:unhideWhenUsed="1"/>
-    <w:lsdException w:name="toc 8" w:semiHidden="1" w:uiPriority="39" w:unhideWhenUsed="1"/>
-    <w:lsdException w:name="toc 9" w:semiHidden="1" w:uiPriority="39" w:unhideWhenUsed="1"/>
-    <w:lsdException w:name="Normal Indent" w:semiHidden="1" w:unhideWhenUsed="1"/>
-    <w:lsdException w:name="footnote text" w:semiHidden="1" w:unhideWhenUsed="1"/>
-    <w:lsdException w:name="annotation text" w:semiHidden="1" w:unhideWhenUsed="1"/>
-    <w:lsdException w:name="header" w:semiHidden="1" w:unhideWhenUsed="1"/>
-    <w:lsdException w:name="footer" w:semiHidden="1" w:unhideWhenUsed="1"/>
-    <w:lsdException w:name="index heading" w:semiHidden="1" w:unhideWhenUsed="1"/>
-    <w:lsdException w:name="caption" w:semiHidden="1" w:uiPriority="35" w:unhideWhenUsed="1" w:qFormat="1"/>
-    <w:lsdException w:name="table of figures" w:semiHidden="1" w:unhideWhenUsed="1"/>
-    <w:lsdException w:name="envelope address" w:semiHidden="1" w:unhideWhenUsed="1"/>
-    <w:lsdException w:name="envelope return" w:semiHidden="1" w:unhideWhenUsed="1"/>
-    <w:lsdException w:name="footnote reference" w:semiHidden="1" w:unhideWhenUsed="1"/>
-    <w:lsdException w:name="annotation reference" w:semiHidden="1" w:unhideWhenUsed="1"/>
-    <w:lsdException w:name="line number" w:semiHidden="1" w:unhideWhenUsed="1"/>
-    <w:lsdException w:name="page number" w:semiHidden="1" w:unhideWhenUsed="1"/>
-    <w:lsdException w:name="endnote reference" w:semiHidden="1" w:unhideWhenUsed="1"/>
-    <w:lsdException w:name="endnote text" w:semiHidden="1" w:unhideWhenUsed="1"/>
-    <w:lsdException w:name="table of authorities" w:semiHidden="1" w:unhideWhenUsed="1"/>
-    <w:lsdException w:name="macro" w:semiHidden="1" w:unhideWhenUsed="1"/>
-    <w:lsdException w:name="toa heading" w:semiHidden="1" w:unhideWhenUsed="1"/>
-    <w:lsdException w:name="List" w:semiHidden="1" w:unhideWhenUsed="1"/>
-    <w:lsdException w:name="List Bullet" w:semiHidden="1" w:unhideWhenUsed="1"/>
-    <w:lsdException w:name="List Number" w:semiHidden="1" w:unhideWhenUsed="1"/>
-    <w:lsdException w:name="List 2" w:semiHidden="1" w:unhideWhenUsed="1"/>
-    <w:lsdException w:name="List 3" w:semiHidden="1" w:unhideWhenUsed="1"/>
-    <w:lsdException w:name="List 4" w:semiHidden="1" w:unhideWhenUsed="1"/>
-    <w:lsdException w:name="List 5" w:semiHidden="1" w:unhideWhenUsed="1"/>
-    <w:lsdException w:name="List Bullet 2" w:semiHidden="1" w:unhideWhenUsed="1"/>
-    <w:lsdException w:name="List Bullet 3" w:semiHidden="1" w:unhideWhenUsed="1"/>
-    <w:lsdException w:name="List Bullet 4" w:semiHidden="1" w:unhideWhenUsed="1"/>
-    <w:lsdException w:name="List Bullet 5" w:semiHidden="1" w:unhideWhenUsed="1"/>
-    <w:lsdException w:name="List Number 2" w:semiHidden="1" w:unhideWhenUsed="1"/>
-    <w:lsdException w:name="List Number 3" w:semiHidden="1" w:unhideWhenUsed="1"/>
-    <w:lsdException w:name="List Number 4" w:semiHidden="1" w:unhideWhenUsed="1"/>
-    <w:lsdException w:name="List Number 5" w:semiHidden="1" w:unhideWhenUsed="1"/>
-    <w:lsdException w:name="Title" w:uiPriority="10" w:qFormat="1"/>
-    <w:lsdException w:name="Closing" w:semiHidden="1" w:unhideWhenUsed="1"/>
-    <w:lsdException w:name="Signature" w:semiHidden="1" w:unhideWhenUsed="1"/>
-    <w:lsdException w:name="Default Paragraph Font" w:semiHidden="1" w:uiPriority="1" w:unhideWhenUsed="1"/>
-    <w:lsdException w:name="Body Text" w:semiHidden="1" w:unhideWhenUsed="1"/>
-    <w:lsdException w:name="Body Text Indent" w:semiHidden="1" w:unhideWhenUsed="1"/>
-    <w:lsdException w:name="List Continue" w:semiHidden="1" w:unhideWhenUsed="1"/>
-    <w:lsdException w:name="List Continue 2" w:semiHidden="1" w:unhideWhenUsed="1"/>
-    <w:lsdException w:name="List Continue 3" w:semiHidden="1" w:unhideWhenUsed="1"/>
-    <w:lsdException w:name="List Continue 4" w:semiHidden="1" w:unhideWhenUsed="1"/>
-    <w:lsdException w:name="List Continue 5" w:semiHidden="1" w:unhideWhenUsed="1"/>
-    <w:lsdException w:name="Message Header" w:semiHidden="1" w:unhideWhenUsed="1"/>
-    <w:lsdException w:name="Subtitle" w:uiPriority="11" w:qFormat="1"/>
-    <w:lsdException w:name="Salutation" w:semiHidden="1" w:unhideWhenUsed="1"/>
-    <w:lsdException w:name="Date" w:semiHidden="1" w:unhideWhenUsed="1"/>
-    <w:lsdException w:name="Body Text First Indent" w:semiHidden="1" w:unhideWhenUsed="1"/>
-    <w:lsdException w:name="Body Text First Indent 2" w:semiHidden="1" w:unhideWhenUsed="1"/>
-    <w:lsdException w:name="Note Heading" w:semiHidden="1" w:unhideWhenUsed="1"/>
-    <w:lsdException w:name="Body Text 2" w:semiHidden="1" w:unhideWhenUsed="1"/>
-    <w:lsdException w:name="Body Text 3" w:semiHidden="1" w:unhideWhenUsed="1"/>
-    <w:lsdException w:name="Body Text Indent 2" w:semiHidden="1" w:unhideWhenUsed="1"/>
-    <w:lsdException w:name="Body Text Indent 3" w:semiHidden="1" w:unhideWhenUsed="1"/>
-    <w:lsdException w:name="Block Text" w:semiHidden="1" w:unhideWhenUsed="1"/>
-    <w:lsdException w:name="Hyperlink" w:semiHidden="1" w:unhideWhenUsed="1"/>
-    <w:lsdException w:name="FollowedHyperlink" w:semiHidden="1" w:unhideWhenUsed="1"/>
-    <w:lsdException w:name="Strong" w:uiPriority="22" w:qFormat="1"/>
-    <w:lsdException w:name="Emphasis" w:uiPriority="20" w:qFormat="1"/>
-    <w:lsdException w:name="Document Map" w:semiHidden="1" w:unhideWhenUsed="1"/>
-    <w:lsdException w:name="Plain Text" w:semiHidden="1" w:unhideWhenUsed="1"/>
-    <w:lsdException w:name="E-mail Signature" w:semiHidden="1" w:unhideWhenUsed="1"/>
-    <w:lsdException w:name="HTML Top of Form" w:semiHidden="1" w:unhideWhenUsed="1"/>
-    <w:lsdException w:name="HTML Bottom of Form" w:semiHidden="1" w:unhideWhenUsed="1"/>
-    <w:lsdException w:name="Normal (Web)" w:semiHidden="1" w:unhideWhenUsed="1"/>
-    <w:lsdException w:name="HTML Acronym" w:semiHidden="1" w:unhideWhenUsed="1"/>
-    <w:lsdException w:name="HTML Address" w:semiHidden="1" w:unhideWhenUsed="1"/>
-    <w:lsdException w:name="HTML Cite" w:semiHidden="1" w:unhideWhenUsed="1"/>
-    <w:lsdException w:name="HTML Code" w:semiHidden="1" w:unhideWhenUsed="1"/>
-    <w:lsdException w:name="HTML Definition" w:semiHidden="1" w:unhideWhenUsed="1"/>
-    <w:lsdException w:name="HTML Keyboard" w:semiHidden="1" w:unhideWhenUsed="1"/>
-    <w:lsdException w:name="HTML Preformatted" w:semiHidden="1" w:unhideWhenUsed="1"/>
-    <w:lsdException w:name="HTML Sample" w:semiHidden="1" w:unhideWhenUsed="1"/>
-    <w:lsdException w:name="HTML Typewriter" w:semiHidden="1" w:unhideWhenUsed="1"/>
-    <w:lsdException w:name="HTML Variable" w:semiHidden="1" w:unhideWhenUsed="1"/>
-    <w:lsdException w:name="Normal Table" w:semiHidden="1" w:unhideWhenUsed="1"/>
-    <w:lsdException w:name="annotation subject" w:semiHidden="1" w:unhideWhenUsed="1"/>
-    <w:lsdException w:name="No List" w:semiHidden="1" w:unhideWhenUsed="1"/>
-    <w:lsdException w:name="Outline List 1" w:semiHidden="1" w:unhideWhenUsed="1"/>
-    <w:lsdException w:name="Outline List 2" w:semiHidden="1" w:unhideWhenUsed="1"/>
-    <w:lsdException w:name="Outline List 3" w:semiHidden="1" w:unhideWhenUsed="1"/>
-    <w:lsdException w:name="Table Simple 1" w:semiHidden="1" w:unhideWhenUsed="1"/>
-    <w:lsdException w:name="Table Simple 2" w:semiHidden="1" w:unhideWhenUsed="1"/>
-    <w:lsdException w:name="Table Simple 3" w:semiHidden="1" w:unhideWhenUsed="1"/>
-    <w:lsdException w:name="Table Classic 1" w:semiHidden="1" w:unhideWhenUsed="1"/>
-    <w:lsdException w:name="Table Classic 2" w:semiHidden="1" w:unhideWhenUsed="1"/>
-    <w:lsdException w:name="Table Classic 3" w:semiHidden="1" w:unhideWhenUsed="1"/>
-    <w:lsdException w:name="Table Classic 4" w:semiHidden="1" w:unhideWhenUsed="1"/>
-    <w:lsdException w:name="Table Colorful 1" w:semiHidden="1" w:unhideWhenUsed="1"/>
-    <w:lsdException w:name="Table Colorful 2" w:semiHidden="1" w:unhideWhenUsed="1"/>
-    <w:lsdException w:name="Table Colorful 3" w:semiHidden="1" w:unhideWhenUsed="1"/>
-    <w:lsdException w:name="Table Columns 1" w:semiHidden="1" w:unhideWhenUsed="1"/>
-    <w:lsdException w:name="Table Columns 2" w:semiHidden="1" w:unhideWhenUsed="1"/>
-    <w:lsdException w:name="Table Columns 3" w:semiHidden="1" w:unhideWhenUsed="1"/>
-    <w:lsdException w:name="Table Columns 4" w:semiHidden="1" w:unhideWhenUsed="1"/>
-    <w:lsdException w:name="Table Columns 5" w:semiHidden="1" w:unhideWhenUsed="1"/>
-    <w:lsdException w:name="Table Grid 1" w:semiHidden="1" w:unhideWhenUsed="1"/>
-    <w:lsdException w:name="Table Grid 2" w:semiHidden="1" w:unhideWhenUsed="1"/>
-    <w:lsdException w:name="Table Grid 3" w:semiHidden="1" w:unhideWhenUsed="1"/>
-    <w:lsdException w:name="Table Grid 4" w:semiHidden="1" w:unhideWhenUsed="1"/>
-    <w:lsdException w:name="Table Grid 5" w:semiHidden="1" w:unhideWhenUsed="1"/>
-    <w:lsdException w:name="Table Grid 6" w:semiHidden="1" w:unhideWhenUsed="1"/>
-    <w:lsdException w:name="Table Grid 7" w:semiHidden="1" w:unhideWhenUsed="1"/>
-    <w:lsdException w:name="Table Grid 8" w:semiHidden="1" w:unhideWhenUsed="1"/>
-    <w:lsdException w:name="Table List 1" w:semiHidden="1" w:unhideWhenUsed="1"/>
-    <w:lsdException w:name="Table List 2" w:semiHidden="1" w:unhideWhenUsed="1"/>
-    <w:lsdException w:name="Table List 3" w:semiHidden="1" w:unhideWhenUsed="1"/>
-    <w:lsdException w:name="Table List 4" w:semiHidden="1" w:unhideWhenUsed="1"/>
-    <w:lsdException w:name="Table List 5" w:semiHidden="1" w:unhideWhenUsed="1"/>
-    <w:lsdException w:name="Table List 6" w:semiHidden="1" w:unhideWhenUsed="1"/>
-    <w:lsdException w:name="Table List 7" w:semiHidden="1" w:unhideWhenUsed="1"/>
-    <w:lsdException w:name="Table List 8" w:semiHidden="1" w:unhideWhenUsed="1"/>
-    <w:lsdException w:name="Table 3D effects 1" w:semiHidden="1" w:unhideWhenUsed="1"/>
-    <w:lsdException w:name="Table 3D effects 2" w:semiHidden="1" w:unhideWhenUsed="1"/>
-    <w:lsdException w:name="Table 3D effects 3" w:semiHidden="1" w:unhideWhenUsed="1"/>
-    <w:lsdException w:name="Table Contemporary" w:semiHidden="1" w:unhideWhenUsed="1"/>
-    <w:lsdException w:name="Table Elegant" w:semiHidden="1" w:unhideWhenUsed="1"/>
-    <w:lsdException w:name="Table Professional" w:semiHidden="1" w:unhideWhenUsed="1"/>
-    <w:lsdException w:name="Table Subtle 1" w:semiHidden="1" w:unhideWhenUsed="1"/>
-    <w:lsdException w:name="Table Subtle 2" w:semiHidden="1" w:unhideWhenUsed="1"/>
-    <w:lsdException w:name="Table Web 1" w:semiHidden="1" w:unhideWhenUsed="1"/>
-    <w:lsdException w:name="Table Web 2" w:semiHidden="1" w:unhideWhenUsed="1"/>
-    <w:lsdException w:name="Table Web 3" w:semiHidden="1" w:unhideWhenUsed="1"/>
-    <w:lsdException w:name="Balloon Text" w:semiHidden="1" w:unhideWhenUsed="1"/>
-    <w:lsdException w:name="Table Grid" w:uiPriority="59"/>
-    <w:lsdException w:name="Table Theme" w:semiHidden="1" w:unhideWhenUsed="1"/>
-    <w:lsdException w:name="Placeholder Text" w:semiHidden="1"/>
-    <w:lsdException w:name="No Spacing" w:uiPriority="1" w:qFormat="1"/>
-    <w:lsdException w:name="Light Shading" w:uiPriority="60"/>
-    <w:lsdException w:name="Light List" w:uiPriority="61"/>
-    <w:lsdException w:name="Light Grid" w:uiPriority="62"/>
-    <w:lsdException w:name="Medium Shading 1" w:uiPriority="63"/>
-    <w:lsdException w:name="Medium Shading 2" w:uiPriority="64"/>
-    <w:lsdException w:name="Medium List 1" w:uiPriority="65"/>
-    <w:lsdException w:name="Medium List 2" w:uiPriority="66"/>
-    <w:lsdException w:name="Medium Grid 1" w:uiPriority="67"/>
-    <w:lsdException w:name="Medium Grid 2" w:uiPriority="68"/>
-    <w:lsdException w:name="Medium Grid 3" w:uiPriority="69"/>
-    <w:lsdException w:name="Dark List" w:uiPriority="70"/>
-    <w:lsdException w:name="Colorful Shading" w:uiPriority="71"/>
-    <w:lsdException w:name="Colorful List" w:uiPriority="72"/>
-    <w:lsdException w:name="Colorful Grid" w:uiPriority="73"/>
-    <w:lsdException w:name="Light Shading Accent 1" w:uiPriority="60"/>
-    <w:lsdException w:name="Light List Accent 1" w:uiPriority="61"/>
-    <w:lsdException w:name="Light Grid Accent 1" w:uiPriority="62"/>
-    <w:lsdException w:name="Medium Shading 1 Accent 1" w:uiPriority="63"/>
-    <w:lsdException w:name="Medium Shading 2 Accent 1" w:uiPriority="64"/>
-    <w:lsdException w:name="Medium List 1 Accent 1" w:uiPriority="65"/>
-    <w:lsdException w:name="Revision" w:semiHidden="1"/>
-    <w:lsdException w:name="List Paragraph" w:uiPriority="34" w:qFormat="1"/>
-    <w:lsdException w:name="Quote" w:uiPriority="29" w:qFormat="1"/>
-    <w:lsdException w:name="Intense Quote" w:uiPriority="30" w:qFormat="1"/>
-    <w:lsdException w:name="Medium List 2 Accent 1" w:uiPriority="66"/>
-    <w:lsdException w:name="Medium Grid 1 Accent 1" w:uiPriority="67"/>
-    <w:lsdException w:name="Medium Grid 2 Accent 1" w:uiPriority="68"/>
-    <w:lsdException w:name="Medium Grid 3 Accent 1" w:uiPriority="69"/>
-    <w:lsdException w:name="Dark List Accent 1" w:uiPriority="70"/>
-    <w:lsdException w:name="Colorful Shading Accent 1" w:uiPriority="71"/>
-    <w:lsdException w:name="Colorful List Accent 1" w:uiPriority="72"/>
-    <w:lsdException w:name="Colorful Grid Accent 1" w:uiPriority="73"/>
-    <w:lsdException w:name="Light Shading Accent 2" w:uiPriority="60"/>
-    <w:lsdException w:name="Light List Accent 2" w:uiPriority="61"/>
-    <w:lsdException w:name="Light Grid Accent 2" w:uiPriority="62"/>
-    <w:lsdException w:name="Medium Shading 1 Accent 2" w:uiPriority="63"/>
-    <w:lsdException w:name="Medium Shading 2 Accent 2" w:uiPriority="64"/>
-    <w:lsdException w:name="Medium List 1 Accent 2" w:uiPriority="65"/>
-    <w:lsdException w:name="Medium List 2 Accent 2" w:uiPriority="66"/>
-    <w:lsdException w:name="Medium Grid 1 Accent 2" w:uiPriority="67"/>
-    <w:lsdException w:name="Medium Grid 2 Accent 2" w:uiPriority="68"/>
-    <w:lsdException w:name="Medium Grid 3 Accent 2" w:uiPriority="69"/>
-    <w:lsdException w:name="Dark List Accent 2" w:uiPriority="70"/>
-    <w:lsdException w:name="Colorful Shading Accent 2" w:uiPriority="71"/>
-    <w:lsdException w:name="Colorful List Accent 2" w:uiPriority="72"/>
-    <w:lsdException w:name="Colorful Grid Accent 2" w:uiPriority="73"/>
-    <w:lsdException w:name="Light Shading Accent 3" w:uiPriority="60"/>
-    <w:lsdException w:name="Light List Accent 3" w:uiPriority="61"/>
-    <w:lsdException w:name="Light Grid Accent 3" w:uiPriority="62"/>
-    <w:lsdException w:name="Medium Shading 1 Accent 3" w:uiPriority="63"/>
-    <w:lsdException w:name="Medium Shading 2 Accent 3" w:uiPriority="64"/>
-    <w:lsdException w:name="Medium List 1 Accent 3" w:uiPriority="65"/>
-    <w:lsdException w:name="Medium List 2 Accent 3" w:uiPriority="66"/>
-    <w:lsdException w:name="Medium Grid 1 Accent 3" w:uiPriority="67"/>
-    <w:lsdException w:name="Medium Grid 2 Accent 3" w:uiPriority="68"/>
-    <w:lsdException w:name="Medium Grid 3 Accent 3" w:uiPriority="69"/>
-    <w:lsdException w:name="Dark List Accent 3" w:uiPriority="70"/>
-    <w:lsdException w:name="Colorful Shading Accent 3" w:uiPriority="71"/>
-    <w:lsdException w:name="Colorful List Accent 3" w:uiPriority="72"/>
-    <w:lsdException w:name="Colorful Grid Accent 3" w:uiPriority="73"/>
-    <w:lsdException w:name="Light Shading Accent 4" w:uiPriority="60"/>
-    <w:lsdException w:name="Light List Accent 4" w:uiPriority="61"/>
-    <w:lsdException w:name="Light Grid Accent 4" w:uiPriority="62"/>
-    <w:lsdException w:name="Medium Shading 1 Accent 4" w:uiPriority="63"/>
-    <w:lsdException w:name="Medium Shading 2 Accent 4" w:uiPriority="64"/>
-    <w:lsdException w:name="Medium List 1 Accent 4" w:uiPriority="65"/>
-    <w:lsdException w:name="Medium List 2 Accent 4" w:uiPriority="66"/>
-    <w:lsdException w:name="Medium Grid 1 Accent 4" w:uiPriority="67"/>
-    <w:lsdException w:name="Medium Grid 2 Accent 4" w:uiPriority="68"/>
-    <w:lsdException w:name="Medium Grid 3 Accent 4" w:uiPriority="69"/>
-    <w:lsdException w:name="Dark List Accent 4" w:uiPriority="70"/>
-    <w:lsdException w:name="Colorful Shading Accent 4" w:uiPriority="71"/>
-    <w:lsdException w:name="Colorful List Accent 4" w:uiPriority="72"/>
-    <w:lsdException w:name="Colorful Grid Accent 4" w:uiPriority="73"/>
-    <w:lsdException w:name="Light Shading Accent 5" w:uiPriority="60"/>
-    <w:lsdException w:name="Light List Accent 5" w:uiPriority="61"/>
-    <w:lsdException w:name="Light Grid Accent 5" w:uiPriority="62"/>
-    <w:lsdException w:name="Medium Shading 1 Accent 5" w:uiPriority="63"/>
-    <w:lsdException w:name="Medium Shading 2 Accent 5" w:uiPriority="64"/>
-    <w:lsdException w:name="Medium List 1 Accent 5" w:uiPriority="65"/>
-    <w:lsdException w:name="Medium List 2 Accent 5" w:uiPriority="66"/>
-    <w:lsdException w:name="Medium Grid 1 Accent 5" w:uiPriority="67"/>
-    <w:lsdException w:name="Medium Grid 2 Accent 5" w:uiPriority="68"/>
-    <w:lsdException w:name="Medium Grid 3 Accent 5" w:uiPriority="69"/>
-    <w:lsdException w:name="Dark List Accent 5" w:uiPriority="70"/>
-    <w:lsdException w:name="Colorful Shading Accent 5" w:uiPriority="71"/>
-    <w:lsdException w:name="Colorful List Accent 5" w:uiPriority="72"/>
-    <w:lsdException w:name="Colorful Grid Accent 5" w:uiPriority="73"/>
-    <w:lsdException w:name="Light Shading Accent 6" w:uiPriority="60"/>
-    <w:lsdException w:name="Light List Accent 6" w:uiPriority="61"/>
-    <w:lsdException w:name="Light Grid Accent 6" w:uiPriority="62"/>
-    <w:lsdException w:name="Medium Shading 1 Accent 6" w:uiPriority="63"/>
-    <w:lsdException w:name="Medium Shading 2 Accent 6" w:uiPriority="64"/>
-    <w:lsdException w:name="Medium List 1 Accent 6" w:uiPriority="65"/>
-    <w:lsdException w:name="Medium List 2 Accent 6" w:uiPriority="66"/>
-    <w:lsdException w:name="Medium Grid 1 Accent 6" w:uiPriority="67"/>
-    <w:lsdException w:name="Medium Grid 2 Accent 6" w:uiPriority="68"/>
-    <w:lsdException w:name="Medium Grid 3 Accent 6" w:uiPriority="69"/>
-    <w:lsdException w:name="Dark List Accent 6" w:uiPriority="70"/>
-    <w:lsdException w:name="Colorful Shading Accent 6" w:uiPriority="71"/>
-    <w:lsdException w:name="Colorful List Accent 6" w:uiPriority="72"/>
-    <w:lsdException w:name="Colorful Grid Accent 6" w:uiPriority="73"/>
-    <w:lsdException w:name="Subtle Emphasis" w:uiPriority="19" w:qFormat="1"/>
-    <w:lsdException w:name="Intense Emphasis" w:uiPriority="21" w:qFormat="1"/>
-    <w:lsdException w:name="Subtle Reference" w:uiPriority="31" w:qFormat="1"/>
-    <w:lsdException w:name="Intense Reference" w:uiPriority="32" w:qFormat="1"/>
-    <w:lsdException w:name="Book Title" w:uiPriority="33" w:qFormat="1"/>
-    <w:lsdException w:name="Bibliography" w:semiHidden="1" w:uiPriority="37" w:unhideWhenUsed="1"/>
-    <w:lsdException w:name="TOC Heading" w:semiHidden="1" w:uiPriority="39" w:unhideWhenUsed="1" w:qFormat="1"/>
-    <w:lsdException w:name="Plain Table 1" w:uiPriority="41"/>
-    <w:lsdException w:name="Plain Table 2" w:uiPriority="42"/>
-    <w:lsdException w:name="Plain Table 3" w:uiPriority="43"/>
-    <w:lsdException w:name="Plain Table 4" w:uiPriority="44"/>
-    <w:lsdException w:name="Plain Table 5" w:uiPriority="45"/>
-    <w:lsdException w:name="Grid Table Light" w:uiPriority="40"/>
-    <w:lsdException w:name="Grid Table 1 Light" w:uiPriority="46"/>
-    <w:lsdException w:name="Grid Table 2" w:uiPriority="47"/>
-    <w:lsdException w:name="Grid Table 3" w:uiPriority="48"/>
-    <w:lsdException w:name="Grid Table 4" w:uiPriority="49"/>
-    <w:lsdException w:name="Grid Table 5 Dark" w:uiPriority="50"/>
-    <w:lsdException w:name="Grid Table 6 Colorful" w:uiPriority="51"/>
-    <w:lsdException w:name="Grid Table 7 Colorful" w:uiPriority="52"/>
-    <w:lsdException w:name="Grid Table 1 Light Accent 1" w:uiPriority="46"/>
-    <w:lsdException w:name="Grid Table 2 Accent 1" w:uiPriority="47"/>
-    <w:lsdException w:name="Grid Table 3 Accent 1" w:uiPriority="48"/>
-    <w:lsdException w:name="Grid Table 4 Accent 1" w:uiPriority="49"/>
-    <w:lsdException w:name="Grid Table 5 Dark Accent 1" w:uiPriority="50"/>
-    <w:lsdException w:name="Grid Table 6 Colorful Accent 1" w:uiPriority="51"/>
-    <w:lsdException w:name="Grid Table 7 Colorful Accent 1" w:uiPriority="52"/>
-    <w:lsdException w:name="Grid Table 1 Light Accent 2" w:uiPriority="46"/>
-    <w:lsdException w:name="Grid Table 2 Accent 2" w:uiPriority="47"/>
-    <w:lsdException w:name="Grid Table 3 Accent 2" w:uiPriority="48"/>
-    <w:lsdException w:name="Grid Table 4 Accent 2" w:uiPriority="49"/>
-    <w:lsdException w:name="Grid Table 5 Dark Accent 2" w:uiPriority="50"/>
-    <w:lsdException w:name="Grid Table 6 Colorful Accent 2" w:uiPriority="51"/>
-    <w:lsdException w:name="Grid Table 7 Colorful Accent 2" w:uiPriority="52"/>
-    <w:lsdException w:name="Grid Table 1 Light Accent 3" w:uiPriority="46"/>
-    <w:lsdException w:name="Grid Table 2 Accent 3" w:uiPriority="47"/>
-    <w:lsdException w:name="Grid Table 3 Accent 3" w:uiPriority="48"/>
-    <w:lsdException w:name="Grid Table 4 Accent 3" w:uiPriority="49"/>
-    <w:lsdException w:name="Grid Table 5 Dark Accent 3" w:uiPriority="50"/>
-    <w:lsdException w:name="Grid Table 6 Colorful Accent 3" w:uiPriority="51"/>
-    <w:lsdException w:name="Grid Table 7 Colorful Accent 3" w:uiPriority="52"/>
-    <w:lsdException w:name="Grid Table 1 Light Accent 4" w:uiPriority="46"/>
-    <w:lsdException w:name="Grid Table 2 Accent 4" w:uiPriority="47"/>
-    <w:lsdException w:name="Grid Table 3 Accent 4" w:uiPriority="48"/>
-    <w:lsdException w:name="Grid Table 4 Accent 4" w:uiPriority="49"/>
-    <w:lsdException w:name="Grid Table 5 Dark Accent 4" w:uiPriority="50"/>
-    <w:lsdException w:name="Grid Table 6 Colorful Accent 4" w:uiPriority="51"/>
-    <w:lsdException w:name="Grid Table 7 Colorful Accent 4" w:uiPriority="52"/>
-    <w:lsdException w:name="Grid Table 1 Light Accent 5" w:uiPriority="46"/>
-    <w:lsdException w:name="Grid Table 2 Accent 5" w:uiPriority="47"/>
-    <w:lsdException w:name="Grid Table 3 Accent 5" w:uiPriority="48"/>
-    <w:lsdException w:name="Grid Table 4 Accent 5" w:uiPriority="49"/>
-    <w:lsdException w:name="Grid Table 5 Dark Accent 5" w:uiPriority="50"/>
-    <w:lsdException w:name="Grid Table 6 Colorful Accent 5" w:uiPriority="51"/>
-    <w:lsdException w:name="Grid Table 7 Colorful Accent 5" w:uiPriority="52"/>
-    <w:lsdException w:name="Grid Table 1 Light Accent 6" w:uiPriority="46"/>
-    <w:lsdException w:name="Grid Table 2 Accent 6" w:uiPriority="47"/>
-    <w:lsdException w:name="Grid Table 3 Accent 6" w:uiPriority="48"/>
-    <w:lsdException w:name="Grid Table 4 Accent 6" w:uiPriority="49"/>
-    <w:lsdException w:name="Grid Table 5 Dark Accent 6" w:uiPriority="50"/>
-    <w:lsdException w:name="Grid Table 6 Colorful Accent 6" w:uiPriority="51"/>
-    <w:lsdException w:name="Grid Table 7 Colorful Accent 6" w:uiPriority="52"/>
-    <w:lsdException w:name="List Table 1 Light" w:uiPriority="46"/>
-    <w:lsdException w:name="List Table 2" w:uiPriority="47"/>
-    <w:lsdException w:name="List Table 3" w:uiPriority="48"/>
-    <w:lsdException w:name="List Table 4" w:uiPriority="49"/>
-    <w:lsdException w:name="List Table 5 Dark" w:uiPriority="50"/>
-    <w:lsdException w:name="List Table 6 Colorful" w:uiPriority="51"/>
-    <w:lsdException w:name="List Table 7 Colorful" w:uiPriority="52"/>
-    <w:lsdException w:name="List Table 1 Light Accent 1" w:uiPriority="46"/>
-    <w:lsdException w:name="List Table 2 Accent 1" w:uiPriority="47"/>
-    <w:lsdException w:name="List Table 3 Accent 1" w:uiPriority="48"/>
-    <w:lsdException w:name="List Table 4 Accent 1" w:uiPriority="49"/>
-    <w:lsdException w:name="List Table 5 Dark Accent 1" w:uiPriority="50"/>
-    <w:lsdException w:name="List Table 6 Colorful Accent 1" w:uiPriority="51"/>
-    <w:lsdException w:name="List Table 7 Colorful Accent 1" w:uiPriority="52"/>
-    <w:lsdException w:name="List Table 1 Light Accent 2" w:uiPriority="46"/>
-    <w:lsdException w:name="List Table 2 Accent 2" w:uiPriority="47"/>
-    <w:lsdException w:name="List Table 3 Accent 2" w:uiPriority="48"/>
-    <w:lsdException w:name="List Table 4 Accent 2" w:uiPriority="49"/>
-    <w:lsdException w:name="List Table 5 Dark Accent 2" w:uiPriority="50"/>
-    <w:lsdException w:name="List Table 6 Colorful Accent 2" w:uiPriority="51"/>
-    <w:lsdException w:name="List Table 7 Colorful Accent 2" w:uiPriority="52"/>
-    <w:lsdException w:name="List Table 1 Light Accent 3" w:uiPriority="46"/>
-    <w:lsdException w:name="List Table 2 Accent 3" w:uiPriority="47"/>
-    <w:lsdException w:name="List Table 3 Accent 3" w:uiPriority="48"/>
-    <w:lsdException w:name="List Table 4 Accent 3" w:uiPriority="49"/>
-    <w:lsdException w:name="List Table 5 Dark Accent 3" w:uiPriority="50"/>
-    <w:lsdException w:name="List Table 6 Colorful Accent 3" w:uiPriority="51"/>
-    <w:lsdException w:name="List Table 7 Colorful Accent 3" w:uiPriority="52"/>
-    <w:lsdException w:name="List Table 1 Light Accent 4" w:uiPriority="46"/>
-    <w:lsdException w:name="List Table 2 Accent 4" w:uiPriority="47"/>
-    <w:lsdException w:name="List Table 3 Accent 4" w:uiPriority="48"/>
-    <w:lsdException w:name="List Table 4 Accent 4" w:uiPriority="49"/>
-    <w:lsdException w:name="List Table 5 Dark Accent 4" w:uiPriority="50"/>
-    <w:lsdException w:name="List Table 6 Colorful Accent 4" w:uiPriority="51"/>
-    <w:lsdException w:name="List Table 7 Colorful Accent 4" w:uiPriority="52"/>
-    <w:lsdException w:name="List Table 1 Light Accent 5" w:uiPriority="46"/>
-    <w:lsdException w:name="List Table 2 Accent 5" w:uiPriority="47"/>
-    <w:lsdException w:name="List Table 3 Accent 5" w:uiPriority="48"/>
-    <w:lsdException w:name="List Table 4 Accent 5" w:uiPriority="49"/>
-    <w:lsdException w:name="List Table 5 Dark Accent 5" w:uiPriority="50"/>
-    <w:lsdException w:name="List Table 6 Colorful Accent 5" w:uiPriority="51"/>
-    <w:lsdException w:name="List Table 7 Colorful Accent 5" w:uiPriority="52"/>
-    <w:lsdException w:name="List Table 1 Light Accent 6" w:uiPriority="46"/>
-    <w:lsdException w:name="List Table 2 Accent 6" w:uiPriority="47"/>
-    <w:lsdException w:name="List Table 3 Accent 6" w:uiPriority="48"/>
-    <w:lsdException w:name="List Table 4 Accent 6" w:uiPriority="49"/>
-    <w:lsdException w:name="List Table 5 Dark Accent 6" w:uiPriority="50"/>
-    <w:lsdException w:name="List Table 6 Colorful Accent 6" w:uiPriority="51"/>
-    <w:lsdException w:name="List Table 7 Colorful Accent 6" w:uiPriority="52"/>
+  <w:latentStyles w:defLockedState="0" w:defUIPriority="99" w:defSemiHidden="1" w:defUnhideWhenUsed="1" w:defQFormat="0" w:count="276">
+    <w:lsdException w:name="Normal" w:semiHidden="0" w:uiPriority="0" w:unhideWhenUsed="0" w:qFormat="1"/>
+    <w:lsdException w:name="heading 1" w:semiHidden="0" w:uiPriority="9" w:unhideWhenUsed="0" w:qFormat="1"/>
+    <w:lsdException w:name="heading 2" w:uiPriority="9" w:qFormat="1"/>
+    <w:lsdException w:name="heading 3" w:uiPriority="9" w:qFormat="1"/>
+    <w:lsdException w:name="heading 4" w:uiPriority="9" w:qFormat="1"/>
+    <w:lsdException w:name="heading 5" w:uiPriority="9" w:qFormat="1"/>
+    <w:lsdException w:name="heading 6" w:uiPriority="9" w:qFormat="1"/>
+    <w:lsdException w:name="heading 7" w:uiPriority="9" w:qFormat="1"/>
+    <w:lsdException w:name="heading 8" w:uiPriority="9" w:qFormat="1"/>
+    <w:lsdException w:name="heading 9" w:uiPriority="9" w:qFormat="1"/>
+    <w:lsdException w:name="toc 1" w:uiPriority="39"/>
+    <w:lsdException w:name="toc 2" w:uiPriority="39"/>
+    <w:lsdException w:name="toc 3" w:uiPriority="39"/>
+    <w:lsdException w:name="toc 4" w:uiPriority="39"/>
+    <w:lsdException w:name="toc 5" w:uiPriority="39"/>
+    <w:lsdException w:name="toc 6" w:uiPriority="39"/>
+    <w:lsdException w:name="toc 7" w:uiPriority="39"/>
+    <w:lsdException w:name="toc 8" w:uiPriority="39"/>
+    <w:lsdException w:name="toc 9" w:uiPriority="39"/>
+    <w:lsdException w:name="caption" w:uiPriority="35" w:qFormat="1"/>
+    <w:lsdException w:name="Title" w:semiHidden="0" w:uiPriority="10" w:unhideWhenUsed="0" w:qFormat="1"/>
+    <w:lsdException w:name="Default Paragraph Font" w:uiPriority="1"/>
+    <w:lsdException w:name="Subtitle" w:semiHidden="0" w:uiPriority="11" w:unhideWhenUsed="0" w:qFormat="1"/>
+    <w:lsdException w:name="Strong" w:semiHidden="0" w:uiPriority="22" w:unhideWhenUsed="0" w:qFormat="1"/>
+    <w:lsdException w:name="Emphasis" w:semiHidden="0" w:uiPriority="20" w:unhideWhenUsed="0" w:qFormat="1"/>
+    <w:lsdException w:name="Table Grid" w:semiHidden="0" w:uiPriority="59" w:unhideWhenUsed="0"/>
+    <w:lsdException w:name="Note Level 1" w:semiHidden="0" w:unhideWhenUsed="0"/>
+    <w:lsdException w:name="Note Level 2" w:semiHidden="0" w:unhideWhenUsed="0"/>
+    <w:lsdException w:name="Note Level 3" w:semiHidden="0" w:unhideWhenUsed="0"/>
+    <w:lsdException w:name="Note Level 4" w:semiHidden="0" w:unhideWhenUsed="0"/>
+    <w:lsdException w:name="Note Level 5" w:semiHidden="0" w:unhideWhenUsed="0"/>
+    <w:lsdException w:name="Note Level 6" w:semiHidden="0" w:unhideWhenUsed="0"/>
+    <w:lsdException w:name="Note Level 7" w:semiHidden="0" w:unhideWhenUsed="0"/>
+    <w:lsdException w:name="Note Level 8" w:semiHidden="0" w:unhideWhenUsed="0"/>
+    <w:lsdException w:name="Note Level 9" w:semiHidden="0" w:unhideWhenUsed="0"/>
+    <w:lsdException w:name="Placeholder Text" w:unhideWhenUsed="0"/>
+    <w:lsdException w:name="No Spacing" w:semiHidden="0" w:uiPriority="1" w:unhideWhenUsed="0" w:qFormat="1"/>
+    <w:lsdException w:name="Light Shading" w:semiHidden="0" w:uiPriority="60" w:unhideWhenUsed="0"/>
+    <w:lsdException w:name="Light List" w:semiHidden="0" w:uiPriority="61" w:unhideWhenUsed="0"/>
+    <w:lsdException w:name="Light Grid" w:semiHidden="0" w:uiPriority="62" w:unhideWhenUsed="0"/>
+    <w:lsdException w:name="Medium Shading 1" w:semiHidden="0" w:uiPriority="63" w:unhideWhenUsed="0"/>
+    <w:lsdException w:name="Medium Shading 2" w:semiHidden="0" w:uiPriority="64" w:unhideWhenUsed="0"/>
+    <w:lsdException w:name="Medium List 1" w:semiHidden="0" w:uiPriority="65" w:unhideWhenUsed="0"/>
+    <w:lsdException w:name="Medium List 2" w:semiHidden="0" w:uiPriority="66" w:unhideWhenUsed="0"/>
+    <w:lsdException w:name="Medium Grid 1" w:semiHidden="0" w:uiPriority="67" w:unhideWhenUsed="0"/>
+    <w:lsdException w:name="Medium Grid 2" w:semiHidden="0" w:uiPriority="68" w:unhideWhenUsed="0"/>
+    <w:lsdException w:name="Medium Grid 3" w:semiHidden="0" w:uiPriority="69" w:unhideWhenUsed="0"/>
+    <w:lsdException w:name="Dark List" w:semiHidden="0" w:uiPriority="70" w:unhideWhenUsed="0"/>
+    <w:lsdException w:name="Colorful Shading" w:semiHidden="0" w:uiPriority="71" w:unhideWhenUsed="0"/>
+    <w:lsdException w:name="Colorful List" w:semiHidden="0" w:uiPriority="72" w:unhideWhenUsed="0"/>
+    <w:lsdException w:name="Colorful Grid" w:semiHidden="0" w:uiPriority="73" w:unhideWhenUsed="0"/>
+    <w:lsdException w:name="Light Shading Accent 1" w:semiHidden="0" w:uiPriority="60" w:unhideWhenUsed="0"/>
+    <w:lsdException w:name="Light List Accent 1" w:semiHidden="0" w:uiPriority="61" w:unhideWhenUsed="0"/>
+    <w:lsdException w:name="Light Grid Accent 1" w:semiHidden="0" w:uiPriority="62" w:unhideWhenUsed="0"/>
+    <w:lsdException w:name="Medium Shading 1 Accent 1" w:semiHidden="0" w:uiPriority="63" w:unhideWhenUsed="0"/>
+    <w:lsdException w:name="Medium Shading 2 Accent 1" w:semiHidden="0" w:uiPriority="64" w:unhideWhenUsed="0"/>
+    <w:lsdException w:name="Medium List 1 Accent 1" w:semiHidden="0" w:uiPriority="65" w:unhideWhenUsed="0"/>
+    <w:lsdException w:name="Revision" w:unhideWhenUsed="0"/>
+    <w:lsdException w:name="List Paragraph" w:semiHidden="0" w:uiPriority="34" w:unhideWhenUsed="0" w:qFormat="1"/>
+    <w:lsdException w:name="Quote" w:semiHidden="0" w:uiPriority="29" w:unhideWhenUsed="0" w:qFormat="1"/>
+    <w:lsdException w:name="Intense Quote" w:semiHidden="0" w:uiPriority="30" w:unhideWhenUsed="0" w:qFormat="1"/>
+    <w:lsdException w:name="Medium List 2 Accent 1" w:semiHidden="0" w:uiPriority="66" w:unhideWhenUsed="0"/>
+    <w:lsdException w:name="Medium Grid 1 Accent 1" w:semiHidden="0" w:uiPriority="67" w:unhideWhenUsed="0"/>
+    <w:lsdException w:name="Medium Grid 2 Accent 1" w:semiHidden="0" w:uiPriority="68" w:unhideWhenUsed="0"/>
+    <w:lsdException w:name="Medium Grid 3 Accent 1" w:semiHidden="0" w:uiPriority="69" w:unhideWhenUsed="0"/>
+    <w:lsdException w:name="Dark List Accent 1" w:semiHidden="0" w:uiPriority="70" w:unhideWhenUsed="0"/>
+    <w:lsdException w:name="Colorful Shading Accent 1" w:semiHidden="0" w:uiPriority="71" w:unhideWhenUsed="0"/>
+    <w:lsdException w:name="Colorful List Accent 1" w:semiHidden="0" w:uiPriority="72" w:unhideWhenUsed="0"/>
+    <w:lsdException w:name="Colorful Grid Accent 1" w:semiHidden="0" w:uiPriority="73" w:unhideWhenUsed="0"/>
+    <w:lsdException w:name="Light Shading Accent 2" w:semiHidden="0" w:uiPriority="60" w:unhideWhenUsed="0"/>
+    <w:lsdException w:name="Light List Accent 2" w:semiHidden="0" w:uiPriority="61" w:unhideWhenUsed="0"/>
+    <w:lsdException w:name="Light Grid Accent 2" w:semiHidden="0" w:uiPriority="62" w:unhideWhenUsed="0"/>
+    <w:lsdException w:name="Medium Shading 1 Accent 2" w:semiHidden="0" w:uiPriority="63" w:unhideWhenUsed="0"/>
+    <w:lsdException w:name="Medium Shading 2 Accent 2" w:semiHidden="0" w:uiPriority="64" w:unhideWhenUsed="0"/>
+    <w:lsdException w:name="Medium List 1 Accent 2" w:semiHidden="0" w:uiPriority="65" w:unhideWhenUsed="0"/>
+    <w:lsdException w:name="Medium List 2 Accent 2" w:semiHidden="0" w:uiPriority="66" w:unhideWhenUsed="0"/>
+    <w:lsdException w:name="Medium Grid 1 Accent 2" w:semiHidden="0" w:uiPriority="67" w:unhideWhenUsed="0"/>
+    <w:lsdException w:name="Medium Grid 2 Accent 2" w:semiHidden="0" w:uiPriority="68" w:unhideWhenUsed="0"/>
+    <w:lsdException w:name="Medium Grid 3 Accent 2" w:semiHidden="0" w:uiPriority="69" w:unhideWhenUsed="0"/>
+    <w:lsdException w:name="Dark List Accent 2" w:semiHidden="0" w:uiPriority="70" w:unhideWhenUsed="0"/>
+    <w:lsdException w:name="Colorful Shading Accent 2" w:semiHidden="0" w:uiPriority="71" w:unhideWhenUsed="0"/>
+    <w:lsdException w:name="Colorful List Accent 2" w:semiHidden="0" w:uiPriority="72" w:unhideWhenUsed="0"/>
+    <w:lsdException w:name="Colorful Grid Accent 2" w:semiHidden="0" w:uiPriority="73" w:unhideWhenUsed="0"/>
+    <w:lsdException w:name="Light Shading Accent 3" w:semiHidden="0" w:uiPriority="60" w:unhideWhenUsed="0"/>
+    <w:lsdException w:name="Light List Accent 3" w:semiHidden="0" w:uiPriority="61" w:unhideWhenUsed="0"/>
+    <w:lsdException w:name="Light Grid Accent 3" w:semiHidden="0" w:uiPriority="62" w:unhideWhenUsed="0"/>
+    <w:lsdException w:name="Medium Shading 1 Accent 3" w:semiHidden="0" w:uiPriority="63" w:unhideWhenUsed="0"/>
+    <w:lsdException w:name="Medium Shading 2 Accent 3" w:semiHidden="0" w:uiPriority="64" w:unhideWhenUsed="0"/>
+    <w:lsdException w:name="Medium List 1 Accent 3" w:semiHidden="0" w:uiPriority="65" w:unhideWhenUsed="0"/>
+    <w:lsdException w:name="Medium List 2 Accent 3" w:semiHidden="0" w:uiPriority="66" w:unhideWhenUsed="0"/>
+    <w:lsdException w:name="Medium Grid 1 Accent 3" w:semiHidden="0" w:uiPriority="67" w:unhideWhenUsed="0"/>
+    <w:lsdException w:name="Medium Grid 2 Accent 3" w:semiHidden="0" w:uiPriority="68" w:unhideWhenUsed="0"/>
+    <w:lsdException w:name="Medium Grid 3 Accent 3" w:semiHidden="0" w:uiPriority="69" w:unhideWhenUsed="0"/>
+    <w:lsdException w:name="Dark List Accent 3" w:semiHidden="0" w:uiPriority="70" w:unhideWhenUsed="0"/>
+    <w:lsdException w:name="Colorful Shading Accent 3" w:semiHidden="0" w:uiPriority="71" w:unhideWhenUsed="0"/>
+    <w:lsdException w:name="Colorful List Accent 3" w:semiHidden="0" w:uiPriority="72" w:unhideWhenUsed="0"/>
+    <w:lsdException w:name="Colorful Grid Accent 3" w:semiHidden="0" w:uiPriority="73" w:unhideWhenUsed="0"/>
+    <w:lsdException w:name="Light Shading Accent 4" w:semiHidden="0" w:uiPriority="60" w:unhideWhenUsed="0"/>
+    <w:lsdException w:name="Light List Accent 4" w:semiHidden="0" w:uiPriority="61" w:unhideWhenUsed="0"/>
+    <w:lsdException w:name="Light Grid Accent 4" w:semiHidden="0" w:uiPriority="62" w:unhideWhenUsed="0"/>
+    <w:lsdException w:name="Medium Shading 1 Accent 4" w:semiHidden="0" w:uiPriority="63" w:unhideWhenUsed="0"/>
+    <w:lsdException w:name="Medium Shading 2 Accent 4" w:semiHidden="0" w:uiPriority="64" w:unhideWhenUsed="0"/>
+    <w:lsdException w:name="Medium List 1 Accent 4" w:semiHidden="0" w:uiPriority="65" w:unhideWhenUsed="0"/>
+    <w:lsdException w:name="Medium List 2 Accent 4" w:semiHidden="0" w:uiPriority="66" w:unhideWhenUsed="0"/>
+    <w:lsdException w:name="Medium Grid 1 Accent 4" w:semiHidden="0" w:uiPriority="67" w:unhideWhenUsed="0"/>
+    <w:lsdException w:name="Medium Grid 2 Accent 4" w:semiHidden="0" w:uiPriority="68" w:unhideWhenUsed="0"/>
+    <w:lsdException w:name="Medium Grid 3 Accent 4" w:semiHidden="0" w:uiPriority="69" w:unhideWhenUsed="0"/>
+    <w:lsdException w:name="Dark List Accent 4" w:semiHidden="0" w:uiPriority="70" w:unhideWhenUsed="0"/>
+    <w:lsdException w:name="Colorful Shading Accent 4" w:semiHidden="0" w:uiPriority="71" w:unhideWhenUsed="0"/>
+    <w:lsdException w:name="Colorful List Accent 4" w:semiHidden="0" w:uiPriority="72" w:unhideWhenUsed="0"/>
+    <w:lsdException w:name="Colorful Grid Accent 4" w:semiHidden="0" w:uiPriority="73" w:unhideWhenUsed="0"/>
+    <w:lsdException w:name="Light Shading Accent 5" w:semiHidden="0" w:uiPriority="60" w:unhideWhenUsed="0"/>
+    <w:lsdException w:name="Light List Accent 5" w:semiHidden="0" w:uiPriority="61" w:unhideWhenUsed="0"/>
+    <w:lsdException w:name="Light Grid Accent 5" w:semiHidden="0" w:uiPriority="62" w:unhideWhenUsed="0"/>
+    <w:lsdException w:name="Medium Shading 1 Accent 5" w:semiHidden="0" w:uiPriority="63" w:unhideWhenUsed="0"/>
+    <w:lsdException w:name="Medium Shading 2 Accent 5" w:semiHidden="0" w:uiPriority="64" w:unhideWhenUsed="0"/>
+    <w:lsdException w:name="Medium List 1 Accent 5" w:semiHidden="0" w:uiPriority="65" w:unhideWhenUsed="0"/>
+    <w:lsdException w:name="Medium List 2 Accent 5" w:semiHidden="0" w:uiPriority="66" w:unhideWhenUsed="0"/>
+    <w:lsdException w:name="Medium Grid 1 Accent 5" w:semiHidden="0" w:uiPriority="67" w:unhideWhenUsed="0"/>
+    <w:lsdException w:name="Medium Grid 2 Accent 5" w:semiHidden="0" w:uiPriority="68" w:unhideWhenUsed="0"/>
+    <w:lsdException w:name="Medium Grid 3 Accent 5" w:semiHidden="0" w:uiPriority="69" w:unhideWhenUsed="0"/>
+    <w:lsdException w:name="Dark List Accent 5" w:semiHidden="0" w:uiPriority="70" w:unhideWhenUsed="0"/>
+    <w:lsdException w:name="Colorful Shading Accent 5" w:semiHidden="0" w:uiPriority="71" w:unhideWhenUsed="0"/>
+    <w:lsdException w:name="Colorful List Accent 5" w:semiHidden="0" w:uiPriority="72" w:unhideWhenUsed="0"/>
+    <w:lsdException w:name="Colorful Grid Accent 5" w:semiHidden="0" w:uiPriority="73" w:unhideWhenUsed="0"/>
+    <w:lsdException w:name="Light Shading Accent 6" w:semiHidden="0" w:uiPriority="60" w:unhideWhenUsed="0"/>
+    <w:lsdException w:name="Light List Accent 6" w:semiHidden="0" w:uiPriority="61" w:unhideWhenUsed="0"/>
+    <w:lsdException w:name="Light Grid Accent 6" w:semiHidden="0" w:uiPriority="62" w:unhideWhenUsed="0"/>
+    <w:lsdException w:name="Medium Shading 1 Accent 6" w:semiHidden="0" w:uiPriority="63" w:unhideWhenUsed="0"/>
+    <w:lsdException w:name="Medium Shading 2 Accent 6" w:semiHidden="0" w:uiPriority="64" w:unhideWhenUsed="0"/>
+    <w:lsdException w:name="Medium List 1 Accent 6" w:semiHidden="0" w:uiPriority="65" w:unhideWhenUsed="0"/>
+    <w:lsdException w:name="Medium List 2 Accent 6" w:semiHidden="0" w:uiPriority="66" w:unhideWhenUsed="0"/>
+    <w:lsdException w:name="Medium Grid 1 Accent 6" w:semiHidden="0" w:uiPriority="67" w:unhideWhenUsed="0"/>
+    <w:lsdException w:name="Medium Grid 2 Accent 6" w:semiHidden="0" w:uiPriority="68" w:unhideWhenUsed="0"/>
+    <w:lsdException w:name="Medium Grid 3 Accent 6" w:semiHidden="0" w:uiPriority="69" w:unhideWhenUsed="0"/>
+    <w:lsdException w:name="Dark List Accent 6" w:semiHidden="0" w:uiPriority="70" w:unhideWhenUsed="0"/>
+    <w:lsdException w:name="Colorful Shading Accent 6" w:semiHidden="0" w:uiPriority="71" w:unhideWhenUsed="0"/>
+    <w:lsdException w:name="Colorful List Accent 6" w:semiHidden="0" w:uiPriority="72" w:unhideWhenUsed="0"/>
+    <w:lsdException w:name="Colorful Grid Accent 6" w:semiHidden="0" w:uiPriority="73" w:unhideWhenUsed="0"/>
+    <w:lsdException w:name="Subtle Emphasis" w:semiHidden="0" w:uiPriority="19" w:unhideWhenUsed="0" w:qFormat="1"/>
+    <w:lsdException w:name="Intense Emphasis" w:semiHidden="0" w:uiPriority="21" w:unhideWhenUsed="0" w:qFormat="1"/>
+    <w:lsdException w:name="Subtle Reference" w:semiHidden="0" w:uiPriority="31" w:unhideWhenUsed="0" w:qFormat="1"/>
+    <w:lsdException w:name="Intense Reference" w:semiHidden="0" w:uiPriority="32" w:unhideWhenUsed="0" w:qFormat="1"/>
+    <w:lsdException w:name="Book Title" w:semiHidden="0" w:uiPriority="33" w:unhideWhenUsed="0" w:qFormat="1"/>
+    <w:lsdException w:name="Bibliography" w:uiPriority="37"/>
+    <w:lsdException w:name="TOC Heading" w:uiPriority="39" w:qFormat="1"/>
   </w:latentStyles>
   <w:style w:type="paragraph" w:default="1" w:styleId="Normal">
     <w:name w:val="Normal"/>
@@ -3238,7 +4318,7 @@
       <w:contextualSpacing/>
     </w:pPr>
   </w:style>
-  <w:style w:type="table" w:styleId="Grilledutableau">
+  <w:style w:type="table" w:styleId="Grille">
     <w:name w:val="Table Grid"/>
     <w:basedOn w:val="TableauNormal"/>
     <w:uiPriority w:val="59"/>
@@ -3247,6 +4327,7 @@
       <w:spacing w:after="0" w:line="240" w:lineRule="auto"/>
     </w:pPr>
     <w:tblPr>
+      <w:tblInd w:w="0" w:type="dxa"/>
       <w:tblBorders>
         <w:top w:val="single" w:sz="4" w:space="0" w:color="auto"/>
         <w:left w:val="single" w:sz="4" w:space="0" w:color="auto"/>
@@ -3255,6 +4336,12 @@
         <w:insideH w:val="single" w:sz="4" w:space="0" w:color="auto"/>
         <w:insideV w:val="single" w:sz="4" w:space="0" w:color="auto"/>
       </w:tblBorders>
+      <w:tblCellMar>
+        <w:top w:w="0" w:type="dxa"/>
+        <w:left w:w="108" w:type="dxa"/>
+        <w:bottom w:w="0" w:type="dxa"/>
+        <w:right w:w="108" w:type="dxa"/>
+      </w:tblCellMar>
     </w:tblPr>
   </w:style>
   <w:style w:type="character" w:styleId="Textedelespacerserv">
@@ -3265,6 +4352,312 @@
     <w:rsid w:val="00074B50"/>
     <w:rPr>
       <w:color w:val="808080"/>
+    </w:rPr>
+  </w:style>
+  <w:style w:type="paragraph" w:styleId="Textedebulles">
+    <w:name w:val="Balloon Text"/>
+    <w:basedOn w:val="Normal"/>
+    <w:link w:val="TextedebullesCar"/>
+    <w:uiPriority w:val="99"/>
+    <w:semiHidden/>
+    <w:unhideWhenUsed/>
+    <w:rsid w:val="0036338E"/>
+    <w:pPr>
+      <w:spacing w:after="0" w:line="240" w:lineRule="auto"/>
+    </w:pPr>
+    <w:rPr>
+      <w:rFonts w:ascii="Lucida Grande" w:hAnsi="Lucida Grande"/>
+      <w:sz w:val="18"/>
+      <w:szCs w:val="18"/>
+    </w:rPr>
+  </w:style>
+  <w:style w:type="character" w:customStyle="1" w:styleId="TextedebullesCar">
+    <w:name w:val="Texte de bulles Car"/>
+    <w:basedOn w:val="Policepardfaut"/>
+    <w:link w:val="Textedebulles"/>
+    <w:uiPriority w:val="99"/>
+    <w:semiHidden/>
+    <w:rsid w:val="0036338E"/>
+    <w:rPr>
+      <w:rFonts w:ascii="Lucida Grande" w:hAnsi="Lucida Grande"/>
+      <w:sz w:val="18"/>
+      <w:szCs w:val="18"/>
+    </w:rPr>
+  </w:style>
+</w:styles>
+</file>
+
+<file path=word/stylesWithEffects.xml><?xml version="1.0" encoding="utf-8"?>
+<w:styles xmlns:wpc="http://schemas.microsoft.com/office/word/2010/wordprocessingCanvas" xmlns:mo="http://schemas.microsoft.com/office/mac/office/2008/main" xmlns:mc="http://schemas.openxmlformats.org/markup-compatibility/2006" xmlns:mv="urn:schemas-microsoft-com:mac:vml" xmlns:o="urn:schemas-microsoft-com:office:office" xmlns:r="http://schemas.openxmlformats.org/officeDocument/2006/relationships" xmlns:m="http://schemas.openxmlformats.org/officeDocument/2006/math" xmlns:v="urn:schemas-microsoft-com:vml" xmlns:wp14="http://schemas.microsoft.com/office/word/2010/wordprocessingDrawing" xmlns:wp="http://schemas.openxmlformats.org/drawingml/2006/wordprocessingDrawing" xmlns:w10="urn:schemas-microsoft-com:office:word" xmlns:w="http://schemas.openxmlformats.org/wordprocessingml/2006/main" xmlns:w14="http://schemas.microsoft.com/office/word/2010/wordml" xmlns:wpg="http://schemas.microsoft.com/office/word/2010/wordprocessingGroup" xmlns:wpi="http://schemas.microsoft.com/office/word/2010/wordprocessingInk" xmlns:wne="http://schemas.microsoft.com/office/word/2006/wordml" xmlns:wps="http://schemas.microsoft.com/office/word/2010/wordprocessingShape" mc:Ignorable="w14 wp14">
+  <w:docDefaults>
+    <w:rPrDefault>
+      <w:rPr>
+        <w:rFonts w:asciiTheme="minorHAnsi" w:eastAsiaTheme="minorHAnsi" w:hAnsiTheme="minorHAnsi" w:cstheme="minorBidi"/>
+        <w:sz w:val="22"/>
+        <w:szCs w:val="22"/>
+        <w:lang w:val="fr-FR" w:eastAsia="en-US" w:bidi="ar-SA"/>
+      </w:rPr>
+    </w:rPrDefault>
+    <w:pPrDefault>
+      <w:pPr>
+        <w:spacing w:after="200" w:line="276" w:lineRule="auto"/>
+      </w:pPr>
+    </w:pPrDefault>
+  </w:docDefaults>
+  <w:latentStyles w:defLockedState="0" w:defUIPriority="99" w:defSemiHidden="1" w:defUnhideWhenUsed="1" w:defQFormat="0" w:count="276">
+    <w:lsdException w:name="Normal" w:semiHidden="0" w:uiPriority="0" w:unhideWhenUsed="0" w:qFormat="1"/>
+    <w:lsdException w:name="heading 1" w:semiHidden="0" w:uiPriority="9" w:unhideWhenUsed="0" w:qFormat="1"/>
+    <w:lsdException w:name="heading 2" w:uiPriority="9" w:qFormat="1"/>
+    <w:lsdException w:name="heading 3" w:uiPriority="9" w:qFormat="1"/>
+    <w:lsdException w:name="heading 4" w:uiPriority="9" w:qFormat="1"/>
+    <w:lsdException w:name="heading 5" w:uiPriority="9" w:qFormat="1"/>
+    <w:lsdException w:name="heading 6" w:uiPriority="9" w:qFormat="1"/>
+    <w:lsdException w:name="heading 7" w:uiPriority="9" w:qFormat="1"/>
+    <w:lsdException w:name="heading 8" w:uiPriority="9" w:qFormat="1"/>
+    <w:lsdException w:name="heading 9" w:uiPriority="9" w:qFormat="1"/>
+    <w:lsdException w:name="toc 1" w:uiPriority="39"/>
+    <w:lsdException w:name="toc 2" w:uiPriority="39"/>
+    <w:lsdException w:name="toc 3" w:uiPriority="39"/>
+    <w:lsdException w:name="toc 4" w:uiPriority="39"/>
+    <w:lsdException w:name="toc 5" w:uiPriority="39"/>
+    <w:lsdException w:name="toc 6" w:uiPriority="39"/>
+    <w:lsdException w:name="toc 7" w:uiPriority="39"/>
+    <w:lsdException w:name="toc 8" w:uiPriority="39"/>
+    <w:lsdException w:name="toc 9" w:uiPriority="39"/>
+    <w:lsdException w:name="caption" w:uiPriority="35" w:qFormat="1"/>
+    <w:lsdException w:name="Title" w:semiHidden="0" w:uiPriority="10" w:unhideWhenUsed="0" w:qFormat="1"/>
+    <w:lsdException w:name="Default Paragraph Font" w:uiPriority="1"/>
+    <w:lsdException w:name="Subtitle" w:semiHidden="0" w:uiPriority="11" w:unhideWhenUsed="0" w:qFormat="1"/>
+    <w:lsdException w:name="Strong" w:semiHidden="0" w:uiPriority="22" w:unhideWhenUsed="0" w:qFormat="1"/>
+    <w:lsdException w:name="Emphasis" w:semiHidden="0" w:uiPriority="20" w:unhideWhenUsed="0" w:qFormat="1"/>
+    <w:lsdException w:name="Table Grid" w:semiHidden="0" w:uiPriority="59" w:unhideWhenUsed="0"/>
+    <w:lsdException w:name="Note Level 1" w:semiHidden="0" w:unhideWhenUsed="0"/>
+    <w:lsdException w:name="Note Level 2" w:semiHidden="0" w:unhideWhenUsed="0"/>
+    <w:lsdException w:name="Note Level 3" w:semiHidden="0" w:unhideWhenUsed="0"/>
+    <w:lsdException w:name="Note Level 4" w:semiHidden="0" w:unhideWhenUsed="0"/>
+    <w:lsdException w:name="Note Level 5" w:semiHidden="0" w:unhideWhenUsed="0"/>
+    <w:lsdException w:name="Note Level 6" w:semiHidden="0" w:unhideWhenUsed="0"/>
+    <w:lsdException w:name="Note Level 7" w:semiHidden="0" w:unhideWhenUsed="0"/>
+    <w:lsdException w:name="Note Level 8" w:semiHidden="0" w:unhideWhenUsed="0"/>
+    <w:lsdException w:name="Note Level 9" w:semiHidden="0" w:unhideWhenUsed="0"/>
+    <w:lsdException w:name="Placeholder Text" w:unhideWhenUsed="0"/>
+    <w:lsdException w:name="No Spacing" w:semiHidden="0" w:uiPriority="1" w:unhideWhenUsed="0" w:qFormat="1"/>
+    <w:lsdException w:name="Light Shading" w:semiHidden="0" w:uiPriority="60" w:unhideWhenUsed="0"/>
+    <w:lsdException w:name="Light List" w:semiHidden="0" w:uiPriority="61" w:unhideWhenUsed="0"/>
+    <w:lsdException w:name="Light Grid" w:semiHidden="0" w:uiPriority="62" w:unhideWhenUsed="0"/>
+    <w:lsdException w:name="Medium Shading 1" w:semiHidden="0" w:uiPriority="63" w:unhideWhenUsed="0"/>
+    <w:lsdException w:name="Medium Shading 2" w:semiHidden="0" w:uiPriority="64" w:unhideWhenUsed="0"/>
+    <w:lsdException w:name="Medium List 1" w:semiHidden="0" w:uiPriority="65" w:unhideWhenUsed="0"/>
+    <w:lsdException w:name="Medium List 2" w:semiHidden="0" w:uiPriority="66" w:unhideWhenUsed="0"/>
+    <w:lsdException w:name="Medium Grid 1" w:semiHidden="0" w:uiPriority="67" w:unhideWhenUsed="0"/>
+    <w:lsdException w:name="Medium Grid 2" w:semiHidden="0" w:uiPriority="68" w:unhideWhenUsed="0"/>
+    <w:lsdException w:name="Medium Grid 3" w:semiHidden="0" w:uiPriority="69" w:unhideWhenUsed="0"/>
+    <w:lsdException w:name="Dark List" w:semiHidden="0" w:uiPriority="70" w:unhideWhenUsed="0"/>
+    <w:lsdException w:name="Colorful Shading" w:semiHidden="0" w:uiPriority="71" w:unhideWhenUsed="0"/>
+    <w:lsdException w:name="Colorful List" w:semiHidden="0" w:uiPriority="72" w:unhideWhenUsed="0"/>
+    <w:lsdException w:name="Colorful Grid" w:semiHidden="0" w:uiPriority="73" w:unhideWhenUsed="0"/>
+    <w:lsdException w:name="Light Shading Accent 1" w:semiHidden="0" w:uiPriority="60" w:unhideWhenUsed="0"/>
+    <w:lsdException w:name="Light List Accent 1" w:semiHidden="0" w:uiPriority="61" w:unhideWhenUsed="0"/>
+    <w:lsdException w:name="Light Grid Accent 1" w:semiHidden="0" w:uiPriority="62" w:unhideWhenUsed="0"/>
+    <w:lsdException w:name="Medium Shading 1 Accent 1" w:semiHidden="0" w:uiPriority="63" w:unhideWhenUsed="0"/>
+    <w:lsdException w:name="Medium Shading 2 Accent 1" w:semiHidden="0" w:uiPriority="64" w:unhideWhenUsed="0"/>
+    <w:lsdException w:name="Medium List 1 Accent 1" w:semiHidden="0" w:uiPriority="65" w:unhideWhenUsed="0"/>
+    <w:lsdException w:name="Revision" w:unhideWhenUsed="0"/>
+    <w:lsdException w:name="List Paragraph" w:semiHidden="0" w:uiPriority="34" w:unhideWhenUsed="0" w:qFormat="1"/>
+    <w:lsdException w:name="Quote" w:semiHidden="0" w:uiPriority="29" w:unhideWhenUsed="0" w:qFormat="1"/>
+    <w:lsdException w:name="Intense Quote" w:semiHidden="0" w:uiPriority="30" w:unhideWhenUsed="0" w:qFormat="1"/>
+    <w:lsdException w:name="Medium List 2 Accent 1" w:semiHidden="0" w:uiPriority="66" w:unhideWhenUsed="0"/>
+    <w:lsdException w:name="Medium Grid 1 Accent 1" w:semiHidden="0" w:uiPriority="67" w:unhideWhenUsed="0"/>
+    <w:lsdException w:name="Medium Grid 2 Accent 1" w:semiHidden="0" w:uiPriority="68" w:unhideWhenUsed="0"/>
+    <w:lsdException w:name="Medium Grid 3 Accent 1" w:semiHidden="0" w:uiPriority="69" w:unhideWhenUsed="0"/>
+    <w:lsdException w:name="Dark List Accent 1" w:semiHidden="0" w:uiPriority="70" w:unhideWhenUsed="0"/>
+    <w:lsdException w:name="Colorful Shading Accent 1" w:semiHidden="0" w:uiPriority="71" w:unhideWhenUsed="0"/>
+    <w:lsdException w:name="Colorful List Accent 1" w:semiHidden="0" w:uiPriority="72" w:unhideWhenUsed="0"/>
+    <w:lsdException w:name="Colorful Grid Accent 1" w:semiHidden="0" w:uiPriority="73" w:unhideWhenUsed="0"/>
+    <w:lsdException w:name="Light Shading Accent 2" w:semiHidden="0" w:uiPriority="60" w:unhideWhenUsed="0"/>
+    <w:lsdException w:name="Light List Accent 2" w:semiHidden="0" w:uiPriority="61" w:unhideWhenUsed="0"/>
+    <w:lsdException w:name="Light Grid Accent 2" w:semiHidden="0" w:uiPriority="62" w:unhideWhenUsed="0"/>
+    <w:lsdException w:name="Medium Shading 1 Accent 2" w:semiHidden="0" w:uiPriority="63" w:unhideWhenUsed="0"/>
+    <w:lsdException w:name="Medium Shading 2 Accent 2" w:semiHidden="0" w:uiPriority="64" w:unhideWhenUsed="0"/>
+    <w:lsdException w:name="Medium List 1 Accent 2" w:semiHidden="0" w:uiPriority="65" w:unhideWhenUsed="0"/>
+    <w:lsdException w:name="Medium List 2 Accent 2" w:semiHidden="0" w:uiPriority="66" w:unhideWhenUsed="0"/>
+    <w:lsdException w:name="Medium Grid 1 Accent 2" w:semiHidden="0" w:uiPriority="67" w:unhideWhenUsed="0"/>
+    <w:lsdException w:name="Medium Grid 2 Accent 2" w:semiHidden="0" w:uiPriority="68" w:unhideWhenUsed="0"/>
+    <w:lsdException w:name="Medium Grid 3 Accent 2" w:semiHidden="0" w:uiPriority="69" w:unhideWhenUsed="0"/>
+    <w:lsdException w:name="Dark List Accent 2" w:semiHidden="0" w:uiPriority="70" w:unhideWhenUsed="0"/>
+    <w:lsdException w:name="Colorful Shading Accent 2" w:semiHidden="0" w:uiPriority="71" w:unhideWhenUsed="0"/>
+    <w:lsdException w:name="Colorful List Accent 2" w:semiHidden="0" w:uiPriority="72" w:unhideWhenUsed="0"/>
+    <w:lsdException w:name="Colorful Grid Accent 2" w:semiHidden="0" w:uiPriority="73" w:unhideWhenUsed="0"/>
+    <w:lsdException w:name="Light Shading Accent 3" w:semiHidden="0" w:uiPriority="60" w:unhideWhenUsed="0"/>
+    <w:lsdException w:name="Light List Accent 3" w:semiHidden="0" w:uiPriority="61" w:unhideWhenUsed="0"/>
+    <w:lsdException w:name="Light Grid Accent 3" w:semiHidden="0" w:uiPriority="62" w:unhideWhenUsed="0"/>
+    <w:lsdException w:name="Medium Shading 1 Accent 3" w:semiHidden="0" w:uiPriority="63" w:unhideWhenUsed="0"/>
+    <w:lsdException w:name="Medium Shading 2 Accent 3" w:semiHidden="0" w:uiPriority="64" w:unhideWhenUsed="0"/>
+    <w:lsdException w:name="Medium List 1 Accent 3" w:semiHidden="0" w:uiPriority="65" w:unhideWhenUsed="0"/>
+    <w:lsdException w:name="Medium List 2 Accent 3" w:semiHidden="0" w:uiPriority="66" w:unhideWhenUsed="0"/>
+    <w:lsdException w:name="Medium Grid 1 Accent 3" w:semiHidden="0" w:uiPriority="67" w:unhideWhenUsed="0"/>
+    <w:lsdException w:name="Medium Grid 2 Accent 3" w:semiHidden="0" w:uiPriority="68" w:unhideWhenUsed="0"/>
+    <w:lsdException w:name="Medium Grid 3 Accent 3" w:semiHidden="0" w:uiPriority="69" w:unhideWhenUsed="0"/>
+    <w:lsdException w:name="Dark List Accent 3" w:semiHidden="0" w:uiPriority="70" w:unhideWhenUsed="0"/>
+    <w:lsdException w:name="Colorful Shading Accent 3" w:semiHidden="0" w:uiPriority="71" w:unhideWhenUsed="0"/>
+    <w:lsdException w:name="Colorful List Accent 3" w:semiHidden="0" w:uiPriority="72" w:unhideWhenUsed="0"/>
+    <w:lsdException w:name="Colorful Grid Accent 3" w:semiHidden="0" w:uiPriority="73" w:unhideWhenUsed="0"/>
+    <w:lsdException w:name="Light Shading Accent 4" w:semiHidden="0" w:uiPriority="60" w:unhideWhenUsed="0"/>
+    <w:lsdException w:name="Light List Accent 4" w:semiHidden="0" w:uiPriority="61" w:unhideWhenUsed="0"/>
+    <w:lsdException w:name="Light Grid Accent 4" w:semiHidden="0" w:uiPriority="62" w:unhideWhenUsed="0"/>
+    <w:lsdException w:name="Medium Shading 1 Accent 4" w:semiHidden="0" w:uiPriority="63" w:unhideWhenUsed="0"/>
+    <w:lsdException w:name="Medium Shading 2 Accent 4" w:semiHidden="0" w:uiPriority="64" w:unhideWhenUsed="0"/>
+    <w:lsdException w:name="Medium List 1 Accent 4" w:semiHidden="0" w:uiPriority="65" w:unhideWhenUsed="0"/>
+    <w:lsdException w:name="Medium List 2 Accent 4" w:semiHidden="0" w:uiPriority="66" w:unhideWhenUsed="0"/>
+    <w:lsdException w:name="Medium Grid 1 Accent 4" w:semiHidden="0" w:uiPriority="67" w:unhideWhenUsed="0"/>
+    <w:lsdException w:name="Medium Grid 2 Accent 4" w:semiHidden="0" w:uiPriority="68" w:unhideWhenUsed="0"/>
+    <w:lsdException w:name="Medium Grid 3 Accent 4" w:semiHidden="0" w:uiPriority="69" w:unhideWhenUsed="0"/>
+    <w:lsdException w:name="Dark List Accent 4" w:semiHidden="0" w:uiPriority="70" w:unhideWhenUsed="0"/>
+    <w:lsdException w:name="Colorful Shading Accent 4" w:semiHidden="0" w:uiPriority="71" w:unhideWhenUsed="0"/>
+    <w:lsdException w:name="Colorful List Accent 4" w:semiHidden="0" w:uiPriority="72" w:unhideWhenUsed="0"/>
+    <w:lsdException w:name="Colorful Grid Accent 4" w:semiHidden="0" w:uiPriority="73" w:unhideWhenUsed="0"/>
+    <w:lsdException w:name="Light Shading Accent 5" w:semiHidden="0" w:uiPriority="60" w:unhideWhenUsed="0"/>
+    <w:lsdException w:name="Light List Accent 5" w:semiHidden="0" w:uiPriority="61" w:unhideWhenUsed="0"/>
+    <w:lsdException w:name="Light Grid Accent 5" w:semiHidden="0" w:uiPriority="62" w:unhideWhenUsed="0"/>
+    <w:lsdException w:name="Medium Shading 1 Accent 5" w:semiHidden="0" w:uiPriority="63" w:unhideWhenUsed="0"/>
+    <w:lsdException w:name="Medium Shading 2 Accent 5" w:semiHidden="0" w:uiPriority="64" w:unhideWhenUsed="0"/>
+    <w:lsdException w:name="Medium List 1 Accent 5" w:semiHidden="0" w:uiPriority="65" w:unhideWhenUsed="0"/>
+    <w:lsdException w:name="Medium List 2 Accent 5" w:semiHidden="0" w:uiPriority="66" w:unhideWhenUsed="0"/>
+    <w:lsdException w:name="Medium Grid 1 Accent 5" w:semiHidden="0" w:uiPriority="67" w:unhideWhenUsed="0"/>
+    <w:lsdException w:name="Medium Grid 2 Accent 5" w:semiHidden="0" w:uiPriority="68" w:unhideWhenUsed="0"/>
+    <w:lsdException w:name="Medium Grid 3 Accent 5" w:semiHidden="0" w:uiPriority="69" w:unhideWhenUsed="0"/>
+    <w:lsdException w:name="Dark List Accent 5" w:semiHidden="0" w:uiPriority="70" w:unhideWhenUsed="0"/>
+    <w:lsdException w:name="Colorful Shading Accent 5" w:semiHidden="0" w:uiPriority="71" w:unhideWhenUsed="0"/>
+    <w:lsdException w:name="Colorful List Accent 5" w:semiHidden="0" w:uiPriority="72" w:unhideWhenUsed="0"/>
+    <w:lsdException w:name="Colorful Grid Accent 5" w:semiHidden="0" w:uiPriority="73" w:unhideWhenUsed="0"/>
+    <w:lsdException w:name="Light Shading Accent 6" w:semiHidden="0" w:uiPriority="60" w:unhideWhenUsed="0"/>
+    <w:lsdException w:name="Light List Accent 6" w:semiHidden="0" w:uiPriority="61" w:unhideWhenUsed="0"/>
+    <w:lsdException w:name="Light Grid Accent 6" w:semiHidden="0" w:uiPriority="62" w:unhideWhenUsed="0"/>
+    <w:lsdException w:name="Medium Shading 1 Accent 6" w:semiHidden="0" w:uiPriority="63" w:unhideWhenUsed="0"/>
+    <w:lsdException w:name="Medium Shading 2 Accent 6" w:semiHidden="0" w:uiPriority="64" w:unhideWhenUsed="0"/>
+    <w:lsdException w:name="Medium List 1 Accent 6" w:semiHidden="0" w:uiPriority="65" w:unhideWhenUsed="0"/>
+    <w:lsdException w:name="Medium List 2 Accent 6" w:semiHidden="0" w:uiPriority="66" w:unhideWhenUsed="0"/>
+    <w:lsdException w:name="Medium Grid 1 Accent 6" w:semiHidden="0" w:uiPriority="67" w:unhideWhenUsed="0"/>
+    <w:lsdException w:name="Medium Grid 2 Accent 6" w:semiHidden="0" w:uiPriority="68" w:unhideWhenUsed="0"/>
+    <w:lsdException w:name="Medium Grid 3 Accent 6" w:semiHidden="0" w:uiPriority="69" w:unhideWhenUsed="0"/>
+    <w:lsdException w:name="Dark List Accent 6" w:semiHidden="0" w:uiPriority="70" w:unhideWhenUsed="0"/>
+    <w:lsdException w:name="Colorful Shading Accent 6" w:semiHidden="0" w:uiPriority="71" w:unhideWhenUsed="0"/>
+    <w:lsdException w:name="Colorful List Accent 6" w:semiHidden="0" w:uiPriority="72" w:unhideWhenUsed="0"/>
+    <w:lsdException w:name="Colorful Grid Accent 6" w:semiHidden="0" w:uiPriority="73" w:unhideWhenUsed="0"/>
+    <w:lsdException w:name="Subtle Emphasis" w:semiHidden="0" w:uiPriority="19" w:unhideWhenUsed="0" w:qFormat="1"/>
+    <w:lsdException w:name="Intense Emphasis" w:semiHidden="0" w:uiPriority="21" w:unhideWhenUsed="0" w:qFormat="1"/>
+    <w:lsdException w:name="Subtle Reference" w:semiHidden="0" w:uiPriority="31" w:unhideWhenUsed="0" w:qFormat="1"/>
+    <w:lsdException w:name="Intense Reference" w:semiHidden="0" w:uiPriority="32" w:unhideWhenUsed="0" w:qFormat="1"/>
+    <w:lsdException w:name="Book Title" w:semiHidden="0" w:uiPriority="33" w:unhideWhenUsed="0" w:qFormat="1"/>
+    <w:lsdException w:name="Bibliography" w:uiPriority="37"/>
+    <w:lsdException w:name="TOC Heading" w:uiPriority="39" w:qFormat="1"/>
+  </w:latentStyles>
+  <w:style w:type="paragraph" w:default="1" w:styleId="Normal">
+    <w:name w:val="Normal"/>
+    <w:qFormat/>
+  </w:style>
+  <w:style w:type="character" w:default="1" w:styleId="Policepardfaut">
+    <w:name w:val="Default Paragraph Font"/>
+    <w:uiPriority w:val="1"/>
+    <w:semiHidden/>
+    <w:unhideWhenUsed/>
+  </w:style>
+  <w:style w:type="table" w:default="1" w:styleId="TableauNormal">
+    <w:name w:val="Normal Table"/>
+    <w:uiPriority w:val="99"/>
+    <w:semiHidden/>
+    <w:unhideWhenUsed/>
+    <w:tblPr>
+      <w:tblInd w:w="0" w:type="dxa"/>
+      <w:tblCellMar>
+        <w:top w:w="0" w:type="dxa"/>
+        <w:left w:w="108" w:type="dxa"/>
+        <w:bottom w:w="0" w:type="dxa"/>
+        <w:right w:w="108" w:type="dxa"/>
+      </w:tblCellMar>
+    </w:tblPr>
+  </w:style>
+  <w:style w:type="numbering" w:default="1" w:styleId="Aucuneliste">
+    <w:name w:val="No List"/>
+    <w:uiPriority w:val="99"/>
+    <w:semiHidden/>
+    <w:unhideWhenUsed/>
+  </w:style>
+  <w:style w:type="paragraph" w:styleId="Paragraphedeliste">
+    <w:name w:val="List Paragraph"/>
+    <w:basedOn w:val="Normal"/>
+    <w:uiPriority w:val="34"/>
+    <w:qFormat/>
+    <w:rsid w:val="00F417E1"/>
+    <w:pPr>
+      <w:ind w:left="720"/>
+      <w:contextualSpacing/>
+    </w:pPr>
+  </w:style>
+  <w:style w:type="table" w:styleId="Grille">
+    <w:name w:val="Table Grid"/>
+    <w:basedOn w:val="TableauNormal"/>
+    <w:uiPriority w:val="59"/>
+    <w:rsid w:val="00F417E1"/>
+    <w:pPr>
+      <w:spacing w:after="0" w:line="240" w:lineRule="auto"/>
+    </w:pPr>
+    <w:tblPr>
+      <w:tblInd w:w="0" w:type="dxa"/>
+      <w:tblBorders>
+        <w:top w:val="single" w:sz="4" w:space="0" w:color="auto"/>
+        <w:left w:val="single" w:sz="4" w:space="0" w:color="auto"/>
+        <w:bottom w:val="single" w:sz="4" w:space="0" w:color="auto"/>
+        <w:right w:val="single" w:sz="4" w:space="0" w:color="auto"/>
+        <w:insideH w:val="single" w:sz="4" w:space="0" w:color="auto"/>
+        <w:insideV w:val="single" w:sz="4" w:space="0" w:color="auto"/>
+      </w:tblBorders>
+      <w:tblCellMar>
+        <w:top w:w="0" w:type="dxa"/>
+        <w:left w:w="108" w:type="dxa"/>
+        <w:bottom w:w="0" w:type="dxa"/>
+        <w:right w:w="108" w:type="dxa"/>
+      </w:tblCellMar>
+    </w:tblPr>
+  </w:style>
+  <w:style w:type="character" w:styleId="Textedelespacerserv">
+    <w:name w:val="Placeholder Text"/>
+    <w:basedOn w:val="Policepardfaut"/>
+    <w:uiPriority w:val="99"/>
+    <w:semiHidden/>
+    <w:rsid w:val="00074B50"/>
+    <w:rPr>
+      <w:color w:val="808080"/>
+    </w:rPr>
+  </w:style>
+  <w:style w:type="paragraph" w:styleId="Textedebulles">
+    <w:name w:val="Balloon Text"/>
+    <w:basedOn w:val="Normal"/>
+    <w:link w:val="TextedebullesCar"/>
+    <w:uiPriority w:val="99"/>
+    <w:semiHidden/>
+    <w:unhideWhenUsed/>
+    <w:rsid w:val="0036338E"/>
+    <w:pPr>
+      <w:spacing w:after="0" w:line="240" w:lineRule="auto"/>
+    </w:pPr>
+    <w:rPr>
+      <w:rFonts w:ascii="Lucida Grande" w:hAnsi="Lucida Grande"/>
+      <w:sz w:val="18"/>
+      <w:szCs w:val="18"/>
+    </w:rPr>
+  </w:style>
+  <w:style w:type="character" w:customStyle="1" w:styleId="TextedebullesCar">
+    <w:name w:val="Texte de bulles Car"/>
+    <w:basedOn w:val="Policepardfaut"/>
+    <w:link w:val="Textedebulles"/>
+    <w:uiPriority w:val="99"/>
+    <w:semiHidden/>
+    <w:rsid w:val="0036338E"/>
+    <w:rPr>
+      <w:rFonts w:ascii="Lucida Grande" w:hAnsi="Lucida Grande"/>
+      <w:sz w:val="18"/>
+      <w:szCs w:val="18"/>
     </w:rPr>
   </w:style>
 </w:styles>

</xml_diff>

<commit_message>
j'ai ajouté mes reponses
</commit_message>
<xml_diff>
--- a/Synthèse Avril 2015.docx
+++ b/Synthèse Avril 2015.docx
@@ -35,13 +35,52 @@
           <w:numId w:val="1"/>
         </w:numPr>
       </w:pPr>
-      <w:r>
-        <w:t>Fsc dans lequel a été étalonnée la chambre, T°, pression, humidité, polarisation, krec, paramètres géométriques pour l’étalonnage (DSP, taille de champ, IQ)</w:t>
-      </w:r>
-    </w:p>
-    <w:p>
-      <w:r>
-        <w:t>La géométrie pour l’étalonnage peut varier voire même les conditions (T°, pression…). A prendre en compte grâce aux facteurs correctifs que l’on connaît tous sur le bout des pieds ! (kpol,  krec, kt,p..)</w:t>
+      <w:proofErr w:type="spellStart"/>
+      <w:r>
+        <w:t>Fsc</w:t>
+      </w:r>
+      <w:proofErr w:type="spellEnd"/>
+      <w:r>
+        <w:t xml:space="preserve"> dans lequel a été étalonnée la chambre, T°, pression, humidité, polarisation, </w:t>
+      </w:r>
+      <w:proofErr w:type="spellStart"/>
+      <w:r>
+        <w:t>krec</w:t>
+      </w:r>
+      <w:proofErr w:type="spellEnd"/>
+      <w:r>
+        <w:t>, paramètres géométriques pour l’étalonnage (DSP, taille de champ, IQ)</w:t>
+      </w:r>
+    </w:p>
+    <w:p>
+      <w:r>
+        <w:t>La géométrie pour l’étalonnage peut varier voire même les conditions (T°, pression…). A prendre en compte grâce aux facteurs correctifs que l’on connaît tous sur le bout des pieds ! (</w:t>
+      </w:r>
+      <w:proofErr w:type="spellStart"/>
+      <w:proofErr w:type="gramStart"/>
+      <w:r>
+        <w:t>kpol</w:t>
+      </w:r>
+      <w:proofErr w:type="spellEnd"/>
+      <w:proofErr w:type="gramEnd"/>
+      <w:r>
+        <w:t xml:space="preserve">,  </w:t>
+      </w:r>
+      <w:proofErr w:type="spellStart"/>
+      <w:r>
+        <w:t>krec</w:t>
+      </w:r>
+      <w:proofErr w:type="spellEnd"/>
+      <w:r>
+        <w:t xml:space="preserve">, </w:t>
+      </w:r>
+      <w:proofErr w:type="spellStart"/>
+      <w:r>
+        <w:t>kt,p</w:t>
+      </w:r>
+      <w:proofErr w:type="spellEnd"/>
+      <w:r>
+        <w:t>..)</w:t>
       </w:r>
     </w:p>
     <w:p>
@@ -56,7 +95,15 @@
         <w:t xml:space="preserve"> Selon l’AIEA TRS398</w:t>
       </w:r>
       <w:r>
-        <w:t xml:space="preserve"> (cGy/UM = 1)</w:t>
+        <w:t xml:space="preserve"> (</w:t>
+      </w:r>
+      <w:proofErr w:type="spellStart"/>
+      <w:r>
+        <w:t>cGy</w:t>
+      </w:r>
+      <w:proofErr w:type="spellEnd"/>
+      <w:r>
+        <w:t>/UM = 1)</w:t>
       </w:r>
       <w:r>
         <w:t> :</w:t>
@@ -124,6 +171,7 @@
               <w:ind w:left="0"/>
               <w:jc w:val="center"/>
             </w:pPr>
+            <w:proofErr w:type="spellStart"/>
             <w:r>
               <w:t>z</w:t>
             </w:r>
@@ -133,6 +181,7 @@
               </w:rPr>
               <w:t>réf</w:t>
             </w:r>
+            <w:proofErr w:type="spellEnd"/>
             <w:r>
               <w:t xml:space="preserve"> = 10 g.cm</w:t>
             </w:r>
@@ -205,6 +254,7 @@
               <w:ind w:left="0"/>
               <w:jc w:val="center"/>
             </w:pPr>
+            <w:proofErr w:type="spellStart"/>
             <w:r>
               <w:t>Z</w:t>
             </w:r>
@@ -214,6 +264,7 @@
               </w:rPr>
               <w:t>réf</w:t>
             </w:r>
+            <w:proofErr w:type="spellEnd"/>
             <w:r>
               <w:t xml:space="preserve"> = 0,6R</w:t>
             </w:r>
@@ -503,8 +554,16 @@
         <w:rPr>
           <w:color w:val="660066"/>
         </w:rPr>
-        <w:t xml:space="preserve"> la lecture corrigé des conditions de mesures (T, P …)</w:t>
-      </w:r>
+        <w:t xml:space="preserve"> la lecture corrigé des conditions de mesures (T, </w:t>
+      </w:r>
+      <w:proofErr w:type="gramStart"/>
+      <w:r>
+        <w:rPr>
+          <w:color w:val="660066"/>
+        </w:rPr>
+        <w:t>P …)</w:t>
+      </w:r>
+      <w:proofErr w:type="gramEnd"/>
     </w:p>
     <w:p>
       <w:pPr>
@@ -571,8 +630,17 @@
                 <w:rFonts w:ascii="Cambria Math" w:hAnsi="Cambria Math"/>
                 <w:color w:val="660066"/>
               </w:rPr>
-              <m:t>Q,</m:t>
+              <m:t>Q</m:t>
             </m:r>
+            <w:proofErr w:type="gramStart"/>
+            <m:r>
+              <w:rPr>
+                <w:rFonts w:ascii="Cambria Math" w:hAnsi="Cambria Math"/>
+                <w:color w:val="660066"/>
+              </w:rPr>
+              <m:t>,</m:t>
+            </m:r>
+            <w:proofErr w:type="gramEnd"/>
             <m:sSub>
               <m:sSubPr>
                 <m:ctrlPr>
@@ -627,10 +695,34 @@
         </w:numPr>
       </w:pPr>
       <w:r>
-        <w:t>1 cGy/UM à l’is</w:t>
-      </w:r>
-      <w:r>
-        <w:t>o et environ 0,68 cGy/UM à dmax.</w:t>
+        <w:t xml:space="preserve">1 </w:t>
+      </w:r>
+      <w:proofErr w:type="spellStart"/>
+      <w:r>
+        <w:t>cGy</w:t>
+      </w:r>
+      <w:proofErr w:type="spellEnd"/>
+      <w:r>
+        <w:t>/UM à l’is</w:t>
+      </w:r>
+      <w:r>
+        <w:t xml:space="preserve">o et environ 0,68 </w:t>
+      </w:r>
+      <w:proofErr w:type="spellStart"/>
+      <w:r>
+        <w:t>cGy</w:t>
+      </w:r>
+      <w:proofErr w:type="spellEnd"/>
+      <w:r>
+        <w:t xml:space="preserve">/UM à </w:t>
+      </w:r>
+      <w:proofErr w:type="spellStart"/>
+      <w:r>
+        <w:t>dmax</w:t>
+      </w:r>
+      <w:proofErr w:type="spellEnd"/>
+      <w:r>
+        <w:t>.</w:t>
       </w:r>
       <w:r>
         <w:t xml:space="preserve"> </w:t>
@@ -711,7 +803,49 @@
         <w:rPr>
           <w:color w:val="660066"/>
         </w:rPr>
-        <w:t>L’indice de qualité represente l’attenuation du faisceau par 10 cm d’eau après le built up</w:t>
+        <w:t xml:space="preserve">L’indice de qualité </w:t>
+      </w:r>
+      <w:proofErr w:type="spellStart"/>
+      <w:r>
+        <w:rPr>
+          <w:color w:val="660066"/>
+        </w:rPr>
+        <w:t>represente</w:t>
+      </w:r>
+      <w:proofErr w:type="spellEnd"/>
+      <w:r>
+        <w:rPr>
+          <w:color w:val="660066"/>
+        </w:rPr>
+        <w:t xml:space="preserve"> l’</w:t>
+      </w:r>
+      <w:proofErr w:type="spellStart"/>
+      <w:r>
+        <w:rPr>
+          <w:color w:val="660066"/>
+        </w:rPr>
+        <w:t>attenuation</w:t>
+      </w:r>
+      <w:proofErr w:type="spellEnd"/>
+      <w:r>
+        <w:rPr>
+          <w:color w:val="660066"/>
+        </w:rPr>
+        <w:t xml:space="preserve"> du faisceau par 10 cm d’eau après le </w:t>
+      </w:r>
+      <w:proofErr w:type="spellStart"/>
+      <w:r>
+        <w:rPr>
+          <w:color w:val="660066"/>
+        </w:rPr>
+        <w:t>built</w:t>
+      </w:r>
+      <w:proofErr w:type="spellEnd"/>
+      <w:r>
+        <w:rPr>
+          <w:color w:val="660066"/>
+        </w:rPr>
+        <w:t xml:space="preserve"> up</w:t>
       </w:r>
     </w:p>
     <w:p>
@@ -725,11 +859,33 @@
           <w:color w:val="660066"/>
         </w:rPr>
       </w:pPr>
-      <w:r>
-        <w:rPr>
-          <w:color w:val="660066"/>
-        </w:rPr>
-        <w:t>Zmax en 6 MV est environ à 1,5 cm, le point de mesure  dans les conditions de ref (TRS 398) à 10 cm de profondeur. Il y a donc presque 10 cm entre les 2 points</w:t>
+      <w:proofErr w:type="spellStart"/>
+      <w:r>
+        <w:rPr>
+          <w:color w:val="660066"/>
+        </w:rPr>
+        <w:t>Zmax</w:t>
+      </w:r>
+      <w:proofErr w:type="spellEnd"/>
+      <w:r>
+        <w:rPr>
+          <w:color w:val="660066"/>
+        </w:rPr>
+        <w:t xml:space="preserve"> en 6 MV est environ à 1,5 cm, le point de mesure  dans les conditions de </w:t>
+      </w:r>
+      <w:proofErr w:type="spellStart"/>
+      <w:r>
+        <w:rPr>
+          <w:color w:val="660066"/>
+        </w:rPr>
+        <w:t>ref</w:t>
+      </w:r>
+      <w:proofErr w:type="spellEnd"/>
+      <w:r>
+        <w:rPr>
+          <w:color w:val="660066"/>
+        </w:rPr>
+        <w:t xml:space="preserve"> (TRS 398) à 10 cm de profondeur. Il y a donc presque 10 cm entre les 2 points</w:t>
       </w:r>
     </w:p>
     <w:p>
@@ -755,7 +911,14 @@
         <w:rPr>
           <w:color w:val="660066"/>
         </w:rPr>
-        <w:t>r avoir 1cGy/UM à z</w:t>
+        <w:t xml:space="preserve">r avoir 1cGy/UM à </w:t>
+      </w:r>
+      <w:proofErr w:type="spellStart"/>
+      <w:r>
+        <w:rPr>
+          <w:color w:val="660066"/>
+        </w:rPr>
+        <w:t>z</w:t>
       </w:r>
       <w:r>
         <w:rPr>
@@ -764,18 +927,48 @@
         </w:rPr>
         <w:t>max</w:t>
       </w:r>
-      <w:r>
-        <w:rPr>
-          <w:color w:val="660066"/>
-        </w:rPr>
-        <w:t>, il faut 0,68 cGy à z</w:t>
+      <w:proofErr w:type="spellEnd"/>
+      <w:r>
+        <w:rPr>
+          <w:color w:val="660066"/>
+        </w:rPr>
+        <w:t xml:space="preserve">, il faut 0,68 </w:t>
+      </w:r>
+      <w:proofErr w:type="spellStart"/>
+      <w:r>
+        <w:rPr>
+          <w:color w:val="660066"/>
+        </w:rPr>
+        <w:t>cGy</w:t>
+      </w:r>
+      <w:proofErr w:type="spellEnd"/>
+      <w:r>
+        <w:rPr>
+          <w:color w:val="660066"/>
+        </w:rPr>
+        <w:t xml:space="preserve"> à </w:t>
+      </w:r>
+      <w:proofErr w:type="spellStart"/>
+      <w:r>
+        <w:rPr>
+          <w:color w:val="660066"/>
+        </w:rPr>
+        <w:t>z</w:t>
       </w:r>
       <w:r>
         <w:rPr>
           <w:color w:val="660066"/>
           <w:vertAlign w:val="subscript"/>
         </w:rPr>
-        <w:t>ref.</w:t>
+        <w:t>ref</w:t>
+      </w:r>
+      <w:proofErr w:type="spellEnd"/>
+      <w:r>
+        <w:rPr>
+          <w:color w:val="660066"/>
+          <w:vertAlign w:val="subscript"/>
+        </w:rPr>
+        <w:t>.</w:t>
       </w:r>
     </w:p>
     <w:p>
@@ -895,7 +1088,21 @@
         <w:rPr>
           <w:color w:val="660066"/>
         </w:rPr>
-        <w:t>de 1,003 cGy/UM</w:t>
+        <w:t xml:space="preserve">de 1,003 </w:t>
+      </w:r>
+      <w:proofErr w:type="spellStart"/>
+      <w:r>
+        <w:rPr>
+          <w:color w:val="660066"/>
+        </w:rPr>
+        <w:t>cGy</w:t>
+      </w:r>
+      <w:proofErr w:type="spellEnd"/>
+      <w:r>
+        <w:rPr>
+          <w:color w:val="660066"/>
+        </w:rPr>
+        <w:t>/UM</w:t>
       </w:r>
       <w:r>
         <w:rPr>
@@ -922,55 +1129,197 @@
           <w:color w:val="660066"/>
         </w:rPr>
         <w:lastRenderedPageBreak/>
-        <w:t>Si le Linac est étalonné à 1 cGy/UM à l’iso dans les conditions de ref (10 cm x 10 cm, zref= 10 cm …)</w:t>
-      </w:r>
-      <w:r>
-        <w:rPr>
-          <w:color w:val="660066"/>
-        </w:rPr>
-        <w:t xml:space="preserve"> et que la valeur du rapport Dose/UM est donnée pour les conditions de ref</w:t>
-      </w:r>
-      <w:r>
-        <w:rPr>
-          <w:color w:val="660066"/>
-        </w:rPr>
-        <w:t xml:space="preserve"> alors l’écart est seulement de 0,3 % donc rien à faire car pas de dérive et que le résultat données correspond à la mesure dans le condition de ref.</w:t>
-      </w:r>
-    </w:p>
-    <w:p>
-      <w:pPr>
-        <w:pStyle w:val="Paragraphedeliste"/>
-        <w:rPr>
-          <w:color w:val="660066"/>
-        </w:rPr>
-      </w:pPr>
-    </w:p>
-    <w:p>
-      <w:pPr>
-        <w:pStyle w:val="Paragraphedeliste"/>
-        <w:rPr>
-          <w:color w:val="660066"/>
-        </w:rPr>
-      </w:pPr>
-      <w:r>
-        <w:rPr>
-          <w:color w:val="660066"/>
-        </w:rPr>
-        <w:t>Si le Linac est étalonné à zmax et que le rapport dose/UM est donnée pour ces même conditions alors il y a un écart de 47%. Il est nécessaire d’arrêter la machine et de prendre les mesures nécessaires pour la remise en conformité.</w:t>
-      </w:r>
-    </w:p>
-    <w:p>
-      <w:pPr>
-        <w:pStyle w:val="Paragraphedeliste"/>
-        <w:rPr>
-          <w:color w:val="660066"/>
-        </w:rPr>
-      </w:pPr>
-      <w:r>
-        <w:rPr>
-          <w:color w:val="660066"/>
-        </w:rPr>
-        <w:t>Réaliser seconde mesure le jour même, avec une autre chaine de detecteur, d’autre opérateur, mesure dans l’eau. Appeler le constructeur + signalement ANSM</w:t>
+        <w:t xml:space="preserve">Si le </w:t>
+      </w:r>
+      <w:proofErr w:type="spellStart"/>
+      <w:r>
+        <w:rPr>
+          <w:color w:val="660066"/>
+        </w:rPr>
+        <w:t>Linac</w:t>
+      </w:r>
+      <w:proofErr w:type="spellEnd"/>
+      <w:r>
+        <w:rPr>
+          <w:color w:val="660066"/>
+        </w:rPr>
+        <w:t xml:space="preserve"> est étalonné à 1 </w:t>
+      </w:r>
+      <w:proofErr w:type="spellStart"/>
+      <w:r>
+        <w:rPr>
+          <w:color w:val="660066"/>
+        </w:rPr>
+        <w:t>cGy</w:t>
+      </w:r>
+      <w:proofErr w:type="spellEnd"/>
+      <w:r>
+        <w:rPr>
+          <w:color w:val="660066"/>
+        </w:rPr>
+        <w:t xml:space="preserve">/UM à l’iso dans les conditions de </w:t>
+      </w:r>
+      <w:proofErr w:type="spellStart"/>
+      <w:r>
+        <w:rPr>
+          <w:color w:val="660066"/>
+        </w:rPr>
+        <w:t>ref</w:t>
+      </w:r>
+      <w:proofErr w:type="spellEnd"/>
+      <w:r>
+        <w:rPr>
+          <w:color w:val="660066"/>
+        </w:rPr>
+        <w:t xml:space="preserve"> (10 cm x 10 cm, </w:t>
+      </w:r>
+      <w:proofErr w:type="spellStart"/>
+      <w:r>
+        <w:rPr>
+          <w:color w:val="660066"/>
+        </w:rPr>
+        <w:t>zref</w:t>
+      </w:r>
+      <w:proofErr w:type="spellEnd"/>
+      <w:r>
+        <w:rPr>
+          <w:color w:val="660066"/>
+        </w:rPr>
+        <w:t xml:space="preserve">= 10 </w:t>
+      </w:r>
+      <w:proofErr w:type="gramStart"/>
+      <w:r>
+        <w:rPr>
+          <w:color w:val="660066"/>
+        </w:rPr>
+        <w:t>cm …)</w:t>
+      </w:r>
+      <w:proofErr w:type="gramEnd"/>
+      <w:r>
+        <w:rPr>
+          <w:color w:val="660066"/>
+        </w:rPr>
+        <w:t xml:space="preserve"> et que la valeur du rapport Dose/UM est donnée pour les conditions de </w:t>
+      </w:r>
+      <w:proofErr w:type="spellStart"/>
+      <w:r>
+        <w:rPr>
+          <w:color w:val="660066"/>
+        </w:rPr>
+        <w:t>ref</w:t>
+      </w:r>
+      <w:proofErr w:type="spellEnd"/>
+      <w:r>
+        <w:rPr>
+          <w:color w:val="660066"/>
+        </w:rPr>
+        <w:t xml:space="preserve"> alors l’écart est seulement de 0,3 % donc rien à faire car pas de dérive et que le résultat données correspond à la mesure dans le condition de </w:t>
+      </w:r>
+      <w:proofErr w:type="spellStart"/>
+      <w:r>
+        <w:rPr>
+          <w:color w:val="660066"/>
+        </w:rPr>
+        <w:t>ref</w:t>
+      </w:r>
+      <w:proofErr w:type="spellEnd"/>
+      <w:r>
+        <w:rPr>
+          <w:color w:val="660066"/>
+        </w:rPr>
+        <w:t>.</w:t>
+      </w:r>
+    </w:p>
+    <w:p>
+      <w:pPr>
+        <w:pStyle w:val="Paragraphedeliste"/>
+        <w:rPr>
+          <w:color w:val="660066"/>
+        </w:rPr>
+      </w:pPr>
+    </w:p>
+    <w:p>
+      <w:pPr>
+        <w:pStyle w:val="Paragraphedeliste"/>
+        <w:rPr>
+          <w:color w:val="660066"/>
+        </w:rPr>
+      </w:pPr>
+      <w:r>
+        <w:rPr>
+          <w:color w:val="660066"/>
+        </w:rPr>
+        <w:t xml:space="preserve">Si le </w:t>
+      </w:r>
+      <w:proofErr w:type="spellStart"/>
+      <w:r>
+        <w:rPr>
+          <w:color w:val="660066"/>
+        </w:rPr>
+        <w:t>Linac</w:t>
+      </w:r>
+      <w:proofErr w:type="spellEnd"/>
+      <w:r>
+        <w:rPr>
+          <w:color w:val="660066"/>
+        </w:rPr>
+        <w:t xml:space="preserve"> est étalonné à </w:t>
+      </w:r>
+      <w:proofErr w:type="spellStart"/>
+      <w:r>
+        <w:rPr>
+          <w:color w:val="660066"/>
+        </w:rPr>
+        <w:t>zmax</w:t>
+      </w:r>
+      <w:proofErr w:type="spellEnd"/>
+      <w:r>
+        <w:rPr>
+          <w:color w:val="660066"/>
+        </w:rPr>
+        <w:t xml:space="preserve"> et que le rapport dose/UM est </w:t>
+      </w:r>
+      <w:proofErr w:type="gramStart"/>
+      <w:r>
+        <w:rPr>
+          <w:color w:val="660066"/>
+        </w:rPr>
+        <w:t>donnée</w:t>
+      </w:r>
+      <w:proofErr w:type="gramEnd"/>
+      <w:r>
+        <w:rPr>
+          <w:color w:val="660066"/>
+        </w:rPr>
+        <w:t xml:space="preserve"> pour ces même conditions alors il y a un écart de 47%. Il est nécessaire d’arrêter la machine et de prendre les mesures nécessaires pour la remise en conformité.</w:t>
+      </w:r>
+    </w:p>
+    <w:p>
+      <w:pPr>
+        <w:pStyle w:val="Paragraphedeliste"/>
+        <w:rPr>
+          <w:color w:val="660066"/>
+        </w:rPr>
+      </w:pPr>
+      <w:r>
+        <w:rPr>
+          <w:color w:val="660066"/>
+        </w:rPr>
+        <w:t xml:space="preserve">Réaliser seconde mesure le jour même, avec une autre chaine de </w:t>
+      </w:r>
+      <w:proofErr w:type="spellStart"/>
+      <w:r>
+        <w:rPr>
+          <w:color w:val="660066"/>
+        </w:rPr>
+        <w:t>detecteur</w:t>
+      </w:r>
+      <w:proofErr w:type="spellEnd"/>
+      <w:r>
+        <w:rPr>
+          <w:color w:val="660066"/>
+        </w:rPr>
+        <w:t>, d’autre opérateur, mesure dans l’eau. Appeler le constructeur + signalement ANSM</w:t>
       </w:r>
     </w:p>
     <w:p/>
@@ -1085,7 +1434,15 @@
         <w:pStyle w:val="Paragraphedeliste"/>
       </w:pPr>
       <w:r>
-        <w:t>On chercher à obtenir des valeurs et profiles proche du commisionning pour ne pas trop avoir de différences avec les données de modélisation du TPS.</w:t>
+        <w:t xml:space="preserve">On chercher à obtenir des valeurs et profiles proche du </w:t>
+      </w:r>
+      <w:proofErr w:type="spellStart"/>
+      <w:r>
+        <w:t>commisionning</w:t>
+      </w:r>
+      <w:proofErr w:type="spellEnd"/>
+      <w:r>
+        <w:t xml:space="preserve"> pour ne pas trop avoir de différences avec les données de modélisation du TPS.</w:t>
       </w:r>
       <w:r>
         <w:t xml:space="preserve"> Sinon cohérence calcul mesure pourrie</w:t>
@@ -1153,7 +1510,55 @@
         </w:numPr>
       </w:pPr>
       <w:r>
-        <w:t>Bleu : cristallin, violet : œil, jaune : nerf optique, ptit rond au milieu : hypophyse, vert : tronc cérébral, rouge : gtv, violet : ctv (gtv + extensions micro), bleu : ptv (gtv + marges pour incertitudes géométriques), les 2 verts caca d’oie :</w:t>
+        <w:t xml:space="preserve">Bleu : cristallin, violet : œil, jaune : nerf optique, </w:t>
+      </w:r>
+      <w:proofErr w:type="spellStart"/>
+      <w:r>
+        <w:t>ptit</w:t>
+      </w:r>
+      <w:proofErr w:type="spellEnd"/>
+      <w:r>
+        <w:t xml:space="preserve"> rond au milieu : hypophyse, vert : tronc cérébral, rouge : </w:t>
+      </w:r>
+      <w:proofErr w:type="spellStart"/>
+      <w:r>
+        <w:t>gtv</w:t>
+      </w:r>
+      <w:proofErr w:type="spellEnd"/>
+      <w:r>
+        <w:t xml:space="preserve">, violet : </w:t>
+      </w:r>
+      <w:proofErr w:type="spellStart"/>
+      <w:r>
+        <w:t>ctv</w:t>
+      </w:r>
+      <w:proofErr w:type="spellEnd"/>
+      <w:r>
+        <w:t xml:space="preserve"> (</w:t>
+      </w:r>
+      <w:proofErr w:type="spellStart"/>
+      <w:r>
+        <w:t>gtv</w:t>
+      </w:r>
+      <w:proofErr w:type="spellEnd"/>
+      <w:r>
+        <w:t xml:space="preserve"> + extensions micro), bleu : </w:t>
+      </w:r>
+      <w:proofErr w:type="spellStart"/>
+      <w:r>
+        <w:t>ptv</w:t>
+      </w:r>
+      <w:proofErr w:type="spellEnd"/>
+      <w:r>
+        <w:t xml:space="preserve"> (</w:t>
+      </w:r>
+      <w:proofErr w:type="spellStart"/>
+      <w:r>
+        <w:t>gtv</w:t>
+      </w:r>
+      <w:proofErr w:type="spellEnd"/>
+      <w:r>
+        <w:t xml:space="preserve"> + marges pour incertitudes géométriques), les 2 verts caca d’oie :</w:t>
       </w:r>
       <w:r>
         <w:t xml:space="preserve"> </w:t>
@@ -1522,8 +1927,17 @@
                 <w:color w:val="660066"/>
                 <w:vertAlign w:val="subscript"/>
               </w:rPr>
-              <w:t>0,035cm3</w:t>
-            </w:r>
+              <w:t>0</w:t>
+            </w:r>
+            <w:proofErr w:type="gramStart"/>
+            <w:r>
+              <w:rPr>
+                <w:color w:val="660066"/>
+                <w:vertAlign w:val="subscript"/>
+              </w:rPr>
+              <w:t>,035cm3</w:t>
+            </w:r>
+            <w:proofErr w:type="gramEnd"/>
             <w:r>
               <w:rPr>
                 <w:color w:val="660066"/>
@@ -1696,8 +2110,17 @@
                 <w:color w:val="660066"/>
                 <w:vertAlign w:val="subscript"/>
               </w:rPr>
-              <w:t>0,035cm3</w:t>
-            </w:r>
+              <w:t>0</w:t>
+            </w:r>
+            <w:proofErr w:type="gramStart"/>
+            <w:r>
+              <w:rPr>
+                <w:color w:val="660066"/>
+                <w:vertAlign w:val="subscript"/>
+              </w:rPr>
+              <w:t>,035cm3</w:t>
+            </w:r>
+            <w:proofErr w:type="gramEnd"/>
             <w:r>
               <w:rPr>
                 <w:color w:val="660066"/>
@@ -1777,11 +2200,19 @@
                 <w:color w:val="660066"/>
               </w:rPr>
             </w:pPr>
-            <w:r>
-              <w:rPr>
-                <w:color w:val="660066"/>
-              </w:rPr>
-              <w:t>Critallin G</w:t>
+            <w:proofErr w:type="spellStart"/>
+            <w:r>
+              <w:rPr>
+                <w:color w:val="660066"/>
+              </w:rPr>
+              <w:t>Critallin</w:t>
+            </w:r>
+            <w:proofErr w:type="spellEnd"/>
+            <w:r>
+              <w:rPr>
+                <w:color w:val="660066"/>
+              </w:rPr>
+              <w:t xml:space="preserve"> G</w:t>
             </w:r>
           </w:p>
         </w:tc>
@@ -1809,8 +2240,17 @@
                 <w:color w:val="660066"/>
                 <w:vertAlign w:val="subscript"/>
               </w:rPr>
-              <w:t>0,035cm3</w:t>
-            </w:r>
+              <w:t>0</w:t>
+            </w:r>
+            <w:proofErr w:type="gramStart"/>
+            <w:r>
+              <w:rPr>
+                <w:color w:val="660066"/>
+                <w:vertAlign w:val="subscript"/>
+              </w:rPr>
+              <w:t>,035cm3</w:t>
+            </w:r>
+            <w:proofErr w:type="gramEnd"/>
             <w:r>
               <w:rPr>
                 <w:color w:val="660066"/>
@@ -1844,11 +2284,19 @@
                 <w:color w:val="660066"/>
               </w:rPr>
             </w:pPr>
-            <w:r>
-              <w:rPr>
-                <w:color w:val="660066"/>
-              </w:rPr>
-              <w:t>Critallin D</w:t>
+            <w:proofErr w:type="spellStart"/>
+            <w:r>
+              <w:rPr>
+                <w:color w:val="660066"/>
+              </w:rPr>
+              <w:t>Critallin</w:t>
+            </w:r>
+            <w:proofErr w:type="spellEnd"/>
+            <w:r>
+              <w:rPr>
+                <w:color w:val="660066"/>
+              </w:rPr>
+              <w:t xml:space="preserve"> D</w:t>
             </w:r>
           </w:p>
         </w:tc>
@@ -1986,7 +2434,35 @@
         <w:rPr>
           <w:color w:val="660066"/>
         </w:rPr>
-        <w:t xml:space="preserve">en 2DkV dose de 1 mGy à 8 mGy. Et CBCT de </w:t>
+        <w:t xml:space="preserve">en 2DkV dose de 1 </w:t>
+      </w:r>
+      <w:proofErr w:type="spellStart"/>
+      <w:r>
+        <w:rPr>
+          <w:color w:val="660066"/>
+        </w:rPr>
+        <w:t>mGy</w:t>
+      </w:r>
+      <w:proofErr w:type="spellEnd"/>
+      <w:r>
+        <w:rPr>
+          <w:color w:val="660066"/>
+        </w:rPr>
+        <w:t xml:space="preserve"> à 8 </w:t>
+      </w:r>
+      <w:proofErr w:type="spellStart"/>
+      <w:r>
+        <w:rPr>
+          <w:color w:val="660066"/>
+        </w:rPr>
+        <w:t>mGy</w:t>
+      </w:r>
+      <w:proofErr w:type="spellEnd"/>
+      <w:r>
+        <w:rPr>
+          <w:color w:val="660066"/>
+        </w:rPr>
+        <w:t xml:space="preserve">. Et CBCT de </w:t>
       </w:r>
       <w:r>
         <w:rPr>
@@ -1998,16 +2474,42 @@
         <w:rPr>
           <w:color w:val="660066"/>
         </w:rPr>
-        <w:t xml:space="preserve"> mGy à 4</w:t>
-      </w:r>
-      <w:r>
-        <w:rPr>
-          <w:color w:val="660066"/>
-        </w:rPr>
-        <w:t>0 mGy.</w:t>
-      </w:r>
-      <w:bookmarkStart w:id="0" w:name="_GoBack"/>
-      <w:bookmarkEnd w:id="0"/>
+        <w:t xml:space="preserve"> </w:t>
+      </w:r>
+      <w:proofErr w:type="spellStart"/>
+      <w:r>
+        <w:rPr>
+          <w:color w:val="660066"/>
+        </w:rPr>
+        <w:t>mGy</w:t>
+      </w:r>
+      <w:proofErr w:type="spellEnd"/>
+      <w:r>
+        <w:rPr>
+          <w:color w:val="660066"/>
+        </w:rPr>
+        <w:t xml:space="preserve"> à 4</w:t>
+      </w:r>
+      <w:r>
+        <w:rPr>
+          <w:color w:val="660066"/>
+        </w:rPr>
+        <w:t xml:space="preserve">0 </w:t>
+      </w:r>
+      <w:proofErr w:type="spellStart"/>
+      <w:r>
+        <w:rPr>
+          <w:color w:val="660066"/>
+        </w:rPr>
+        <w:t>mGy</w:t>
+      </w:r>
+      <w:proofErr w:type="spellEnd"/>
+      <w:r>
+        <w:rPr>
+          <w:color w:val="660066"/>
+        </w:rPr>
+        <w:t>.</w:t>
+      </w:r>
     </w:p>
     <w:p>
       <w:r>
@@ -2019,6 +2521,11 @@
       </w:r>
     </w:p>
     <w:p>
+      <w:pPr>
+        <w:rPr>
+          <w:u w:val="single"/>
+        </w:rPr>
+      </w:pPr>
       <w:r>
         <w:rPr>
           <w:u w:val="single"/>
@@ -2421,7 +2928,6 @@
         </w:tc>
       </w:tr>
     </w:tbl>
-    <w:p/>
     <w:p>
       <w:r>
         <w:t xml:space="preserve">Les autres en annuel c’est pour du suivi. </w:t>
@@ -2430,6 +2936,58 @@
     <w:p>
       <w:pPr>
         <w:rPr>
+          <w:color w:val="660066"/>
+        </w:rPr>
+      </w:pPr>
+      <w:r>
+        <w:rPr>
+          <w:color w:val="660066"/>
+        </w:rPr>
+        <w:t>Les contrôles qui doivent être réalisés sur cette machine : le contrôle du tomodensitomètre associer.</w:t>
+      </w:r>
+    </w:p>
+    <w:p>
+      <w:pPr>
+        <w:rPr>
+          <w:color w:val="660066"/>
+        </w:rPr>
+      </w:pPr>
+      <w:r>
+        <w:rPr>
+          <w:color w:val="660066"/>
+        </w:rPr>
+        <w:t>Les contrôles qu’il faut réaliser en plus : Les contrôles de l’imageur TEP</w:t>
+      </w:r>
+    </w:p>
+    <w:p>
+      <w:pPr>
+        <w:rPr>
+          <w:color w:val="660066"/>
+        </w:rPr>
+      </w:pPr>
+      <w:r>
+        <w:rPr>
+          <w:color w:val="660066"/>
+        </w:rPr>
+        <w:lastRenderedPageBreak/>
+        <w:t xml:space="preserve">Au final je mettrais le même tableau que </w:t>
+      </w:r>
+      <w:r>
+        <w:rPr>
+          <w:color w:val="660066"/>
+        </w:rPr>
+        <w:t>précédemment</w:t>
+      </w:r>
+      <w:r>
+        <w:rPr>
+          <w:color w:val="660066"/>
+        </w:rPr>
+        <w:t>.</w:t>
+      </w:r>
+    </w:p>
+    <w:p>
+      <w:pPr>
+        <w:rPr>
           <w:u w:val="single"/>
         </w:rPr>
       </w:pPr>
@@ -2441,17 +2999,60 @@
       </w:r>
     </w:p>
     <w:p>
+      <w:pPr>
+        <w:rPr>
+          <w:color w:val="660066"/>
+        </w:rPr>
+      </w:pPr>
+      <w:r>
+        <w:rPr>
+          <w:color w:val="660066"/>
+        </w:rPr>
+        <w:t>Aucune idée de ce que le mec veut</w:t>
+      </w:r>
+    </w:p>
+    <w:p>
       <w:r>
         <w:rPr>
           <w:u w:val="single"/>
         </w:rPr>
-        <w:lastRenderedPageBreak/>
         <w:t>Question 3</w:t>
       </w:r>
     </w:p>
     <w:p>
       <w:r>
-        <w:t>350 MBq</w:t>
+        <w:rPr>
+          <w:color w:val="660066"/>
+        </w:rPr>
+        <w:t xml:space="preserve">Le </w:t>
+      </w:r>
+      <w:proofErr w:type="spellStart"/>
+      <w:r>
+        <w:rPr>
+          <w:color w:val="660066"/>
+        </w:rPr>
+        <w:t>radiopharmaceutique</w:t>
+      </w:r>
+      <w:proofErr w:type="spellEnd"/>
+      <w:r>
+        <w:rPr>
+          <w:color w:val="660066"/>
+        </w:rPr>
+        <w:t xml:space="preserve"> utilisé et le 18F-FDG donc</w:t>
+      </w:r>
+      <w:r>
+        <w:t xml:space="preserve"> </w:t>
+      </w:r>
+      <w:r>
+        <w:t xml:space="preserve">350 </w:t>
+      </w:r>
+      <w:proofErr w:type="spellStart"/>
+      <w:r>
+        <w:t>MBq</w:t>
+      </w:r>
+      <w:proofErr w:type="spellEnd"/>
+      <w:r>
+        <w:t>.</w:t>
       </w:r>
     </w:p>
     <w:p>
@@ -2462,7 +3063,19 @@
         <w:t>Question 4</w:t>
       </w:r>
     </w:p>
-    <w:p/>
+    <w:p>
+      <w:pPr>
+        <w:rPr>
+          <w:color w:val="660066"/>
+        </w:rPr>
+      </w:pPr>
+      <w:r>
+        <w:rPr>
+          <w:color w:val="660066"/>
+        </w:rPr>
+        <w:t>…</w:t>
+      </w:r>
+    </w:p>
     <w:p>
       <w:r>
         <w:rPr>
@@ -2480,7 +3093,60 @@
         <w:t>Question 1</w:t>
       </w:r>
     </w:p>
-    <w:p/>
+    <w:p>
+      <w:pPr>
+        <w:rPr>
+          <w:color w:val="660066"/>
+        </w:rPr>
+      </w:pPr>
+      <w:r>
+        <w:rPr>
+          <w:color w:val="660066"/>
+        </w:rPr>
+        <w:t xml:space="preserve">Acquisition en un seul </w:t>
+      </w:r>
+      <w:proofErr w:type="spellStart"/>
+      <w:r>
+        <w:rPr>
+          <w:color w:val="660066"/>
+        </w:rPr>
+        <w:t>Step</w:t>
+      </w:r>
+      <w:proofErr w:type="spellEnd"/>
+      <w:r>
+        <w:rPr>
+          <w:color w:val="660066"/>
+        </w:rPr>
+        <w:t xml:space="preserve"> pour l’acquisition </w:t>
+      </w:r>
+      <w:proofErr w:type="spellStart"/>
+      <w:r>
+        <w:rPr>
+          <w:color w:val="660066"/>
+        </w:rPr>
+        <w:t>cerebral</w:t>
+      </w:r>
+      <w:proofErr w:type="spellEnd"/>
+      <w:r>
+        <w:rPr>
+          <w:color w:val="660066"/>
+        </w:rPr>
+        <w:t xml:space="preserve"> et acquisition en plusieurs tep pour CE.</w:t>
+      </w:r>
+    </w:p>
+    <w:p>
+      <w:pPr>
+        <w:rPr>
+          <w:color w:val="660066"/>
+        </w:rPr>
+      </w:pPr>
+      <w:r>
+        <w:rPr>
+          <w:color w:val="660066"/>
+        </w:rPr>
+        <w:t>Je ne sais pas ce qu’il faut répondre ici.</w:t>
+      </w:r>
+    </w:p>
     <w:p>
       <w:r>
         <w:rPr>
@@ -2503,11 +3169,19 @@
         </w:rPr>
         <w:t xml:space="preserve">B) </w:t>
       </w:r>
+      <w:proofErr w:type="gramStart"/>
       <w:r>
         <w:rPr>
           <w:lang w:val="en-US"/>
         </w:rPr>
-        <w:t xml:space="preserve">SUV : Standard Uptake Value. </w:t>
+        <w:t>SUV :</w:t>
+      </w:r>
+      <w:proofErr w:type="gramEnd"/>
+      <w:r>
+        <w:rPr>
+          <w:lang w:val="en-US"/>
+        </w:rPr>
+        <w:t xml:space="preserve"> Standard Uptake Value. </w:t>
       </w:r>
       <w:r>
         <w:t>Indice semi-quantitatif de l’accumulation du FDG permettant d’effectuer des comparaisons entre examens</w:t>
@@ -2829,7 +3503,11 @@
     </w:p>
     <w:p>
       <w:r>
-        <w:t>Le SUV</w:t>
+        <w:t xml:space="preserve">Le </w:t>
+      </w:r>
+      <w:proofErr w:type="spellStart"/>
+      <w:r>
+        <w:t>SUV</w:t>
       </w:r>
       <w:r>
         <w:rPr>
@@ -2837,8 +3515,33 @@
         </w:rPr>
         <w:t>max</w:t>
       </w:r>
-      <w:r>
-        <w:t xml:space="preserve"> représente le le SUV sur 1 voxel. Non dépendant de l’utilisateur, paramètre le moins sensible à l’effet de volume partiel, très dépendant du protocole d’acquisition (filtrage des images), décrit le métabolisme d’une tumeur à partir d’un voxel.</w:t>
+      <w:proofErr w:type="spellEnd"/>
+      <w:r>
+        <w:t xml:space="preserve"> représente le </w:t>
+      </w:r>
+      <w:proofErr w:type="spellStart"/>
+      <w:r>
+        <w:t>le</w:t>
+      </w:r>
+      <w:proofErr w:type="spellEnd"/>
+      <w:r>
+        <w:t xml:space="preserve"> SUV sur 1 </w:t>
+      </w:r>
+      <w:proofErr w:type="spellStart"/>
+      <w:r>
+        <w:t>voxel</w:t>
+      </w:r>
+      <w:proofErr w:type="spellEnd"/>
+      <w:r>
+        <w:t xml:space="preserve">. Non dépendant de l’utilisateur, paramètre le moins sensible à l’effet de volume partiel, très dépendant du protocole d’acquisition (filtrage des images), décrit le métabolisme d’une tumeur à partir d’un </w:t>
+      </w:r>
+      <w:proofErr w:type="spellStart"/>
+      <w:r>
+        <w:t>voxel</w:t>
+      </w:r>
+      <w:proofErr w:type="spellEnd"/>
+      <w:r>
+        <w:t>.</w:t>
       </w:r>
     </w:p>
     <w:p>
@@ -2853,15 +3556,32 @@
         <w:rPr>
           <w:u w:val="single"/>
         </w:rPr>
+        <w:lastRenderedPageBreak/>
         <w:t>Avantages SUV </w:t>
       </w:r>
       <w:r>
-        <w:t>: très souvent corrélée à la réponse histopathologique des tumeurs. Facilite la distinction bénin/malin et est corrélée au pronostic.</w:t>
-      </w:r>
-    </w:p>
-    <w:p>
-      <w:r>
-        <w:t xml:space="preserve">La conversion des images en SUV permet de « normaliser » les images et de les rendre comparables d’un sujet à l’autre et d’un examen à l’autre, puisque la valeur attendue est toujours 1, qq soit l’injectée et la corpulence du sujet. </w:t>
+        <w:t xml:space="preserve">: très souvent corrélée à la réponse </w:t>
+      </w:r>
+      <w:proofErr w:type="spellStart"/>
+      <w:r>
+        <w:t>histopathologique</w:t>
+      </w:r>
+      <w:proofErr w:type="spellEnd"/>
+      <w:r>
+        <w:t xml:space="preserve"> des tumeurs. Facilite la distinction bénin/malin et est corrélée au pronostic.</w:t>
+      </w:r>
+    </w:p>
+    <w:p>
+      <w:r>
+        <w:t xml:space="preserve">La conversion des images en SUV permet de « normaliser » les images et de les rendre comparables d’un sujet à l’autre et d’un examen à l’autre, puisque la valeur attendue est toujours 1, </w:t>
+      </w:r>
+      <w:proofErr w:type="spellStart"/>
+      <w:r>
+        <w:t>qq</w:t>
+      </w:r>
+      <w:proofErr w:type="spellEnd"/>
+      <w:r>
+        <w:t xml:space="preserve"> soit l’injectée et la corpulence du sujet. </w:t>
       </w:r>
       <w:r>
         <w:tab/>
@@ -2872,14 +3592,21 @@
         <w:rPr>
           <w:u w:val="single"/>
         </w:rPr>
-        <w:lastRenderedPageBreak/>
         <w:t>Inconvénients SUV </w:t>
       </w:r>
       <w:r>
         <w:t>: limite principale : sensibilité à la taille de la tumeur</w:t>
       </w:r>
       <w:r>
-        <w:t>. Grande variabilité dans la préparation des patients, et dans les protocoles d’acquisition et de traitement des données (activité injectée, temps d’acquisition post injection, durée d’acquisition, algo de reconstruction, index de quantification…)</w:t>
+        <w:t xml:space="preserve">. Grande variabilité dans la préparation des patients, et dans les protocoles d’acquisition et de traitement des données (activité injectée, temps d’acquisition post injection, durée d’acquisition, </w:t>
+      </w:r>
+      <w:proofErr w:type="spellStart"/>
+      <w:r>
+        <w:t>algo</w:t>
+      </w:r>
+      <w:proofErr w:type="spellEnd"/>
+      <w:r>
+        <w:t xml:space="preserve"> de reconstruction, index de quantification…)</w:t>
       </w:r>
     </w:p>
     <w:p>
@@ -2920,7 +3647,21 @@
         <w:rPr>
           <w:color w:val="FF0000"/>
         </w:rPr>
-        <w:t>décrit le métabolisme d’une tumeur à partir d’un voxel.</w:t>
+        <w:t xml:space="preserve">décrit le métabolisme d’une tumeur à partir d’un </w:t>
+      </w:r>
+      <w:proofErr w:type="spellStart"/>
+      <w:r>
+        <w:rPr>
+          <w:color w:val="FF0000"/>
+        </w:rPr>
+        <w:t>voxel</w:t>
+      </w:r>
+      <w:proofErr w:type="spellEnd"/>
+      <w:r>
+        <w:rPr>
+          <w:color w:val="FF0000"/>
+        </w:rPr>
+        <w:t>.</w:t>
       </w:r>
     </w:p>
     <w:p>
@@ -2944,7 +3685,49 @@
         <w:rPr>
           <w:color w:val="000000" w:themeColor="text1"/>
         </w:rPr>
-        <w:t>dardiser les pratiques.</w:t>
+        <w:t xml:space="preserve">dardiser les pratiques : </w:t>
+      </w:r>
+      <w:r>
+        <w:rPr>
+          <w:color w:val="000000" w:themeColor="text1"/>
+        </w:rPr>
+        <w:sym w:font="Wingdings" w:char="F0E0"/>
+      </w:r>
+      <w:r>
+        <w:rPr>
+          <w:color w:val="000000" w:themeColor="text1"/>
+        </w:rPr>
+        <w:t xml:space="preserve"> </w:t>
+      </w:r>
+      <w:r>
+        <w:rPr>
+          <w:color w:val="660066"/>
+        </w:rPr>
+        <w:t>S’</w:t>
+      </w:r>
+      <w:r>
+        <w:rPr>
+          <w:color w:val="660066"/>
+        </w:rPr>
+        <w:t xml:space="preserve">assurer que </w:t>
+      </w:r>
+      <w:r>
+        <w:rPr>
+          <w:color w:val="660066"/>
+        </w:rPr>
+        <w:t>les SUV sur les machines soit comparables</w:t>
+      </w:r>
+      <w:r>
+        <w:rPr>
+          <w:color w:val="660066"/>
+        </w:rPr>
+        <w:t> : utilisation de la même définition du SUV, utilisation d’objet test pour comparer les valeurs de SUV</w:t>
+      </w:r>
+      <w:r>
+        <w:rPr>
+          <w:color w:val="660066"/>
+        </w:rPr>
+        <w:t>.</w:t>
       </w:r>
     </w:p>
     <w:p>
@@ -2964,7 +3747,15 @@
         </w:numPr>
       </w:pPr>
       <w:r>
-        <w:t>Passage d’un nombre de coups par pixel à kBq/ml.</w:t>
+        <w:t xml:space="preserve">Passage d’un nombre de coups par pixel à </w:t>
+      </w:r>
+      <w:proofErr w:type="spellStart"/>
+      <w:r>
+        <w:t>kBq</w:t>
+      </w:r>
+      <w:proofErr w:type="spellEnd"/>
+      <w:r>
+        <w:t>/ml.</w:t>
       </w:r>
       <w:r>
         <w:t xml:space="preserve"> Fantôme cylindrique uniformément rempli de </w:t>
@@ -2976,8 +3767,37 @@
         <w:t>18</w:t>
       </w:r>
       <w:r>
-        <w:t>F d’activité connue. Cpm/voxel=&gt;kBq/mL</w:t>
-      </w:r>
+        <w:t xml:space="preserve">F d’activité connue. </w:t>
+      </w:r>
+      <w:proofErr w:type="spellStart"/>
+      <w:r>
+        <w:t>Cpm</w:t>
+      </w:r>
+      <w:proofErr w:type="spellEnd"/>
+      <w:r>
+        <w:t>/</w:t>
+      </w:r>
+      <w:proofErr w:type="spellStart"/>
+      <w:r>
+        <w:t>voxel</w:t>
+      </w:r>
+      <w:proofErr w:type="spellEnd"/>
+      <w:r>
+        <w:t>=&gt;</w:t>
+      </w:r>
+      <w:proofErr w:type="spellStart"/>
+      <w:r>
+        <w:t>kBq</w:t>
+      </w:r>
+      <w:proofErr w:type="spellEnd"/>
+      <w:r>
+        <w:t>/</w:t>
+      </w:r>
+      <w:proofErr w:type="spellStart"/>
+      <w:r>
+        <w:t>mL</w:t>
+      </w:r>
+      <w:proofErr w:type="spellEnd"/>
     </w:p>
     <w:p>
       <w:pPr>
@@ -3031,8 +3851,13 @@
         <w:t>I</w:t>
       </w:r>
       <w:r>
-        <w:t>. période 13,6h. E X : 156 keV</w:t>
-      </w:r>
+        <w:t xml:space="preserve">. période 13,6h. E X : 156 </w:t>
+      </w:r>
+      <w:proofErr w:type="spellStart"/>
+      <w:r>
+        <w:t>keV</w:t>
+      </w:r>
+      <w:proofErr w:type="spellEnd"/>
     </w:p>
     <w:p>
       <w:pPr>
@@ -3046,7 +3871,18 @@
         </w:rPr>
       </w:pPr>
       <w:r>
-        <w:t>156 keV + 20 %</w:t>
+        <w:t xml:space="preserve">156 </w:t>
+      </w:r>
+      <w:proofErr w:type="spellStart"/>
+      <w:r>
+        <w:t>keV</w:t>
+      </w:r>
+      <w:proofErr w:type="spellEnd"/>
+      <w:r>
+        <w:t xml:space="preserve"> + 1</w:t>
+      </w:r>
+      <w:r>
+        <w:t>0 %</w:t>
       </w:r>
     </w:p>
     <w:p>
@@ -3063,6 +3899,8 @@
       <w:r>
         <w:t>MEHR</w:t>
       </w:r>
+      <w:bookmarkStart w:id="0" w:name="_GoBack"/>
+      <w:bookmarkEnd w:id="0"/>
     </w:p>
     <w:p>
       <w:pPr>

</xml_diff>

<commit_message>
final je vais l'envoyer à antoine
</commit_message>
<xml_diff>
--- a/Synthèse Avril 2015.docx
+++ b/Synthèse Avril 2015.docx
@@ -568,6 +568,7 @@
     <w:p>
       <w:pPr>
         <w:rPr>
+          <w:rFonts w:eastAsiaTheme="minorEastAsia"/>
           <w:color w:val="660066"/>
         </w:rPr>
       </w:pPr>
@@ -683,8 +684,80 @@
     </w:p>
     <w:p>
       <w:pPr>
-        <w:pStyle w:val="Paragraphedeliste"/>
-      </w:pPr>
+        <w:rPr>
+          <w:color w:val="660066"/>
+        </w:rPr>
+      </w:pPr>
+      <w:r>
+        <w:rPr>
+          <w:rFonts w:eastAsiaTheme="minorEastAsia"/>
+          <w:color w:val="660066"/>
+        </w:rPr>
+        <w:t xml:space="preserve">Pour les électrons mesures à </w:t>
+      </w:r>
+      <w:proofErr w:type="spellStart"/>
+      <w:r>
+        <w:rPr>
+          <w:rFonts w:eastAsiaTheme="minorEastAsia"/>
+          <w:color w:val="660066"/>
+        </w:rPr>
+        <w:t>z</w:t>
+      </w:r>
+      <w:r>
+        <w:rPr>
+          <w:rFonts w:eastAsiaTheme="minorEastAsia"/>
+          <w:color w:val="660066"/>
+          <w:vertAlign w:val="subscript"/>
+        </w:rPr>
+        <w:t>ref</w:t>
+      </w:r>
+      <w:proofErr w:type="spellEnd"/>
+      <w:r>
+        <w:rPr>
+          <w:rFonts w:eastAsiaTheme="minorEastAsia"/>
+          <w:color w:val="660066"/>
+          <w:vertAlign w:val="subscript"/>
+        </w:rPr>
+        <w:t xml:space="preserve"> </w:t>
+      </w:r>
+      <w:r>
+        <w:rPr>
+          <w:rFonts w:eastAsiaTheme="minorEastAsia"/>
+          <w:color w:val="660066"/>
+        </w:rPr>
+        <w:t xml:space="preserve">puis on remonte à la dose à </w:t>
+      </w:r>
+      <w:proofErr w:type="spellStart"/>
+      <w:r>
+        <w:rPr>
+          <w:rFonts w:eastAsiaTheme="minorEastAsia"/>
+          <w:color w:val="660066"/>
+        </w:rPr>
+        <w:t>z</w:t>
+      </w:r>
+      <w:r>
+        <w:rPr>
+          <w:rFonts w:eastAsiaTheme="minorEastAsia"/>
+          <w:color w:val="660066"/>
+          <w:vertAlign w:val="subscript"/>
+        </w:rPr>
+        <w:t>max</w:t>
+      </w:r>
+      <w:proofErr w:type="spellEnd"/>
+      <w:r>
+        <w:rPr>
+          <w:rFonts w:eastAsiaTheme="minorEastAsia"/>
+          <w:color w:val="660066"/>
+        </w:rPr>
+        <w:t xml:space="preserve"> en utilisant le rendement en profondeur.</w:t>
+      </w:r>
+    </w:p>
+    <w:p>
+      <w:pPr>
+        <w:pStyle w:val="Paragraphedeliste"/>
+      </w:pPr>
+      <w:bookmarkStart w:id="0" w:name="_GoBack"/>
+      <w:bookmarkEnd w:id="0"/>
     </w:p>
     <w:p>
       <w:pPr>
@@ -1068,6 +1141,7 @@
         </w:numPr>
       </w:pPr>
       <w:r>
+        <w:lastRenderedPageBreak/>
         <w:t>A l’iso : écart de 0,3 %  donc tout va bien. Je pense que ce n’est pas la réponse attendue…</w:t>
       </w:r>
     </w:p>
@@ -1128,7 +1202,6 @@
         <w:rPr>
           <w:color w:val="660066"/>
         </w:rPr>
-        <w:lastRenderedPageBreak/>
         <w:t xml:space="preserve">Si le </w:t>
       </w:r>
       <w:proofErr w:type="spellStart"/>
@@ -1597,6 +1670,7 @@
                 <w:b/>
                 <w:color w:val="660066"/>
               </w:rPr>
+              <w:lastRenderedPageBreak/>
               <w:t>Type de VOI</w:t>
             </w:r>
           </w:p>
@@ -1727,14 +1801,7 @@
               <w:rPr>
                 <w:color w:val="660066"/>
               </w:rPr>
-              <w:t xml:space="preserve">CTV (GTV + marges de prise en </w:t>
-            </w:r>
-            <w:r>
-              <w:rPr>
-                <w:color w:val="660066"/>
-              </w:rPr>
-              <w:lastRenderedPageBreak/>
-              <w:t>compte extensions micro de la maladie)</w:t>
+              <w:t>CTV (GTV + marges de prise en compte extensions micro de la maladie)</w:t>
             </w:r>
           </w:p>
         </w:tc>
@@ -2943,6 +3010,7 @@
         <w:rPr>
           <w:color w:val="660066"/>
         </w:rPr>
+        <w:lastRenderedPageBreak/>
         <w:t>Les contrôles qui doivent être réalisés sur cette machine : le contrôle du tomodensitomètre associer.</w:t>
       </w:r>
     </w:p>
@@ -2969,7 +3037,6 @@
         <w:rPr>
           <w:color w:val="660066"/>
         </w:rPr>
-        <w:lastRenderedPageBreak/>
         <w:t xml:space="preserve">Au final je mettrais le même tableau que </w:t>
       </w:r>
       <w:r>
@@ -3503,6 +3570,7 @@
     </w:p>
     <w:p>
       <w:r>
+        <w:lastRenderedPageBreak/>
         <w:t xml:space="preserve">Le </w:t>
       </w:r>
       <w:proofErr w:type="spellStart"/>
@@ -3556,7 +3624,6 @@
         <w:rPr>
           <w:u w:val="single"/>
         </w:rPr>
-        <w:lastRenderedPageBreak/>
         <w:t>Avantages SUV </w:t>
       </w:r>
       <w:r>
@@ -3899,8 +3966,6 @@
       <w:r>
         <w:t>MEHR</w:t>
       </w:r>
-      <w:bookmarkStart w:id="0" w:name="_GoBack"/>
-      <w:bookmarkEnd w:id="0"/>
     </w:p>
     <w:p>
       <w:pPr>

</xml_diff>